<commit_message>
Update the thesis in 2017.3.8!
</commit_message>
<xml_diff>
--- a/100_M201570536_CXW.docx
+++ b/100_M201570536_CXW.docx
@@ -2978,45 +2978,31 @@
       <w:r>
         <w:rPr>
           <w:rStyle w:val="fontstyle01"/>
-        </w:rPr>
-        <w:t>：</w:t>
+          <w:rFonts w:hint="default"/>
+        </w:rPr>
+        <w:t>：“</w:t>
       </w:r>
       <w:r>
         <w:rPr>
           <w:rStyle w:val="fontstyle01"/>
           <w:rFonts w:hint="default"/>
         </w:rPr>
-        <w:t>“</w:t>
+        <w:t>手眼协调的臂-手假肢系统基础研究”（项目编号：</w:t>
+      </w:r>
+      <w:r>
+        <w:rPr>
+          <w:rStyle w:val="fontstyle21"/>
+        </w:rPr>
+        <w:t>51335004</w:t>
       </w:r>
       <w:r>
         <w:rPr>
           <w:rStyle w:val="fontstyle01"/>
           <w:rFonts w:hint="default"/>
         </w:rPr>
-        <w:t>手眼协调的臂-手假肢系统基础研究”（项目编号：</w:t>
-      </w:r>
-      <w:r>
-        <w:rPr>
-          <w:rStyle w:val="fontstyle21"/>
-        </w:rPr>
-        <w:t>51335004</w:t>
-      </w:r>
-      <w:r>
-        <w:rPr>
-          <w:rStyle w:val="fontstyle01"/>
-          <w:rFonts w:hint="default"/>
-        </w:rPr>
         <w:t>）</w:t>
       </w:r>
     </w:p>
-    <w:p>
-      <w:pPr>
-        <w:rPr>
-          <w:rFonts w:hint="eastAsia"/>
-        </w:rPr>
-      </w:pPr>
-    </w:p>
-    <w:p/>
     <w:p>
       <w:pPr>
         <w:pStyle w:val="2"/>
@@ -3505,28 +3491,23 @@
         <w:rPr>
           <w:rFonts w:hint="eastAsia"/>
         </w:rPr>
-        <w:t>残疾人群庞大、康复医师匮乏以及康复设</w:t>
+        <w:t>残疾人群庞大、康复医师匮乏以及康复设备的落后催生出了能够用于残疾患者康复训练以及老年人辅助训练的智能康复机器人，</w:t>
+      </w:r>
+      <w:r>
+        <w:rPr>
+          <w:rFonts w:hint="eastAsia"/>
+        </w:rPr>
+        <w:t>研发出智能康复装备，是改善民生、占领康复医疗领域智能机器人应用制高点亟需的关</w:t>
       </w:r>
       <w:r>
         <w:rPr>
           <w:rFonts w:hint="eastAsia"/>
         </w:rPr>
         <w:lastRenderedPageBreak/>
-        <w:t>备的落后催生出了能够用于残疾患者康复训练以及老年人辅助训练的智能康复机器人，</w:t>
-      </w:r>
-      <w:r>
-        <w:rPr>
-          <w:rFonts w:hint="eastAsia"/>
-        </w:rPr>
-        <w:t>研发出智能康复装备，是改善民生、占领康复医疗领域智能机器人应用制高点亟需的关键举措。</w:t>
-      </w:r>
-    </w:p>
-    <w:p>
-      <w:pPr>
-        <w:rPr>
-          <w:rFonts w:hint="eastAsia"/>
-        </w:rPr>
-      </w:pPr>
+        <w:t>键举措。</w:t>
+      </w:r>
+    </w:p>
+    <w:p>
       <w:r>
         <w:rPr>
           <w:rFonts w:hint="eastAsia"/>
@@ -3546,27 +3527,106 @@
         <w:rPr>
           <w:rFonts w:hint="eastAsia"/>
         </w:rPr>
-        <w:t>传统康复治疗一般是由治疗医师对患</w:t>
-      </w:r>
-      <w:bookmarkStart w:id="37" w:name="_GoBack"/>
-      <w:bookmarkEnd w:id="37"/>
-      <w:r>
-        <w:rPr>
-          <w:rFonts w:hint="eastAsia"/>
-        </w:rPr>
-        <w:t>者进行长时间的一对一单独训练，治疗医师通过与患者直接肢体接触帮助其完成一些肢体运动，用大量重复性运动对其进行康复训练，同时辅以药物治疗、语言交流等，达到逐渐刺激、修复受损脑部神经的目的</w:t>
-      </w:r>
-      <w:r>
-        <w:rPr>
-          <w:rFonts w:hint="eastAsia"/>
-        </w:rPr>
-        <w:t>[2]</w:t>
-      </w:r>
-      <w:r>
-        <w:rPr>
-          <w:rFonts w:hint="eastAsia"/>
-        </w:rPr>
-        <w:t>。</w:t>
+        <w:t>传统康复治疗一般是由治疗医师对患者进行长时间的一对一单独训练</w:t>
+      </w:r>
+      <w:r>
+        <w:rPr>
+          <w:rFonts w:hint="eastAsia"/>
+        </w:rPr>
+        <w:t>或使用功能单一的医疗器械来实施</w:t>
+      </w:r>
+      <w:r>
+        <w:rPr>
+          <w:rFonts w:hint="eastAsia"/>
+        </w:rPr>
+        <w:t>，治疗医师通过与患者直接肢体接触帮助其完成一些肢体运动，用大量重复性运动对其进行康复训练，</w:t>
+      </w:r>
+      <w:r>
+        <w:rPr>
+          <w:rFonts w:hint="eastAsia"/>
+        </w:rPr>
+        <w:t>这种重复性训练效率低下、成本高昂，且不易控制训练的强度，治疗医师的临床经验在很大程度上限制了康复治疗的效果，而且缺少治疗效果和训练方式之间关系的理论依据</w:t>
+      </w:r>
+      <w:r>
+        <w:rPr>
+          <w:rFonts w:hint="eastAsia"/>
+          <w:vertAlign w:val="superscript"/>
+        </w:rPr>
+        <w:t>[</w:t>
+      </w:r>
+      <w:r>
+        <w:rPr>
+          <w:vertAlign w:val="superscript"/>
+        </w:rPr>
+        <w:t>6</w:t>
+      </w:r>
+      <w:r>
+        <w:rPr>
+          <w:rFonts w:hint="eastAsia"/>
+          <w:vertAlign w:val="superscript"/>
+        </w:rPr>
+        <w:t>]</w:t>
+      </w:r>
+      <w:r>
+        <w:rPr>
+          <w:rFonts w:hint="eastAsia"/>
+        </w:rPr>
+        <w:t>。此外，康复运动基本上完全依赖治疗医师，但随着病人越来越多，现有治疗医师的数量远不能满足患者的需求，治疗的费用往往十分昂贵，很多患者的训练时间和强度难以得到保证，达不到预期的康复效果。</w:t>
+      </w:r>
+      <w:r>
+        <w:rPr>
+          <w:rFonts w:hint="eastAsia"/>
+        </w:rPr>
+        <w:t>为了减轻社会和家庭经济负担，提高康复训练效率，</w:t>
+      </w:r>
+      <w:r>
+        <w:rPr>
+          <w:rFonts w:hint="eastAsia"/>
+        </w:rPr>
+        <w:t>各类可用于康复治疗及辅助训练的康复医疗设备的研发便</w:t>
+      </w:r>
+      <w:r>
+        <w:rPr>
+          <w:rFonts w:hint="eastAsia"/>
+        </w:rPr>
+        <w:t>应运而生</w:t>
+      </w:r>
+      <w:r>
+        <w:rPr>
+          <w:rFonts w:hint="eastAsia"/>
+        </w:rPr>
+        <w:t>，</w:t>
+      </w:r>
+      <w:r>
+        <w:rPr>
+          <w:rFonts w:hint="eastAsia"/>
+        </w:rPr>
+        <w:t>并且逐渐成为康复工程领域中的研究热点</w:t>
+      </w:r>
+      <w:r>
+        <w:rPr>
+          <w:rFonts w:hint="eastAsia"/>
+        </w:rPr>
+        <w:t>，</w:t>
+      </w:r>
+      <w:r>
+        <w:rPr>
+          <w:rFonts w:hint="eastAsia"/>
+        </w:rPr>
+        <w:t>对具有康复训练功能机器人的研究和技术开发已成为医工结合的崭新领域</w:t>
+      </w:r>
+      <w:r>
+        <w:rPr>
+          <w:rFonts w:hint="eastAsia"/>
+          <w:vertAlign w:val="superscript"/>
+        </w:rPr>
+        <w:t>[7]</w:t>
+      </w:r>
+      <w:r>
+        <w:rPr>
+          <w:rFonts w:hint="eastAsia"/>
+        </w:rPr>
+        <w:t>，代表产学研医领域新的发展方向，极具研究价值和市场前景。</w:t>
       </w:r>
     </w:p>
     <w:p>
@@ -3581,8 +3641,227 @@
         </w:rPr>
         <w:t xml:space="preserve">  </w:t>
       </w:r>
-    </w:p>
-    <w:p/>
+      <w:r>
+        <w:rPr>
+          <w:rFonts w:hint="eastAsia"/>
+        </w:rPr>
+        <w:t xml:space="preserve"> </w:t>
+      </w:r>
+      <w:r>
+        <w:rPr>
+          <w:rFonts w:hint="eastAsia"/>
+        </w:rPr>
+        <w:t>众所周知，上肢对于人体来说是不可或缺的一部分，可完成人类日常生活中的绝大</w:t>
+      </w:r>
+    </w:p>
+    <w:p>
+      <w:r>
+        <w:rPr>
+          <w:rFonts w:hint="eastAsia"/>
+        </w:rPr>
+        <w:t>部分需求动作，</w:t>
+      </w:r>
+      <w:r>
+        <w:rPr>
+          <w:rFonts w:hint="eastAsia"/>
+        </w:rPr>
+        <w:t>且人的上肢</w:t>
+      </w:r>
+      <w:r>
+        <w:rPr>
+          <w:rFonts w:hint="eastAsia"/>
+        </w:rPr>
+        <w:t>要比下肢完成更为复杂的运动，其神经控制中枢要比下肢复杂的多，</w:t>
+      </w:r>
+      <w:r>
+        <w:rPr>
+          <w:rFonts w:hint="eastAsia"/>
+        </w:rPr>
+        <w:t>康复治疗的周期也更长</w:t>
+      </w:r>
+      <w:r>
+        <w:rPr>
+          <w:rFonts w:hint="eastAsia"/>
+        </w:rPr>
+        <w:t>，治疗难度更大</w:t>
+      </w:r>
+      <w:r>
+        <w:rPr>
+          <w:rFonts w:hint="eastAsia"/>
+          <w:vertAlign w:val="superscript"/>
+        </w:rPr>
+        <w:t>[</w:t>
+      </w:r>
+      <w:r>
+        <w:rPr>
+          <w:vertAlign w:val="superscript"/>
+        </w:rPr>
+        <w:t>6</w:t>
+      </w:r>
+      <w:r>
+        <w:rPr>
+          <w:rFonts w:hint="eastAsia"/>
+          <w:vertAlign w:val="superscript"/>
+        </w:rPr>
+        <w:t>]</w:t>
+      </w:r>
+      <w:r>
+        <w:rPr>
+          <w:rFonts w:hint="eastAsia"/>
+        </w:rPr>
+        <w:t>，因此对上肢康复训练设备的研发具有极大的意义和价值。</w:t>
+      </w:r>
+    </w:p>
+    <w:p>
+      <w:pPr>
+        <w:rPr>
+          <w:rFonts w:hint="eastAsia"/>
+        </w:rPr>
+      </w:pPr>
+      <w:r>
+        <w:rPr>
+          <w:rFonts w:hint="eastAsia"/>
+        </w:rPr>
+        <w:t xml:space="preserve">  </w:t>
+      </w:r>
+      <w:r>
+        <w:rPr>
+          <w:rFonts w:hint="eastAsia"/>
+        </w:rPr>
+        <w:t>机器人的控制系统</w:t>
+      </w:r>
+      <w:r>
+        <w:rPr>
+          <w:rFonts w:hint="eastAsia"/>
+        </w:rPr>
+        <w:t>相当于机器人的大脑，在机器人领域处于举足轻重的地位，</w:t>
+      </w:r>
+      <w:r>
+        <w:rPr>
+          <w:rFonts w:hint="eastAsia"/>
+        </w:rPr>
+        <w:t>决定了机器人能否安全、稳定以及智能的工作</w:t>
+      </w:r>
+      <w:r>
+        <w:rPr>
+          <w:rFonts w:hint="eastAsia"/>
+          <w:vertAlign w:val="superscript"/>
+        </w:rPr>
+        <w:t>[</w:t>
+      </w:r>
+      <w:r>
+        <w:rPr>
+          <w:vertAlign w:val="superscript"/>
+        </w:rPr>
+        <w:t>8</w:t>
+      </w:r>
+      <w:r>
+        <w:rPr>
+          <w:rFonts w:hint="eastAsia"/>
+          <w:vertAlign w:val="superscript"/>
+        </w:rPr>
+        <w:t>]</w:t>
+      </w:r>
+      <w:r>
+        <w:rPr>
+          <w:rFonts w:hint="eastAsia"/>
+        </w:rPr>
+        <w:t>,</w:t>
+      </w:r>
+      <w:r>
+        <w:rPr>
+          <w:rFonts w:hint="eastAsia"/>
+        </w:rPr>
+        <w:t>基于以上情况，本文将介绍一种外骨骼式的上肢康复机器人的控制系统，</w:t>
+      </w:r>
+      <w:r>
+        <w:rPr>
+          <w:rFonts w:hint="eastAsia"/>
+        </w:rPr>
+        <w:t>将</w:t>
+      </w:r>
+      <w:r>
+        <w:rPr>
+          <w:rFonts w:hint="eastAsia"/>
+        </w:rPr>
+        <w:t>现进的</w:t>
+      </w:r>
+      <w:r>
+        <w:rPr>
+          <w:rFonts w:hint="eastAsia"/>
+        </w:rPr>
+        <w:t>机器人技术应用到医疗康复运动中，</w:t>
+      </w:r>
+      <w:r>
+        <w:rPr>
+          <w:rFonts w:hint="eastAsia"/>
+        </w:rPr>
+        <w:t>通过分析患者需求设计主被动两种训练模式，可以帮</w:t>
+      </w:r>
+      <w:r>
+        <w:rPr>
+          <w:rFonts w:hint="eastAsia"/>
+        </w:rPr>
+        <w:t>助患者完成</w:t>
+      </w:r>
+      <w:r>
+        <w:rPr>
+          <w:rFonts w:hint="eastAsia"/>
+        </w:rPr>
+        <w:t>全康复周期的上肢</w:t>
+      </w:r>
+      <w:r>
+        <w:rPr>
+          <w:rFonts w:hint="eastAsia"/>
+        </w:rPr>
+        <w:t>运动功能的</w:t>
+      </w:r>
+      <w:r>
+        <w:rPr>
+          <w:rFonts w:hint="eastAsia"/>
+        </w:rPr>
+        <w:t>康复训练</w:t>
+      </w:r>
+      <w:r>
+        <w:rPr>
+          <w:rFonts w:hint="eastAsia"/>
+        </w:rPr>
+        <w:t>，</w:t>
+      </w:r>
+      <w:r>
+        <w:rPr>
+          <w:rFonts w:hint="eastAsia"/>
+        </w:rPr>
+        <w:t>通过增加游戏互动环节大大降低了患者在训练过程中的枯燥性，</w:t>
+      </w:r>
+      <w:r>
+        <w:rPr>
+          <w:rFonts w:hint="eastAsia"/>
+        </w:rPr>
+        <w:t>通过界面友好、功能齐全的控制软件使得医护人员使用简捷，大大减轻</w:t>
+      </w:r>
+      <w:r>
+        <w:rPr>
+          <w:rFonts w:hint="eastAsia"/>
+        </w:rPr>
+        <w:t>医护人员的</w:t>
+      </w:r>
+      <w:r>
+        <w:rPr>
+          <w:rFonts w:hint="eastAsia"/>
+        </w:rPr>
+        <w:t>工作负担</w:t>
+      </w:r>
+      <w:r>
+        <w:rPr>
+          <w:rFonts w:hint="eastAsia"/>
+        </w:rPr>
+        <w:t>和卫生保健成本。本课题既是康复机器人研究的前沿和热点，又面向临床应用，具有重要的学术价值和应用前景。</w:t>
+      </w:r>
+      <w:r>
+        <w:t xml:space="preserve"> </w:t>
+      </w:r>
+    </w:p>
     <w:p>
       <w:pPr>
         <w:pStyle w:val="2"/>
@@ -3594,7 +3873,7 @@
           <w:szCs w:val="28"/>
         </w:rPr>
       </w:pPr>
-      <w:bookmarkStart w:id="38" w:name="_Toc451716793"/>
+      <w:bookmarkStart w:id="37" w:name="_Toc451716793"/>
       <w:r>
         <w:rPr>
           <w:rFonts w:ascii="Times New Roman" w:eastAsia="黑体" w:hAnsi="Times New Roman" w:cs="Times New Roman"/>
@@ -3619,7 +3898,7 @@
         </w:rPr>
         <w:t>研究</w:t>
       </w:r>
-      <w:bookmarkEnd w:id="38"/>
+      <w:bookmarkEnd w:id="37"/>
       <w:r>
         <w:rPr>
           <w:rFonts w:ascii="Times New Roman" w:eastAsia="黑体" w:hAnsi="Times New Roman" w:cs="Times New Roman" w:hint="eastAsia"/>
@@ -3651,10 +3930,49 @@
       </w:pPr>
       <w:r>
         <w:rPr>
+          <w:rFonts w:eastAsia="黑体" w:cs="Times New Roman" w:hint="eastAsia"/>
+          <w:sz w:val="24"/>
+          <w:szCs w:val="24"/>
+        </w:rPr>
+        <w:t>外骨骼</w:t>
+      </w:r>
+      <w:r>
+        <w:rPr>
           <w:rFonts w:eastAsia="黑体" w:cs="Times New Roman"/>
           <w:sz w:val="24"/>
           <w:szCs w:val="24"/>
         </w:rPr>
+        <w:t>康复机器人简介</w:t>
+      </w:r>
+      <w:bookmarkStart w:id="38" w:name="_GoBack"/>
+      <w:bookmarkEnd w:id="38"/>
+    </w:p>
+    <w:p>
+      <w:pPr>
+        <w:rPr>
+          <w:rFonts w:hint="eastAsia"/>
+        </w:rPr>
+      </w:pPr>
+    </w:p>
+    <w:p>
+      <w:pPr>
+        <w:pStyle w:val="3"/>
+        <w:spacing w:before="100" w:beforeAutospacing="1" w:after="100" w:afterAutospacing="1" w:line="360" w:lineRule="auto"/>
+        <w:rPr>
+          <w:rFonts w:cs="Times New Roman"/>
+          <w:b w:val="0"/>
+          <w:bCs w:val="0"/>
+          <w:sz w:val="24"/>
+          <w:szCs w:val="24"/>
+        </w:rPr>
+      </w:pPr>
+      <w:r>
+        <w:rPr>
+          <w:rFonts w:eastAsia="黑体" w:cs="Times New Roman"/>
+          <w:sz w:val="24"/>
+          <w:szCs w:val="24"/>
+        </w:rPr>
+        <w:lastRenderedPageBreak/>
         <w:t>国外研究</w:t>
       </w:r>
       <w:r>
@@ -4613,7 +4931,7 @@
         <w:ind w:firstLineChars="200" w:firstLine="601"/>
         <w:jc w:val="right"/>
         <w:rPr>
-          <w:rFonts w:ascii="华文行楷" w:eastAsia="华文行楷" w:cs="Times New Roman" w:hint="eastAsia"/>
+          <w:rFonts w:ascii="华文行楷" w:eastAsia="华文行楷" w:cs="Times New Roman"/>
           <w:b/>
           <w:sz w:val="30"/>
           <w:szCs w:val="30"/>
@@ -5110,18 +5428,26 @@
         <w:spacing w:line="400" w:lineRule="exact"/>
         <w:ind w:firstLineChars="0"/>
         <w:rPr>
+          <w:rFonts w:cs="Times New Roman"/>
+          <w:color w:val="000000"/>
+          <w:szCs w:val="18"/>
+        </w:rPr>
+      </w:pPr>
+      <w:r>
+        <w:rPr>
           <w:rFonts w:cs="Times New Roman" w:hint="eastAsia"/>
           <w:color w:val="000000"/>
           <w:szCs w:val="18"/>
         </w:rPr>
-      </w:pPr>
+        <w:t>熊蔡华</w:t>
+      </w:r>
       <w:r>
         <w:rPr>
           <w:rFonts w:cs="Times New Roman" w:hint="eastAsia"/>
           <w:color w:val="000000"/>
           <w:szCs w:val="18"/>
         </w:rPr>
-        <w:t>熊蔡华</w:t>
+        <w:t xml:space="preserve">, </w:t>
       </w:r>
       <w:r>
         <w:rPr>
@@ -5129,7 +5455,7 @@
           <w:color w:val="000000"/>
           <w:szCs w:val="18"/>
         </w:rPr>
-        <w:t xml:space="preserve">, </w:t>
+        <w:t>柳锴</w:t>
       </w:r>
       <w:r>
         <w:rPr>
@@ -5137,7 +5463,7 @@
           <w:color w:val="000000"/>
           <w:szCs w:val="18"/>
         </w:rPr>
-        <w:t>柳锴</w:t>
+        <w:t xml:space="preserve">, </w:t>
       </w:r>
       <w:r>
         <w:rPr>
@@ -5145,7 +5471,7 @@
           <w:color w:val="000000"/>
           <w:szCs w:val="18"/>
         </w:rPr>
-        <w:t xml:space="preserve">, </w:t>
+        <w:t>王婷</w:t>
       </w:r>
       <w:r>
         <w:rPr>
@@ -5153,7 +5479,7 @@
           <w:color w:val="000000"/>
           <w:szCs w:val="18"/>
         </w:rPr>
-        <w:t>王婷</w:t>
+        <w:t xml:space="preserve">, </w:t>
       </w:r>
       <w:r>
         <w:rPr>
@@ -5161,7 +5487,7 @@
           <w:color w:val="000000"/>
           <w:szCs w:val="18"/>
         </w:rPr>
-        <w:t xml:space="preserve">, </w:t>
+        <w:t>陈文斌</w:t>
       </w:r>
       <w:r>
         <w:rPr>
@@ -5169,7 +5495,7 @@
           <w:color w:val="000000"/>
           <w:szCs w:val="18"/>
         </w:rPr>
-        <w:t>陈文斌</w:t>
+        <w:t xml:space="preserve">. </w:t>
       </w:r>
       <w:r>
         <w:rPr>
@@ -5177,7 +5503,7 @@
           <w:color w:val="000000"/>
           <w:szCs w:val="18"/>
         </w:rPr>
-        <w:t xml:space="preserve">. </w:t>
+        <w:t>一种基于耦合驱动的肩肘关节康复训练装置</w:t>
       </w:r>
       <w:r>
         <w:rPr>
@@ -5185,7 +5511,7 @@
           <w:color w:val="000000"/>
           <w:szCs w:val="18"/>
         </w:rPr>
-        <w:t>一种基于耦合驱动的肩肘关节康复训练装置</w:t>
+        <w:t>.</w:t>
       </w:r>
       <w:r>
         <w:rPr>
@@ -5193,7 +5519,7 @@
           <w:color w:val="000000"/>
           <w:szCs w:val="18"/>
         </w:rPr>
-        <w:t>.</w:t>
+        <w:t>中国</w:t>
       </w:r>
       <w:r>
         <w:rPr>
@@ -5201,7 +5527,7 @@
           <w:color w:val="000000"/>
           <w:szCs w:val="18"/>
         </w:rPr>
-        <w:t xml:space="preserve"> </w:t>
+        <w:t>,</w:t>
       </w:r>
       <w:r>
         <w:rPr>
@@ -5209,7 +5535,7 @@
           <w:color w:val="000000"/>
           <w:szCs w:val="18"/>
         </w:rPr>
-        <w:t>中国</w:t>
+        <w:t>发明专利</w:t>
       </w:r>
       <w:r>
         <w:rPr>
@@ -5220,12 +5546,39 @@
         <w:t>,</w:t>
       </w:r>
       <w:r>
+        <w:t xml:space="preserve"> </w:t>
+      </w:r>
+      <w:r>
+        <w:rPr>
+          <w:rFonts w:cs="Times New Roman"/>
+          <w:color w:val="000000"/>
+          <w:szCs w:val="18"/>
+        </w:rPr>
+        <w:t>201410627428.9, 2014-11-10</w:t>
+      </w:r>
+    </w:p>
+    <w:p>
+      <w:pPr>
+        <w:pStyle w:val="a9"/>
+        <w:numPr>
+          <w:ilvl w:val="0"/>
+          <w:numId w:val="13"/>
+        </w:numPr>
+        <w:spacing w:line="400" w:lineRule="exact"/>
+        <w:ind w:firstLineChars="0"/>
+        <w:rPr>
+          <w:rFonts w:cs="Times New Roman"/>
+          <w:color w:val="000000"/>
+          <w:szCs w:val="18"/>
+        </w:rPr>
+      </w:pPr>
+      <w:r>
         <w:rPr>
           <w:rFonts w:cs="Times New Roman" w:hint="eastAsia"/>
           <w:color w:val="000000"/>
           <w:szCs w:val="18"/>
         </w:rPr>
-        <w:t>发明专利</w:t>
+        <w:t>杨启志</w:t>
       </w:r>
       <w:r>
         <w:rPr>
@@ -5236,22 +5589,202 @@
         <w:t>,</w:t>
       </w:r>
       <w:r>
-        <w:t xml:space="preserve"> </w:t>
-      </w:r>
-      <w:r>
+        <w:rPr>
+          <w:rFonts w:cs="Times New Roman" w:hint="eastAsia"/>
+          <w:color w:val="000000"/>
+          <w:szCs w:val="18"/>
+        </w:rPr>
+        <w:t>曹电锋</w:t>
+      </w:r>
+      <w:r>
+        <w:rPr>
+          <w:rFonts w:cs="Times New Roman" w:hint="eastAsia"/>
+          <w:color w:val="000000"/>
+          <w:szCs w:val="18"/>
+        </w:rPr>
+        <w:t>,</w:t>
+      </w:r>
+      <w:r>
+        <w:rPr>
+          <w:rFonts w:cs="Times New Roman" w:hint="eastAsia"/>
+          <w:color w:val="000000"/>
+          <w:szCs w:val="18"/>
+        </w:rPr>
+        <w:t>赵金海</w:t>
+      </w:r>
+      <w:r>
+        <w:rPr>
+          <w:rFonts w:cs="Times New Roman" w:hint="eastAsia"/>
+          <w:color w:val="000000"/>
+          <w:szCs w:val="18"/>
+        </w:rPr>
+        <w:t>.</w:t>
+      </w:r>
+      <w:r>
+        <w:rPr>
+          <w:rFonts w:cs="Times New Roman" w:hint="eastAsia"/>
+          <w:color w:val="000000"/>
+          <w:szCs w:val="18"/>
+        </w:rPr>
+        <w:t>上肢康复机器人研究现状的分析</w:t>
+      </w:r>
+      <w:r>
+        <w:rPr>
+          <w:rFonts w:cs="Times New Roman" w:hint="eastAsia"/>
+          <w:color w:val="000000"/>
+          <w:szCs w:val="18"/>
+        </w:rPr>
+        <w:t>[J].</w:t>
+      </w:r>
+      <w:r>
+        <w:rPr>
+          <w:rFonts w:cs="Times New Roman" w:hint="eastAsia"/>
+          <w:color w:val="000000"/>
+          <w:szCs w:val="18"/>
+        </w:rPr>
+        <w:t>机器人</w:t>
+      </w:r>
+      <w:r>
+        <w:rPr>
+          <w:rFonts w:cs="Times New Roman" w:hint="eastAsia"/>
+          <w:color w:val="000000"/>
+          <w:szCs w:val="18"/>
+        </w:rPr>
+        <w:t>,2013,35(5):630-640</w:t>
+      </w:r>
+    </w:p>
+    <w:p>
+      <w:pPr>
+        <w:pStyle w:val="a9"/>
+        <w:numPr>
+          <w:ilvl w:val="0"/>
+          <w:numId w:val="13"/>
+        </w:numPr>
+        <w:spacing w:line="400" w:lineRule="exact"/>
+        <w:ind w:firstLineChars="0"/>
         <w:rPr>
           <w:rFonts w:cs="Times New Roman"/>
           <w:color w:val="000000"/>
           <w:szCs w:val="18"/>
         </w:rPr>
-        <w:t>201410627428.9, 2014-11-10</w:t>
+      </w:pPr>
+      <w:r>
+        <w:rPr>
+          <w:rFonts w:cs="Times New Roman"/>
+          <w:color w:val="000000"/>
+          <w:szCs w:val="18"/>
+        </w:rPr>
+        <w:t>Dario P, Guglielmelli E, Laschi C. Humanoids and personal robots: Design and</w:t>
+      </w:r>
+      <w:r>
+        <w:rPr>
+          <w:rFonts w:cs="Times New Roman"/>
+          <w:color w:val="000000"/>
+          <w:szCs w:val="18"/>
+        </w:rPr>
+        <w:t xml:space="preserve"> </w:t>
+      </w:r>
+      <w:r>
+        <w:rPr>
+          <w:rFonts w:cs="Times New Roman"/>
+          <w:color w:val="000000"/>
+          <w:szCs w:val="18"/>
+        </w:rPr>
+        <w:t>experiments. Journal of Robotic Systems, 2001, 18(12): 673~690</w:t>
+      </w:r>
+    </w:p>
+    <w:p>
+      <w:pPr>
+        <w:pStyle w:val="a9"/>
+        <w:numPr>
+          <w:ilvl w:val="0"/>
+          <w:numId w:val="13"/>
+        </w:numPr>
+        <w:ind w:firstLineChars="0"/>
+        <w:rPr>
+          <w:rFonts w:cs="Times New Roman" w:hint="eastAsia"/>
+          <w:color w:val="000000"/>
+          <w:szCs w:val="18"/>
+        </w:rPr>
+      </w:pPr>
+      <w:r>
+        <w:rPr>
+          <w:rFonts w:cs="Times New Roman" w:hint="eastAsia"/>
+          <w:color w:val="000000"/>
+          <w:szCs w:val="18"/>
+        </w:rPr>
+        <w:t>麻天照</w:t>
+      </w:r>
+      <w:r>
+        <w:rPr>
+          <w:rFonts w:cs="Times New Roman" w:hint="eastAsia"/>
+          <w:color w:val="000000"/>
+          <w:szCs w:val="18"/>
+        </w:rPr>
+        <w:t xml:space="preserve">. </w:t>
+      </w:r>
+      <w:r>
+        <w:rPr>
+          <w:rFonts w:cs="Times New Roman" w:hint="eastAsia"/>
+          <w:color w:val="000000"/>
+          <w:szCs w:val="18"/>
+        </w:rPr>
+        <w:t>下肢外骨骼康复机器人控制系统设计与研究</w:t>
+      </w:r>
+      <w:r>
+        <w:rPr>
+          <w:rFonts w:cs="Times New Roman" w:hint="eastAsia"/>
+          <w:color w:val="000000"/>
+          <w:szCs w:val="18"/>
+        </w:rPr>
+        <w:t>[M</w:t>
+      </w:r>
+      <w:r>
+        <w:rPr>
+          <w:rFonts w:cs="Times New Roman" w:hint="eastAsia"/>
+          <w:color w:val="000000"/>
+          <w:szCs w:val="18"/>
+        </w:rPr>
+        <w:t>].</w:t>
+      </w:r>
+      <w:r>
+        <w:rPr>
+          <w:rFonts w:cs="Times New Roman" w:hint="eastAsia"/>
+          <w:color w:val="000000"/>
+          <w:szCs w:val="18"/>
+        </w:rPr>
+        <w:t>电子</w:t>
+      </w:r>
+      <w:r>
+        <w:rPr>
+          <w:rFonts w:cs="Times New Roman" w:hint="eastAsia"/>
+          <w:color w:val="000000"/>
+          <w:szCs w:val="18"/>
+        </w:rPr>
+        <w:t>科技大学</w:t>
+      </w:r>
+      <w:r>
+        <w:rPr>
+          <w:rFonts w:cs="Times New Roman" w:hint="eastAsia"/>
+          <w:color w:val="000000"/>
+          <w:szCs w:val="18"/>
+        </w:rPr>
+        <w:t>,</w:t>
+      </w:r>
+      <w:r>
+        <w:rPr>
+          <w:rFonts w:cs="Times New Roman" w:hint="eastAsia"/>
+          <w:color w:val="000000"/>
+          <w:szCs w:val="18"/>
+        </w:rPr>
+        <w:t>2012</w:t>
       </w:r>
     </w:p>
     <w:p>
       <w:pPr>
         <w:spacing w:line="360" w:lineRule="auto"/>
         <w:rPr>
-          <w:rFonts w:eastAsia="宋体" w:cs="Times New Roman" w:hint="eastAsia"/>
+          <w:rFonts w:eastAsia="宋体" w:cs="Times New Roman"/>
           <w:kern w:val="0"/>
           <w:szCs w:val="20"/>
         </w:rPr>
@@ -5408,7 +5941,7 @@
             <w:noProof/>
             <w:lang w:val="zh-CN"/>
           </w:rPr>
-          <w:t>9</w:t>
+          <w:t>3</w:t>
         </w:r>
         <w:r>
           <w:rPr>
@@ -8541,7 +9074,7 @@
 </file>
 
 <file path=customXml/itemProps1.xml><?xml version="1.0" encoding="utf-8"?>
-<ds:datastoreItem xmlns:ds="http://schemas.openxmlformats.org/officeDocument/2006/customXml" ds:itemID="{F995B4A2-F29F-487A-973A-320ECE5C4BAC}">
+<ds:datastoreItem xmlns:ds="http://schemas.openxmlformats.org/officeDocument/2006/customXml" ds:itemID="{5FB8FC35-5D7F-4E34-8F92-D3788F46CD93}">
   <ds:schemaRefs>
     <ds:schemaRef ds:uri="http://schemas.openxmlformats.org/officeDocument/2006/bibliography"/>
   </ds:schemaRefs>

</xml_diff>

<commit_message>
Update the thesis in 2017.3.14!
</commit_message>
<xml_diff>
--- a/100_M201570536_CXW.docx
+++ b/100_M201570536_CXW.docx
@@ -2950,7 +2950,7 @@
         <w:spacing w:line="300" w:lineRule="auto"/>
         <w:ind w:firstLineChars="200" w:firstLine="480"/>
         <w:rPr>
-          <w:rFonts w:cs="Times New Roman" w:hint="eastAsia"/>
+          <w:rFonts w:cs="Times New Roman"/>
           <w:szCs w:val="24"/>
         </w:rPr>
       </w:pPr>
@@ -3630,11 +3630,6 @@
       </w:r>
     </w:p>
     <w:p>
-      <w:pPr>
-        <w:rPr>
-          <w:rFonts w:hint="eastAsia"/>
-        </w:rPr>
-      </w:pPr>
       <w:r>
         <w:rPr>
           <w:rFonts w:hint="eastAsia"/>
@@ -3659,31 +3654,7 @@
         <w:rPr>
           <w:rFonts w:hint="eastAsia"/>
         </w:rPr>
-        <w:t>部分需求动作，</w:t>
-      </w:r>
-      <w:r>
-        <w:rPr>
-          <w:rFonts w:hint="eastAsia"/>
-        </w:rPr>
-        <w:t>且人的上肢</w:t>
-      </w:r>
-      <w:r>
-        <w:rPr>
-          <w:rFonts w:hint="eastAsia"/>
-        </w:rPr>
-        <w:t>要比下肢完成更为复杂的运动，其神经控制中枢要比下肢复杂的多，</w:t>
-      </w:r>
-      <w:r>
-        <w:rPr>
-          <w:rFonts w:hint="eastAsia"/>
-        </w:rPr>
-        <w:t>康复治疗的周期也更长</w:t>
-      </w:r>
-      <w:r>
-        <w:rPr>
-          <w:rFonts w:hint="eastAsia"/>
-        </w:rPr>
-        <w:t>，治疗难度更大</w:t>
+        <w:t>部分需求动作，且人的上肢要比下肢完成更为复杂的运动，其神经控制中枢要比下肢复杂的多，康复治疗的周期也更长，治疗难度更大</w:t>
       </w:r>
       <w:r>
         <w:rPr>
@@ -3713,11 +3684,6 @@
       </w:r>
     </w:p>
     <w:p>
-      <w:pPr>
-        <w:rPr>
-          <w:rFonts w:hint="eastAsia"/>
-        </w:rPr>
-      </w:pPr>
       <w:r>
         <w:rPr>
           <w:rFonts w:hint="eastAsia"/>
@@ -3728,13 +3694,7 @@
         <w:rPr>
           <w:rFonts w:hint="eastAsia"/>
         </w:rPr>
-        <w:t>机器人的控制系统</w:t>
-      </w:r>
-      <w:r>
-        <w:rPr>
-          <w:rFonts w:hint="eastAsia"/>
-        </w:rPr>
-        <w:t>相当于机器人的大脑，在机器人领域处于举足轻重的地位，</w:t>
+        <w:t>机器人的控制系统相当于机器人的大脑，在机器人领域处于举足轻重的地位，</w:t>
       </w:r>
       <w:r>
         <w:rPr>
@@ -3796,7 +3756,19 @@
         <w:rPr>
           <w:rFonts w:hint="eastAsia"/>
         </w:rPr>
-        <w:t>通过分析患者需求设计主被动两种训练模式，可以帮</w:t>
+        <w:t>通过分析患者需求设计</w:t>
+      </w:r>
+      <w:r>
+        <w:rPr>
+          <w:rFonts w:hint="eastAsia"/>
+        </w:rPr>
+        <w:t>了</w:t>
+      </w:r>
+      <w:r>
+        <w:rPr>
+          <w:rFonts w:hint="eastAsia"/>
+        </w:rPr>
+        <w:t>主被动两种训练模式，可以帮</w:t>
       </w:r>
       <w:r>
         <w:rPr>
@@ -3944,16 +3916,348 @@
         </w:rPr>
         <w:t>康复机器人简介</w:t>
       </w:r>
-      <w:bookmarkStart w:id="38" w:name="_GoBack"/>
-      <w:bookmarkEnd w:id="38"/>
-    </w:p>
-    <w:p>
-      <w:pPr>
-        <w:rPr>
-          <w:rFonts w:hint="eastAsia"/>
-        </w:rPr>
-      </w:pPr>
-    </w:p>
+    </w:p>
+    <w:p>
+      <w:pPr>
+        <w:ind w:firstLineChars="200" w:firstLine="480"/>
+      </w:pPr>
+      <w:r>
+        <w:rPr>
+          <w:rFonts w:hint="eastAsia"/>
+        </w:rPr>
+        <w:t>康复机器人完美结合了人工智能、机器人技术、传感技术、人体生物反馈控制技术以及康复医学理论，已经在脑卒中患者患肢的功能恢复和康复训练中得到了广泛应用</w:t>
+      </w:r>
+      <w:r>
+        <w:rPr>
+          <w:rFonts w:hint="eastAsia"/>
+          <w:vertAlign w:val="superscript"/>
+        </w:rPr>
+        <w:t>[</w:t>
+      </w:r>
+      <w:r>
+        <w:rPr>
+          <w:vertAlign w:val="superscript"/>
+        </w:rPr>
+        <w:t>9</w:t>
+      </w:r>
+      <w:r>
+        <w:rPr>
+          <w:rFonts w:hint="eastAsia"/>
+          <w:vertAlign w:val="superscript"/>
+        </w:rPr>
+        <w:t>]</w:t>
+      </w:r>
+      <w:r>
+        <w:rPr>
+          <w:rFonts w:hint="eastAsia"/>
+        </w:rPr>
+        <w:t>。</w:t>
+      </w:r>
+    </w:p>
+    <w:p>
+      <w:pPr>
+        <w:ind w:firstLineChars="200" w:firstLine="480"/>
+      </w:pPr>
+      <w:r>
+        <w:rPr>
+          <w:rFonts w:hint="eastAsia"/>
+        </w:rPr>
+        <w:lastRenderedPageBreak/>
+        <w:t>上肢康复机器人基本可以分为柔性外骨骼式康复机器人和末端牵引式康复机器人两大类。</w:t>
+      </w:r>
+      <w:r>
+        <w:rPr>
+          <w:rFonts w:hint="eastAsia"/>
+        </w:rPr>
+        <w:t>康复机器人的初期研究阶段主要是末端导引式机器人，其</w:t>
+      </w:r>
+      <w:r>
+        <w:rPr>
+          <w:rFonts w:hint="eastAsia"/>
+        </w:rPr>
+        <w:t>机械结构简单，</w:t>
+      </w:r>
+      <w:r>
+        <w:rPr>
+          <w:rFonts w:hint="eastAsia"/>
+        </w:rPr>
+        <w:t>制造</w:t>
+      </w:r>
+      <w:r>
+        <w:rPr>
+          <w:rFonts w:hint="eastAsia"/>
+        </w:rPr>
+        <w:t>方便，但患者与机器人系统之间相对比较独立，存在着难以对患肢上各个关节逐一进行训练、训练过程中会引入一些不需要的运动等缺点</w:t>
+      </w:r>
+      <w:r>
+        <w:rPr>
+          <w:rFonts w:hint="eastAsia"/>
+        </w:rPr>
+        <w:t>，随着技术水平的发展以及对患者康复效率关注度的提高，近代康复机器人逐步向外骨骼机器人领域发展，</w:t>
+      </w:r>
+      <w:r>
+        <w:rPr>
+          <w:rFonts w:hint="eastAsia"/>
+        </w:rPr>
+        <w:t>外骨骼式康复机器人提供的康复训练</w:t>
+      </w:r>
+      <w:r>
+        <w:rPr>
+          <w:rFonts w:hint="eastAsia"/>
+        </w:rPr>
+        <w:t>模式</w:t>
+      </w:r>
+      <w:r>
+        <w:rPr>
+          <w:rFonts w:hint="eastAsia"/>
+        </w:rPr>
+        <w:t>更加灵活，更加丰富，同时也更加安全，但外骨骼式机器人受人体关节结构、尺寸及运动方式等限制，机械结构方面往往非常复杂</w:t>
+      </w:r>
+      <w:r>
+        <w:rPr>
+          <w:rFonts w:hint="eastAsia"/>
+        </w:rPr>
+        <w:t>，</w:t>
+      </w:r>
+      <w:r>
+        <w:rPr>
+          <w:rFonts w:hint="eastAsia"/>
+        </w:rPr>
+        <w:t>同时由于</w:t>
+      </w:r>
+      <w:r>
+        <w:rPr>
+          <w:rFonts w:hint="eastAsia"/>
+        </w:rPr>
+        <w:t>驱动关节</w:t>
+      </w:r>
+      <w:r>
+        <w:rPr>
+          <w:rFonts w:hint="eastAsia"/>
+        </w:rPr>
+        <w:t>的</w:t>
+      </w:r>
+      <w:r>
+        <w:rPr>
+          <w:rFonts w:hint="eastAsia"/>
+        </w:rPr>
+        <w:t>增加</w:t>
+      </w:r>
+      <w:r>
+        <w:rPr>
+          <w:rFonts w:hint="eastAsia"/>
+        </w:rPr>
+        <w:t>、训练模式的多样以及传感系统的丰富</w:t>
+      </w:r>
+      <w:r>
+        <w:rPr>
+          <w:rFonts w:hint="eastAsia"/>
+        </w:rPr>
+        <w:t>导致</w:t>
+      </w:r>
+      <w:r>
+        <w:rPr>
+          <w:rFonts w:hint="eastAsia"/>
+        </w:rPr>
+        <w:t>对</w:t>
+      </w:r>
+      <w:r>
+        <w:rPr>
+          <w:rFonts w:hint="eastAsia"/>
+        </w:rPr>
+        <w:t>控制</w:t>
+      </w:r>
+      <w:r>
+        <w:rPr>
+          <w:rFonts w:hint="eastAsia"/>
+        </w:rPr>
+        <w:t>系统</w:t>
+      </w:r>
+      <w:r>
+        <w:rPr>
+          <w:rFonts w:hint="eastAsia"/>
+        </w:rPr>
+        <w:t>提出了</w:t>
+      </w:r>
+      <w:r>
+        <w:rPr>
+          <w:rFonts w:hint="eastAsia"/>
+        </w:rPr>
+        <w:t>更大的要求，</w:t>
+      </w:r>
+      <w:r>
+        <w:rPr>
+          <w:rFonts w:hint="eastAsia"/>
+        </w:rPr>
+        <w:t>但</w:t>
+      </w:r>
+      <w:r>
+        <w:rPr>
+          <w:rFonts w:hint="eastAsia"/>
+        </w:rPr>
+        <w:t>外骨骼式康复机器人可以防止对</w:t>
+      </w:r>
+      <w:r>
+        <w:rPr>
+          <w:rFonts w:hint="eastAsia"/>
+        </w:rPr>
+        <w:t>患肢</w:t>
+      </w:r>
+      <w:r>
+        <w:rPr>
+          <w:rFonts w:hint="eastAsia"/>
+        </w:rPr>
+        <w:t>的过度拉伸，可以</w:t>
+      </w:r>
+      <w:r>
+        <w:rPr>
+          <w:rFonts w:hint="eastAsia"/>
+        </w:rPr>
+        <w:t>对康复机器人施加在肢体主动关节上的力矩进行</w:t>
+      </w:r>
+      <w:r>
+        <w:rPr>
+          <w:rFonts w:hint="eastAsia"/>
+        </w:rPr>
+        <w:t>单独控制，</w:t>
+      </w:r>
+      <w:r>
+        <w:rPr>
+          <w:rFonts w:hint="eastAsia"/>
+        </w:rPr>
+        <w:t>可独立控制机构作用于人体关节上的力矩且能够有效控制机器人各关节的运动幅度，从而实现多种康复运动模式</w:t>
+      </w:r>
+      <w:r>
+        <w:rPr>
+          <w:rFonts w:hint="eastAsia"/>
+        </w:rPr>
+        <w:t>，因而外骨酪康复机器人凭借其领先的技术和独特的优势</w:t>
+      </w:r>
+      <w:r>
+        <w:rPr>
+          <w:rFonts w:hint="eastAsia"/>
+        </w:rPr>
+        <w:t>吸引了越来越多的科研机构及企业厂商对其进行研究</w:t>
+      </w:r>
+      <w:r>
+        <w:rPr>
+          <w:rFonts w:hint="eastAsia"/>
+          <w:vertAlign w:val="superscript"/>
+        </w:rPr>
+        <w:t>[</w:t>
+      </w:r>
+      <w:r>
+        <w:rPr>
+          <w:vertAlign w:val="superscript"/>
+        </w:rPr>
+        <w:t>10</w:t>
+      </w:r>
+      <w:r>
+        <w:rPr>
+          <w:rFonts w:hint="eastAsia"/>
+          <w:vertAlign w:val="superscript"/>
+        </w:rPr>
+        <w:t>]</w:t>
+      </w:r>
+      <w:r>
+        <w:rPr>
+          <w:rFonts w:hint="eastAsia"/>
+        </w:rPr>
+        <w:t>。</w:t>
+      </w:r>
+    </w:p>
+    <w:p>
+      <w:pPr>
+        <w:ind w:firstLineChars="200" w:firstLine="480"/>
+        <w:rPr>
+          <w:rFonts w:cs="Times New Roman"/>
+        </w:rPr>
+      </w:pPr>
+      <w:r>
+        <w:rPr>
+          <w:rFonts w:cs="Times New Roman"/>
+        </w:rPr>
+        <w:t>作为一类较为特殊的机器人，其需具备较高的精度和安全系数，需保证以下特点：（</w:t>
+      </w:r>
+      <w:r>
+        <w:rPr>
+          <w:rFonts w:cs="Times New Roman"/>
+        </w:rPr>
+        <w:t>1</w:t>
+      </w:r>
+      <w:r>
+        <w:rPr>
+          <w:rFonts w:cs="Times New Roman"/>
+        </w:rPr>
+        <w:t>）首先保证较高的安全系数和稳定性；（</w:t>
+      </w:r>
+      <w:r>
+        <w:rPr>
+          <w:rFonts w:cs="Times New Roman"/>
+        </w:rPr>
+        <w:t>2</w:t>
+      </w:r>
+      <w:r>
+        <w:rPr>
+          <w:rFonts w:cs="Times New Roman"/>
+        </w:rPr>
+        <w:t>）以完成预定的康复训练运动为主要目标；（</w:t>
+      </w:r>
+      <w:r>
+        <w:rPr>
+          <w:rFonts w:cs="Times New Roman"/>
+        </w:rPr>
+        <w:t>3</w:t>
+      </w:r>
+      <w:r>
+        <w:rPr>
+          <w:rFonts w:cs="Times New Roman"/>
+        </w:rPr>
+        <w:t>）强调人机之间的相容性与交互性，</w:t>
+      </w:r>
+      <w:r>
+        <w:rPr>
+          <w:rFonts w:cs="Times New Roman"/>
+        </w:rPr>
+        <w:t xml:space="preserve"> </w:t>
+      </w:r>
+      <w:r>
+        <w:rPr>
+          <w:rFonts w:cs="Times New Roman"/>
+        </w:rPr>
+        <w:t>从而进一步促进人体本身的生物反馈，</w:t>
+      </w:r>
+      <w:r>
+        <w:rPr>
+          <w:rFonts w:cs="Times New Roman"/>
+        </w:rPr>
+        <w:t xml:space="preserve"> </w:t>
+      </w:r>
+      <w:r>
+        <w:rPr>
+          <w:rFonts w:cs="Times New Roman"/>
+        </w:rPr>
+        <w:t>实现更好的康复效果</w:t>
+      </w:r>
+      <w:r>
+        <w:rPr>
+          <w:rFonts w:cs="Times New Roman"/>
+        </w:rPr>
+        <w:t>[10]</w:t>
+      </w:r>
+      <w:r>
+        <w:rPr>
+          <w:rFonts w:cs="Times New Roman"/>
+        </w:rPr>
+        <w:t>。</w:t>
+      </w:r>
+    </w:p>
+    <w:p>
+      <w:pPr>
+        <w:ind w:firstLineChars="200" w:firstLine="480"/>
+      </w:pPr>
+    </w:p>
+    <w:p/>
     <w:p>
       <w:pPr>
         <w:pStyle w:val="3"/>
@@ -3972,7 +4276,6 @@
           <w:sz w:val="24"/>
           <w:szCs w:val="24"/>
         </w:rPr>
-        <w:lastRenderedPageBreak/>
         <w:t>国外研究</w:t>
       </w:r>
       <w:r>
@@ -3984,7 +4287,2947 @@
         <w:t>概况</w:t>
       </w:r>
     </w:p>
-    <w:p/>
+    <w:p>
+      <w:pPr>
+        <w:ind w:firstLineChars="200" w:firstLine="480"/>
+      </w:pPr>
+      <w:r>
+        <w:rPr>
+          <w:rFonts w:hint="eastAsia"/>
+        </w:rPr>
+        <w:t>其实刚</w:t>
+      </w:r>
+      <w:r>
+        <w:rPr>
+          <w:rFonts w:hint="eastAsia"/>
+        </w:rPr>
+        <w:t>开始外骨骼</w:t>
+      </w:r>
+      <w:r>
+        <w:rPr>
+          <w:rFonts w:hint="eastAsia"/>
+        </w:rPr>
+        <w:t>机器人</w:t>
+      </w:r>
+      <w:r>
+        <w:rPr>
+          <w:rFonts w:hint="eastAsia"/>
+        </w:rPr>
+        <w:t>作为一项军事研究项目，旨在帮助士兵们背负大量的负荷</w:t>
+      </w:r>
+      <w:r>
+        <w:rPr>
+          <w:rFonts w:hint="eastAsia"/>
+        </w:rPr>
+        <w:t>，提高士兵的单兵作战能力</w:t>
+      </w:r>
+      <w:r>
+        <w:rPr>
+          <w:rFonts w:hint="eastAsia"/>
+        </w:rPr>
+        <w:t>。</w:t>
+      </w:r>
+    </w:p>
+    <w:p>
+      <w:pPr>
+        <w:spacing w:line="360" w:lineRule="auto"/>
+        <w:ind w:firstLineChars="200" w:firstLine="480"/>
+        <w:rPr>
+          <w:rFonts w:ascii="宋体" w:hAnsi="宋体"/>
+        </w:rPr>
+      </w:pPr>
+      <w:r>
+        <w:rPr>
+          <w:rFonts w:ascii="宋体" w:hAnsi="宋体" w:hint="eastAsia"/>
+        </w:rPr>
+        <w:t>1991年，美国麻省理工学院研制出了</w:t>
+      </w:r>
+      <w:r>
+        <w:rPr>
+          <w:rFonts w:ascii="宋体" w:hAnsi="宋体" w:hint="eastAsia"/>
+        </w:rPr>
+        <w:t>一种</w:t>
+      </w:r>
+      <w:r>
+        <w:rPr>
+          <w:rFonts w:ascii="宋体" w:hAnsi="宋体" w:hint="eastAsia"/>
+        </w:rPr>
+        <w:t xml:space="preserve">康复机器人MIT-MANUS </w:t>
+      </w:r>
+      <w:r>
+        <w:rPr>
+          <w:rFonts w:ascii="宋体" w:hAnsi="宋体" w:hint="eastAsia"/>
+          <w:vertAlign w:val="superscript"/>
+        </w:rPr>
+        <w:t>[</w:t>
+      </w:r>
+      <w:r>
+        <w:rPr>
+          <w:rFonts w:ascii="宋体" w:hAnsi="宋体"/>
+          <w:vertAlign w:val="superscript"/>
+        </w:rPr>
+        <w:t>10</w:t>
+      </w:r>
+      <w:r>
+        <w:rPr>
+          <w:rFonts w:ascii="宋体" w:hAnsi="宋体" w:hint="eastAsia"/>
+          <w:vertAlign w:val="superscript"/>
+        </w:rPr>
+        <w:t>]</w:t>
+      </w:r>
+      <w:r>
+        <w:rPr>
+          <w:rFonts w:ascii="宋体" w:hAnsi="宋体" w:hint="eastAsia"/>
+        </w:rPr>
+        <w:t>，</w:t>
+      </w:r>
+      <w:r>
+        <w:rPr>
+          <w:rFonts w:ascii="宋体" w:hAnsi="宋体"/>
+        </w:rPr>
+        <w:t>如图</w:t>
+      </w:r>
+      <w:r>
+        <w:rPr>
+          <w:rFonts w:ascii="宋体" w:hAnsi="宋体" w:hint="eastAsia"/>
+        </w:rPr>
+        <w:t>1</w:t>
+      </w:r>
+      <w:r>
+        <w:rPr>
+          <w:rFonts w:ascii="宋体" w:hAnsi="宋体"/>
+        </w:rPr>
+        <w:t>-</w:t>
+      </w:r>
+      <w:r>
+        <w:rPr>
+          <w:rFonts w:ascii="宋体" w:hAnsi="宋体" w:hint="eastAsia"/>
+        </w:rPr>
+        <w:t>1所示，</w:t>
+      </w:r>
+      <w:r>
+        <w:rPr>
+          <w:rFonts w:ascii="宋体" w:hAnsi="宋体" w:hint="eastAsia"/>
+        </w:rPr>
+        <w:t>这是世界上的第一台末端牵引式</w:t>
+      </w:r>
+      <w:r>
+        <w:rPr>
+          <w:rFonts w:ascii="宋体" w:hAnsi="宋体" w:hint="eastAsia"/>
+        </w:rPr>
+        <w:t>上肢康复</w:t>
+      </w:r>
+      <w:r>
+        <w:rPr>
+          <w:rFonts w:ascii="宋体" w:hAnsi="宋体" w:hint="eastAsia"/>
+        </w:rPr>
+        <w:t>机器人。</w:t>
+      </w:r>
+      <w:r>
+        <w:rPr>
+          <w:rFonts w:ascii="宋体" w:hAnsi="宋体" w:hint="eastAsia"/>
+        </w:rPr>
+        <w:t>该机器人使用了五连杆</w:t>
+      </w:r>
+      <w:r>
+        <w:rPr>
+          <w:rFonts w:ascii="宋体" w:hAnsi="宋体" w:hint="eastAsia"/>
+        </w:rPr>
+        <w:t>机构，系统拥有两个自由度，可以为患者</w:t>
+      </w:r>
+      <w:r>
+        <w:rPr>
+          <w:rFonts w:ascii="宋体" w:hAnsi="宋体" w:hint="eastAsia"/>
+        </w:rPr>
+        <w:t>手部、肘部及肩部</w:t>
+      </w:r>
+      <w:r>
+        <w:rPr>
+          <w:rFonts w:ascii="宋体" w:hAnsi="宋体" w:hint="eastAsia"/>
+        </w:rPr>
+        <w:t>提供</w:t>
+      </w:r>
+      <w:r>
+        <w:rPr>
+          <w:rFonts w:ascii="宋体" w:hAnsi="宋体" w:hint="eastAsia"/>
+        </w:rPr>
+        <w:t>水平方向上的运动训练。机器人具有主动和被动两种康复训练模式，可以根据</w:t>
+      </w:r>
+      <w:r>
+        <w:rPr>
+          <w:rFonts w:ascii="宋体" w:hAnsi="宋体" w:hint="eastAsia"/>
+        </w:rPr>
+        <w:t>治疗方案</w:t>
+      </w:r>
+      <w:r>
+        <w:rPr>
+          <w:rFonts w:ascii="宋体" w:hAnsi="宋体" w:hint="eastAsia"/>
+        </w:rPr>
+        <w:t>以及</w:t>
+      </w:r>
+      <w:r>
+        <w:rPr>
+          <w:rFonts w:ascii="宋体" w:hAnsi="宋体" w:hint="eastAsia"/>
+        </w:rPr>
+        <w:t>患者</w:t>
+      </w:r>
+      <w:r>
+        <w:rPr>
+          <w:rFonts w:ascii="宋体" w:hAnsi="宋体" w:hint="eastAsia"/>
+        </w:rPr>
+        <w:t>的不同调整</w:t>
+      </w:r>
+      <w:r>
+        <w:rPr>
+          <w:rFonts w:ascii="宋体" w:hAnsi="宋体" w:hint="eastAsia"/>
+        </w:rPr>
+        <w:t>阻碍</w:t>
+      </w:r>
+      <w:r>
+        <w:rPr>
+          <w:rFonts w:ascii="宋体" w:hAnsi="宋体" w:hint="eastAsia"/>
+        </w:rPr>
+        <w:t>和辅助的力，并且可以将患者康复训练过程中的各项运动参数实时记录并显示。系统</w:t>
+      </w:r>
+      <w:r>
+        <w:rPr>
+          <w:rFonts w:ascii="宋体" w:hAnsi="宋体" w:hint="eastAsia"/>
+        </w:rPr>
+        <w:t>集成了一些2D</w:t>
+      </w:r>
+      <w:r>
+        <w:rPr>
+          <w:rFonts w:ascii="宋体" w:hAnsi="宋体" w:hint="eastAsia"/>
+        </w:rPr>
+        <w:t>游戏和应用来降低康复训练</w:t>
+      </w:r>
+      <w:r>
+        <w:rPr>
+          <w:rFonts w:ascii="宋体" w:hAnsi="宋体" w:hint="eastAsia"/>
+        </w:rPr>
+        <w:t>的枯燥性，提高治疗效果。在训练过程中，患者控制自己的手臂移动使机械</w:t>
+      </w:r>
+      <w:r>
+        <w:rPr>
+          <w:rFonts w:ascii="宋体" w:hAnsi="宋体" w:hint="eastAsia"/>
+        </w:rPr>
+        <w:t>臂的实际运动轨迹与计算机上显示的特定治疗轨迹重合，进而</w:t>
+      </w:r>
+      <w:r>
+        <w:rPr>
+          <w:rFonts w:ascii="宋体" w:hAnsi="宋体" w:hint="eastAsia"/>
+        </w:rPr>
+        <w:t>达到康复治</w:t>
+      </w:r>
+      <w:r>
+        <w:rPr>
+          <w:rFonts w:ascii="宋体" w:hAnsi="宋体" w:hint="eastAsia"/>
+        </w:rPr>
+        <w:lastRenderedPageBreak/>
+        <w:t>疗的目的。</w:t>
+      </w:r>
+    </w:p>
+    <w:p>
+      <w:pPr>
+        <w:spacing w:line="360" w:lineRule="auto"/>
+        <w:jc w:val="center"/>
+        <w:rPr>
+          <w:rFonts w:ascii="宋体" w:hAnsi="宋体"/>
+        </w:rPr>
+      </w:pPr>
+      <w:r>
+        <w:rPr>
+          <w:rFonts w:ascii="宋体" w:hAnsi="宋体"/>
+          <w:noProof/>
+        </w:rPr>
+        <w:drawing>
+          <wp:inline distT="0" distB="0" distL="0" distR="0">
+            <wp:extent cx="2066925" cy="1476375"/>
+            <wp:effectExtent l="0" t="0" r="0" b="0"/>
+            <wp:docPr id="8" name="图片 8" descr="1"/>
+            <wp:cNvGraphicFramePr>
+              <a:graphicFrameLocks xmlns:a="http://schemas.openxmlformats.org/drawingml/2006/main" noChangeAspect="1"/>
+            </wp:cNvGraphicFramePr>
+            <a:graphic xmlns:a="http://schemas.openxmlformats.org/drawingml/2006/main">
+              <a:graphicData uri="http://schemas.openxmlformats.org/drawingml/2006/picture">
+                <pic:pic xmlns:pic="http://schemas.openxmlformats.org/drawingml/2006/picture">
+                  <pic:nvPicPr>
+                    <pic:cNvPr id="0" name="Picture 1" descr="1"/>
+                    <pic:cNvPicPr>
+                      <a:picLocks noChangeAspect="1" noChangeArrowheads="1"/>
+                    </pic:cNvPicPr>
+                  </pic:nvPicPr>
+                  <pic:blipFill>
+                    <a:blip r:embed="rId16">
+                      <a:extLst>
+                        <a:ext uri="{28A0092B-C50C-407E-A947-70E740481C1C}">
+                          <a14:useLocalDpi xmlns:a14="http://schemas.microsoft.com/office/drawing/2010/main" val="0"/>
+                        </a:ext>
+                      </a:extLst>
+                    </a:blip>
+                    <a:srcRect/>
+                    <a:stretch>
+                      <a:fillRect/>
+                    </a:stretch>
+                  </pic:blipFill>
+                  <pic:spPr bwMode="auto">
+                    <a:xfrm>
+                      <a:off x="0" y="0"/>
+                      <a:ext cx="2066925" cy="1476375"/>
+                    </a:xfrm>
+                    <a:prstGeom prst="rect">
+                      <a:avLst/>
+                    </a:prstGeom>
+                    <a:noFill/>
+                    <a:ln>
+                      <a:noFill/>
+                    </a:ln>
+                  </pic:spPr>
+                </pic:pic>
+              </a:graphicData>
+            </a:graphic>
+          </wp:inline>
+        </w:drawing>
+      </w:r>
+    </w:p>
+    <w:p>
+      <w:pPr>
+        <w:spacing w:line="360" w:lineRule="auto"/>
+        <w:jc w:val="center"/>
+        <w:rPr>
+          <w:rFonts w:ascii="黑体" w:eastAsia="黑体" w:hAnsi="宋体"/>
+        </w:rPr>
+      </w:pPr>
+      <w:r>
+        <w:rPr>
+          <w:rFonts w:ascii="黑体" w:eastAsia="黑体" w:hAnsi="宋体" w:hint="eastAsia"/>
+        </w:rPr>
+        <w:t>图1</w:t>
+      </w:r>
+      <w:r>
+        <w:rPr>
+          <w:rFonts w:ascii="黑体" w:eastAsia="黑体" w:hAnsi="宋体"/>
+        </w:rPr>
+        <w:t>-</w:t>
+      </w:r>
+      <w:r>
+        <w:rPr>
+          <w:rFonts w:ascii="黑体" w:eastAsia="黑体" w:hAnsi="宋体" w:hint="eastAsia"/>
+        </w:rPr>
+        <w:t xml:space="preserve">1  </w:t>
+      </w:r>
+      <w:r>
+        <w:rPr>
+          <w:rFonts w:ascii="黑体" w:eastAsia="黑体" w:hAnsi="宋体" w:hint="eastAsia"/>
+        </w:rPr>
+        <w:t>末端牵引式康复</w:t>
+      </w:r>
+      <w:r>
+        <w:rPr>
+          <w:rFonts w:ascii="黑体" w:eastAsia="黑体" w:hAnsi="宋体" w:hint="eastAsia"/>
+        </w:rPr>
+        <w:t>机器人（MIT-MANUS）</w:t>
+      </w:r>
+    </w:p>
+    <w:p>
+      <w:pPr>
+        <w:spacing w:line="360" w:lineRule="auto"/>
+        <w:ind w:firstLineChars="200" w:firstLine="480"/>
+        <w:rPr>
+          <w:rFonts w:ascii="宋体" w:hAnsi="宋体"/>
+        </w:rPr>
+      </w:pPr>
+      <w:r>
+        <w:rPr>
+          <w:rFonts w:ascii="宋体" w:hAnsi="宋体" w:hint="eastAsia"/>
+        </w:rPr>
+        <w:t>1995年，在MANUS7（如图 1</w:t>
+      </w:r>
+      <w:r>
+        <w:rPr>
+          <w:rFonts w:ascii="宋体" w:hAnsi="宋体"/>
+        </w:rPr>
+        <w:t>-</w:t>
+      </w:r>
+      <w:r>
+        <w:rPr>
+          <w:rFonts w:ascii="宋体" w:hAnsi="宋体" w:hint="eastAsia"/>
+        </w:rPr>
+        <w:t>2所示）的基础上，MIT-MANUS公司又研制出一</w:t>
+      </w:r>
+      <w:r>
+        <w:rPr>
+          <w:rFonts w:ascii="宋体" w:hAnsi="宋体" w:hint="eastAsia"/>
+        </w:rPr>
+        <w:t>种新型上肢康复机器人，该机器人系统在平面运动的基础上</w:t>
+      </w:r>
+      <w:r>
+        <w:rPr>
+          <w:rFonts w:ascii="宋体" w:hAnsi="宋体" w:hint="eastAsia"/>
+        </w:rPr>
+        <w:t>，</w:t>
+      </w:r>
+      <w:r>
+        <w:rPr>
+          <w:rFonts w:ascii="宋体" w:hAnsi="宋体" w:hint="eastAsia"/>
+        </w:rPr>
+        <w:t>增加了</w:t>
+      </w:r>
+      <w:r>
+        <w:rPr>
+          <w:rFonts w:ascii="宋体" w:hAnsi="宋体" w:hint="eastAsia"/>
+        </w:rPr>
+        <w:t>三维空间运动，系统可以提供</w:t>
+      </w:r>
+      <w:r>
+        <w:rPr>
+          <w:rFonts w:ascii="宋体" w:hAnsi="宋体" w:hint="eastAsia"/>
+        </w:rPr>
+        <w:t>主动训练</w:t>
+      </w:r>
+      <w:r>
+        <w:rPr>
+          <w:rFonts w:ascii="宋体" w:hAnsi="宋体" w:hint="eastAsia"/>
+        </w:rPr>
+        <w:t>、助力训练</w:t>
+      </w:r>
+      <w:r>
+        <w:rPr>
+          <w:rFonts w:ascii="宋体" w:hAnsi="宋体" w:hint="eastAsia"/>
+        </w:rPr>
+        <w:t>、</w:t>
+      </w:r>
+      <w:r>
+        <w:rPr>
+          <w:rFonts w:ascii="宋体" w:hAnsi="宋体" w:hint="eastAsia"/>
+        </w:rPr>
+        <w:t>被动训练</w:t>
+      </w:r>
+      <w:r>
+        <w:rPr>
+          <w:rFonts w:ascii="宋体" w:hAnsi="宋体" w:hint="eastAsia"/>
+        </w:rPr>
+        <w:t>及综合训练四种模式。之后</w:t>
+      </w:r>
+      <w:r>
+        <w:rPr>
+          <w:rFonts w:ascii="宋体" w:hAnsi="宋体" w:hint="eastAsia"/>
+        </w:rPr>
+        <w:t>MIT-MANUS公司还研制出了一种可以安装在轮椅上为患者提供康复训练的机器人，如图 1</w:t>
+      </w:r>
+      <w:r>
+        <w:rPr>
+          <w:rFonts w:ascii="宋体" w:hAnsi="宋体"/>
+        </w:rPr>
+        <w:t>-</w:t>
+      </w:r>
+      <w:r>
+        <w:rPr>
+          <w:rFonts w:ascii="宋体" w:hAnsi="宋体" w:hint="eastAsia"/>
+        </w:rPr>
+        <w:t>3所示。</w:t>
+      </w:r>
+    </w:p>
+    <w:p>
+      <w:pPr>
+        <w:spacing w:line="360" w:lineRule="auto"/>
+        <w:ind w:firstLineChars="350" w:firstLine="840"/>
+        <w:rPr>
+          <w:rFonts w:ascii="宋体" w:hAnsi="宋体"/>
+        </w:rPr>
+      </w:pPr>
+      <w:r>
+        <w:rPr>
+          <w:rFonts w:ascii="宋体" w:hAnsi="宋体"/>
+          <w:noProof/>
+        </w:rPr>
+        <w:drawing>
+          <wp:inline distT="0" distB="0" distL="0" distR="0">
+            <wp:extent cx="1657350" cy="1628775"/>
+            <wp:effectExtent l="0" t="0" r="0" b="0"/>
+            <wp:docPr id="7" name="图片 7" descr="1"/>
+            <wp:cNvGraphicFramePr>
+              <a:graphicFrameLocks xmlns:a="http://schemas.openxmlformats.org/drawingml/2006/main" noChangeAspect="1"/>
+            </wp:cNvGraphicFramePr>
+            <a:graphic xmlns:a="http://schemas.openxmlformats.org/drawingml/2006/main">
+              <a:graphicData uri="http://schemas.openxmlformats.org/drawingml/2006/picture">
+                <pic:pic xmlns:pic="http://schemas.openxmlformats.org/drawingml/2006/picture">
+                  <pic:nvPicPr>
+                    <pic:cNvPr id="0" name="Picture 2" descr="1"/>
+                    <pic:cNvPicPr>
+                      <a:picLocks noChangeAspect="1" noChangeArrowheads="1"/>
+                    </pic:cNvPicPr>
+                  </pic:nvPicPr>
+                  <pic:blipFill>
+                    <a:blip r:embed="rId17">
+                      <a:extLst>
+                        <a:ext uri="{28A0092B-C50C-407E-A947-70E740481C1C}">
+                          <a14:useLocalDpi xmlns:a14="http://schemas.microsoft.com/office/drawing/2010/main" val="0"/>
+                        </a:ext>
+                      </a:extLst>
+                    </a:blip>
+                    <a:srcRect/>
+                    <a:stretch>
+                      <a:fillRect/>
+                    </a:stretch>
+                  </pic:blipFill>
+                  <pic:spPr bwMode="auto">
+                    <a:xfrm>
+                      <a:off x="0" y="0"/>
+                      <a:ext cx="1657350" cy="1628775"/>
+                    </a:xfrm>
+                    <a:prstGeom prst="rect">
+                      <a:avLst/>
+                    </a:prstGeom>
+                    <a:noFill/>
+                    <a:ln>
+                      <a:noFill/>
+                    </a:ln>
+                  </pic:spPr>
+                </pic:pic>
+              </a:graphicData>
+            </a:graphic>
+          </wp:inline>
+        </w:drawing>
+      </w:r>
+      <w:r>
+        <w:rPr>
+          <w:rFonts w:ascii="宋体" w:hAnsi="宋体"/>
+        </w:rPr>
+        <w:t xml:space="preserve">         </w:t>
+      </w:r>
+      <w:r>
+        <w:rPr>
+          <w:rFonts w:ascii="宋体" w:hAnsi="宋体"/>
+          <w:noProof/>
+        </w:rPr>
+        <w:drawing>
+          <wp:inline distT="0" distB="0" distL="0" distR="0">
+            <wp:extent cx="1819275" cy="1638300"/>
+            <wp:effectExtent l="0" t="0" r="0" b="0"/>
+            <wp:docPr id="6" name="图片 6" descr="1"/>
+            <wp:cNvGraphicFramePr>
+              <a:graphicFrameLocks xmlns:a="http://schemas.openxmlformats.org/drawingml/2006/main" noChangeAspect="1"/>
+            </wp:cNvGraphicFramePr>
+            <a:graphic xmlns:a="http://schemas.openxmlformats.org/drawingml/2006/main">
+              <a:graphicData uri="http://schemas.openxmlformats.org/drawingml/2006/picture">
+                <pic:pic xmlns:pic="http://schemas.openxmlformats.org/drawingml/2006/picture">
+                  <pic:nvPicPr>
+                    <pic:cNvPr id="0" name="Picture 3" descr="1"/>
+                    <pic:cNvPicPr>
+                      <a:picLocks noChangeAspect="1" noChangeArrowheads="1"/>
+                    </pic:cNvPicPr>
+                  </pic:nvPicPr>
+                  <pic:blipFill>
+                    <a:blip r:embed="rId18">
+                      <a:extLst>
+                        <a:ext uri="{28A0092B-C50C-407E-A947-70E740481C1C}">
+                          <a14:useLocalDpi xmlns:a14="http://schemas.microsoft.com/office/drawing/2010/main" val="0"/>
+                        </a:ext>
+                      </a:extLst>
+                    </a:blip>
+                    <a:srcRect/>
+                    <a:stretch>
+                      <a:fillRect/>
+                    </a:stretch>
+                  </pic:blipFill>
+                  <pic:spPr bwMode="auto">
+                    <a:xfrm>
+                      <a:off x="0" y="0"/>
+                      <a:ext cx="1819275" cy="1638300"/>
+                    </a:xfrm>
+                    <a:prstGeom prst="rect">
+                      <a:avLst/>
+                    </a:prstGeom>
+                    <a:noFill/>
+                    <a:ln>
+                      <a:noFill/>
+                    </a:ln>
+                  </pic:spPr>
+                </pic:pic>
+              </a:graphicData>
+            </a:graphic>
+          </wp:inline>
+        </w:drawing>
+      </w:r>
+    </w:p>
+    <w:p>
+      <w:pPr>
+        <w:spacing w:line="360" w:lineRule="auto"/>
+        <w:ind w:firstLineChars="300" w:firstLine="720"/>
+        <w:rPr>
+          <w:rFonts w:ascii="黑体" w:eastAsia="黑体" w:hAnsi="宋体"/>
+        </w:rPr>
+      </w:pPr>
+      <w:r>
+        <w:rPr>
+          <w:rFonts w:ascii="黑体" w:eastAsia="黑体" w:hAnsi="宋体" w:hint="eastAsia"/>
+        </w:rPr>
+        <w:t>图 1</w:t>
+      </w:r>
+      <w:r>
+        <w:rPr>
+          <w:rFonts w:ascii="黑体" w:eastAsia="黑体" w:hAnsi="宋体"/>
+        </w:rPr>
+        <w:t>-</w:t>
+      </w:r>
+      <w:r>
+        <w:rPr>
+          <w:rFonts w:ascii="黑体" w:eastAsia="黑体" w:hAnsi="宋体"/>
+        </w:rPr>
+        <w:t>2</w:t>
+      </w:r>
+      <w:r>
+        <w:rPr>
+          <w:rFonts w:ascii="黑体" w:eastAsia="黑体" w:hAnsi="宋体" w:hint="eastAsia"/>
+        </w:rPr>
+        <w:t xml:space="preserve">  </w:t>
+      </w:r>
+      <w:r>
+        <w:rPr>
+          <w:rFonts w:ascii="黑体" w:eastAsia="黑体" w:hAnsi="宋体" w:hint="eastAsia"/>
+        </w:rPr>
+        <w:t>MANUS7</w:t>
+      </w:r>
+      <w:r>
+        <w:rPr>
+          <w:rFonts w:ascii="黑体" w:eastAsia="黑体" w:hAnsi="宋体" w:hint="eastAsia"/>
+        </w:rPr>
+        <w:t>康复</w:t>
+      </w:r>
+      <w:r>
+        <w:rPr>
+          <w:rFonts w:ascii="黑体" w:eastAsia="黑体" w:hAnsi="宋体"/>
+        </w:rPr>
+        <w:t xml:space="preserve">机器人    </w:t>
+      </w:r>
+      <w:r>
+        <w:rPr>
+          <w:rFonts w:ascii="黑体" w:eastAsia="黑体" w:hAnsi="宋体"/>
+        </w:rPr>
+        <w:t xml:space="preserve">  </w:t>
+      </w:r>
+      <w:r>
+        <w:rPr>
+          <w:rFonts w:ascii="黑体" w:eastAsia="黑体" w:hAnsi="宋体" w:hint="eastAsia"/>
+        </w:rPr>
+        <w:t>图</w:t>
+      </w:r>
+      <w:r>
+        <w:rPr>
+          <w:rFonts w:ascii="黑体" w:eastAsia="黑体" w:hAnsi="宋体" w:hint="eastAsia"/>
+        </w:rPr>
+        <w:t xml:space="preserve"> 1</w:t>
+      </w:r>
+      <w:r>
+        <w:rPr>
+          <w:rFonts w:ascii="黑体" w:eastAsia="黑体" w:hAnsi="宋体"/>
+        </w:rPr>
+        <w:t>-</w:t>
+      </w:r>
+      <w:r>
+        <w:rPr>
+          <w:rFonts w:ascii="黑体" w:eastAsia="黑体" w:hAnsi="宋体" w:hint="eastAsia"/>
+        </w:rPr>
+        <w:t>3</w:t>
+      </w:r>
+      <w:r>
+        <w:rPr>
+          <w:rFonts w:ascii="黑体" w:eastAsia="黑体" w:hAnsi="宋体"/>
+        </w:rPr>
+        <w:t xml:space="preserve"> </w:t>
+      </w:r>
+      <w:r>
+        <w:rPr>
+          <w:rFonts w:ascii="黑体" w:eastAsia="黑体" w:hAnsi="宋体" w:hint="eastAsia"/>
+        </w:rPr>
+        <w:t xml:space="preserve"> </w:t>
+      </w:r>
+      <w:r>
+        <w:rPr>
+          <w:rFonts w:ascii="黑体" w:eastAsia="黑体" w:hAnsi="宋体" w:hint="eastAsia"/>
+        </w:rPr>
+        <w:t>轮椅式康复训练</w:t>
+      </w:r>
+      <w:r>
+        <w:rPr>
+          <w:rFonts w:ascii="黑体" w:eastAsia="黑体" w:hAnsi="宋体" w:hint="eastAsia"/>
+        </w:rPr>
+        <w:t>机器人</w:t>
+      </w:r>
+    </w:p>
+    <w:p>
+      <w:pPr>
+        <w:spacing w:line="360" w:lineRule="auto"/>
+        <w:ind w:firstLineChars="200" w:firstLine="480"/>
+        <w:rPr>
+          <w:rFonts w:ascii="宋体" w:hAnsi="宋体" w:hint="eastAsia"/>
+        </w:rPr>
+      </w:pPr>
+      <w:r>
+        <w:rPr>
+          <w:rFonts w:ascii="宋体" w:hAnsi="宋体" w:hint="eastAsia"/>
+        </w:rPr>
+        <w:t>1999年，斯坦福大学研制出了</w:t>
+      </w:r>
+      <w:r>
+        <w:rPr>
+          <w:rFonts w:ascii="宋体" w:hAnsi="宋体" w:hint="eastAsia"/>
+        </w:rPr>
+        <w:t>一种</w:t>
+      </w:r>
+      <w:r>
+        <w:rPr>
+          <w:rFonts w:ascii="宋体" w:hAnsi="宋体"/>
+        </w:rPr>
+        <w:t>康复机器人</w:t>
+      </w:r>
+      <w:r>
+        <w:rPr>
+          <w:rFonts w:ascii="宋体" w:hAnsi="宋体" w:hint="eastAsia"/>
+        </w:rPr>
+        <w:t xml:space="preserve">THE ARM GUIDE </w:t>
+      </w:r>
+      <w:r>
+        <w:rPr>
+          <w:rFonts w:ascii="宋体" w:hAnsi="宋体" w:hint="eastAsia"/>
+          <w:vertAlign w:val="superscript"/>
+        </w:rPr>
+        <w:t>[</w:t>
+      </w:r>
+      <w:r>
+        <w:rPr>
+          <w:rFonts w:ascii="宋体" w:hAnsi="宋体"/>
+          <w:vertAlign w:val="superscript"/>
+        </w:rPr>
+        <w:t>11</w:t>
+      </w:r>
+      <w:r>
+        <w:rPr>
+          <w:rFonts w:ascii="宋体" w:hAnsi="宋体" w:hint="eastAsia"/>
+          <w:vertAlign w:val="superscript"/>
+        </w:rPr>
+        <w:t>]</w:t>
+      </w:r>
+      <w:r>
+        <w:rPr>
+          <w:rFonts w:ascii="宋体" w:hAnsi="宋体" w:hint="eastAsia"/>
+        </w:rPr>
+        <w:t>，</w:t>
+      </w:r>
+      <w:r>
+        <w:rPr>
+          <w:rFonts w:ascii="宋体" w:hAnsi="宋体" w:hint="eastAsia"/>
+        </w:rPr>
+        <w:t>如图</w:t>
+      </w:r>
+      <w:r>
+        <w:rPr>
+          <w:rFonts w:ascii="宋体" w:hAnsi="宋体"/>
+        </w:rPr>
+        <w:t>1</w:t>
+      </w:r>
+      <w:r>
+        <w:rPr>
+          <w:rFonts w:ascii="宋体" w:hAnsi="宋体"/>
+        </w:rPr>
+        <w:t>-</w:t>
+      </w:r>
+      <w:r>
+        <w:rPr>
+          <w:rFonts w:ascii="宋体" w:hAnsi="宋体"/>
+        </w:rPr>
+        <w:t>4</w:t>
+      </w:r>
+      <w:r>
+        <w:rPr>
+          <w:rFonts w:ascii="宋体" w:hAnsi="宋体" w:hint="eastAsia"/>
+        </w:rPr>
+        <w:t>所示</w:t>
+      </w:r>
+      <w:r>
+        <w:rPr>
+          <w:rFonts w:ascii="宋体" w:hAnsi="宋体"/>
+        </w:rPr>
+        <w:t>，</w:t>
+      </w:r>
+      <w:r>
+        <w:rPr>
+          <w:rFonts w:ascii="宋体" w:hAnsi="宋体" w:hint="eastAsia"/>
+        </w:rPr>
+        <w:t>该</w:t>
+      </w:r>
+      <w:r>
+        <w:rPr>
+          <w:rFonts w:ascii="宋体" w:hAnsi="宋体"/>
+        </w:rPr>
+        <w:t>机器人可以</w:t>
+      </w:r>
+      <w:r>
+        <w:rPr>
+          <w:rFonts w:ascii="宋体" w:hAnsi="宋体" w:hint="eastAsia"/>
+        </w:rPr>
+        <w:t>为</w:t>
+      </w:r>
+      <w:r>
+        <w:rPr>
+          <w:rFonts w:ascii="宋体" w:hAnsi="宋体" w:hint="eastAsia"/>
+        </w:rPr>
+        <w:t>患者</w:t>
+      </w:r>
+      <w:r>
+        <w:rPr>
+          <w:rFonts w:ascii="宋体" w:hAnsi="宋体" w:hint="eastAsia"/>
+        </w:rPr>
+        <w:t>提供手臂</w:t>
+      </w:r>
+      <w:r>
+        <w:rPr>
+          <w:rFonts w:ascii="宋体" w:hAnsi="宋体"/>
+        </w:rPr>
+        <w:t>的</w:t>
+      </w:r>
+      <w:r>
+        <w:rPr>
+          <w:rFonts w:ascii="宋体" w:hAnsi="宋体" w:hint="eastAsia"/>
+        </w:rPr>
+        <w:t>往复</w:t>
+      </w:r>
+      <w:r>
+        <w:rPr>
+          <w:rFonts w:ascii="宋体" w:hAnsi="宋体" w:hint="eastAsia"/>
+        </w:rPr>
+        <w:t>直线</w:t>
+      </w:r>
+      <w:r>
+        <w:rPr>
+          <w:rFonts w:ascii="宋体" w:hAnsi="宋体" w:hint="eastAsia"/>
+        </w:rPr>
+        <w:t>运动</w:t>
+      </w:r>
+      <w:r>
+        <w:rPr>
+          <w:rFonts w:ascii="宋体" w:hAnsi="宋体" w:hint="eastAsia"/>
+        </w:rPr>
+        <w:t>训练</w:t>
+      </w:r>
+      <w:r>
+        <w:rPr>
+          <w:rFonts w:ascii="宋体" w:hAnsi="宋体" w:hint="eastAsia"/>
+        </w:rPr>
+        <w:t>，</w:t>
+      </w:r>
+      <w:r>
+        <w:rPr>
+          <w:rFonts w:ascii="宋体" w:hAnsi="宋体" w:hint="eastAsia"/>
+        </w:rPr>
+        <w:t>在机器人的牵引</w:t>
+      </w:r>
+      <w:r>
+        <w:rPr>
+          <w:rFonts w:ascii="宋体" w:hAnsi="宋体" w:hint="eastAsia"/>
+        </w:rPr>
+        <w:t>下，患者的</w:t>
+      </w:r>
+      <w:r>
+        <w:rPr>
+          <w:rFonts w:ascii="宋体" w:hAnsi="宋体" w:hint="eastAsia"/>
+        </w:rPr>
+        <w:t>前臂</w:t>
+      </w:r>
+      <w:r>
+        <w:rPr>
+          <w:rFonts w:ascii="宋体" w:hAnsi="宋体" w:hint="eastAsia"/>
+        </w:rPr>
+        <w:t>沿轨道方向</w:t>
+      </w:r>
+      <w:r>
+        <w:rPr>
+          <w:rFonts w:ascii="宋体" w:hAnsi="宋体" w:hint="eastAsia"/>
+        </w:rPr>
+        <w:t>做直线</w:t>
+      </w:r>
+      <w:r>
+        <w:rPr>
+          <w:rFonts w:ascii="宋体" w:hAnsi="宋体" w:hint="eastAsia"/>
+        </w:rPr>
+        <w:t>运动，进而带动大臂实现曲伸等运动，该机器人还可以</w:t>
+      </w:r>
+      <w:r>
+        <w:rPr>
+          <w:rFonts w:ascii="宋体" w:hAnsi="宋体" w:hint="eastAsia"/>
+        </w:rPr>
+        <w:t>实时检测</w:t>
+      </w:r>
+      <w:r>
+        <w:rPr>
+          <w:rFonts w:ascii="宋体" w:hAnsi="宋体" w:hint="eastAsia"/>
+        </w:rPr>
+        <w:t>运动</w:t>
+      </w:r>
+      <w:r>
+        <w:rPr>
+          <w:rFonts w:ascii="宋体" w:hAnsi="宋体" w:hint="eastAsia"/>
+        </w:rPr>
+        <w:t>的</w:t>
+      </w:r>
+      <w:r>
+        <w:rPr>
+          <w:rFonts w:ascii="宋体" w:hAnsi="宋体" w:hint="eastAsia"/>
+        </w:rPr>
+        <w:t>强度</w:t>
+      </w:r>
+      <w:r>
+        <w:rPr>
+          <w:rFonts w:ascii="宋体" w:hAnsi="宋体" w:hint="eastAsia"/>
+        </w:rPr>
+        <w:t>以及幅度</w:t>
+      </w:r>
+      <w:r>
+        <w:rPr>
+          <w:rFonts w:ascii="宋体" w:hAnsi="宋体" w:hint="eastAsia"/>
+        </w:rPr>
+        <w:t>。</w:t>
+      </w:r>
+    </w:p>
+    <w:p>
+      <w:pPr>
+        <w:spacing w:line="360" w:lineRule="auto"/>
+        <w:jc w:val="center"/>
+        <w:rPr>
+          <w:rFonts w:ascii="宋体" w:hAnsi="宋体"/>
+        </w:rPr>
+      </w:pPr>
+      <w:r>
+        <w:rPr>
+          <w:rFonts w:ascii="宋体" w:hAnsi="宋体"/>
+          <w:noProof/>
+        </w:rPr>
+        <w:lastRenderedPageBreak/>
+        <w:drawing>
+          <wp:inline distT="0" distB="0" distL="0" distR="0">
+            <wp:extent cx="1847850" cy="1657350"/>
+            <wp:effectExtent l="0" t="0" r="0" b="0"/>
+            <wp:docPr id="5" name="图片 5" descr="QQ截图20160608161451"/>
+            <wp:cNvGraphicFramePr>
+              <a:graphicFrameLocks xmlns:a="http://schemas.openxmlformats.org/drawingml/2006/main" noChangeAspect="1"/>
+            </wp:cNvGraphicFramePr>
+            <a:graphic xmlns:a="http://schemas.openxmlformats.org/drawingml/2006/main">
+              <a:graphicData uri="http://schemas.openxmlformats.org/drawingml/2006/picture">
+                <pic:pic xmlns:pic="http://schemas.openxmlformats.org/drawingml/2006/picture">
+                  <pic:nvPicPr>
+                    <pic:cNvPr id="0" name="Picture 4" descr="QQ截图20160608161451"/>
+                    <pic:cNvPicPr>
+                      <a:picLocks noChangeAspect="1" noChangeArrowheads="1"/>
+                    </pic:cNvPicPr>
+                  </pic:nvPicPr>
+                  <pic:blipFill>
+                    <a:blip r:embed="rId19" cstate="print">
+                      <a:extLst>
+                        <a:ext uri="{28A0092B-C50C-407E-A947-70E740481C1C}">
+                          <a14:useLocalDpi xmlns:a14="http://schemas.microsoft.com/office/drawing/2010/main" val="0"/>
+                        </a:ext>
+                      </a:extLst>
+                    </a:blip>
+                    <a:srcRect/>
+                    <a:stretch>
+                      <a:fillRect/>
+                    </a:stretch>
+                  </pic:blipFill>
+                  <pic:spPr bwMode="auto">
+                    <a:xfrm>
+                      <a:off x="0" y="0"/>
+                      <a:ext cx="1847850" cy="1657350"/>
+                    </a:xfrm>
+                    <a:prstGeom prst="rect">
+                      <a:avLst/>
+                    </a:prstGeom>
+                    <a:noFill/>
+                    <a:ln>
+                      <a:noFill/>
+                    </a:ln>
+                  </pic:spPr>
+                </pic:pic>
+              </a:graphicData>
+            </a:graphic>
+          </wp:inline>
+        </w:drawing>
+      </w:r>
+    </w:p>
+    <w:p>
+      <w:pPr>
+        <w:spacing w:line="360" w:lineRule="auto"/>
+        <w:jc w:val="center"/>
+        <w:rPr>
+          <w:rFonts w:ascii="黑体" w:eastAsia="黑体" w:hAnsi="宋体"/>
+        </w:rPr>
+      </w:pPr>
+      <w:r>
+        <w:rPr>
+          <w:rFonts w:ascii="黑体" w:eastAsia="黑体" w:hAnsi="宋体" w:hint="eastAsia"/>
+        </w:rPr>
+        <w:t>图1</w:t>
+      </w:r>
+      <w:r>
+        <w:rPr>
+          <w:rFonts w:ascii="黑体" w:eastAsia="黑体" w:hAnsi="宋体"/>
+        </w:rPr>
+        <w:t>-4</w:t>
+      </w:r>
+      <w:r>
+        <w:rPr>
+          <w:rFonts w:ascii="黑体" w:eastAsia="黑体" w:hAnsi="宋体" w:hint="eastAsia"/>
+        </w:rPr>
+        <w:t xml:space="preserve"> </w:t>
+      </w:r>
+      <w:r>
+        <w:rPr>
+          <w:rFonts w:ascii="黑体" w:eastAsia="黑体" w:hAnsi="宋体"/>
+        </w:rPr>
+        <w:t xml:space="preserve">THE </w:t>
+      </w:r>
+      <w:r>
+        <w:rPr>
+          <w:rFonts w:ascii="黑体" w:eastAsia="黑体" w:hAnsi="宋体" w:hint="eastAsia"/>
+        </w:rPr>
+        <w:t>ARM G</w:t>
+      </w:r>
+      <w:r>
+        <w:rPr>
+          <w:rFonts w:ascii="黑体" w:eastAsia="黑体" w:hAnsi="宋体"/>
+        </w:rPr>
+        <w:t>UIDE</w:t>
+      </w:r>
+      <w:r>
+        <w:rPr>
+          <w:rFonts w:ascii="黑体" w:eastAsia="黑体" w:hAnsi="宋体" w:hint="eastAsia"/>
+        </w:rPr>
+        <w:t>上肢康复机器人</w:t>
+      </w:r>
+    </w:p>
+    <w:p>
+      <w:pPr>
+        <w:spacing w:line="360" w:lineRule="auto"/>
+        <w:ind w:firstLineChars="200" w:firstLine="480"/>
+        <w:rPr>
+          <w:rFonts w:ascii="宋体" w:hAnsi="宋体"/>
+        </w:rPr>
+      </w:pPr>
+      <w:r>
+        <w:rPr>
+          <w:rFonts w:ascii="宋体" w:hAnsi="宋体" w:hint="eastAsia"/>
+        </w:rPr>
+        <w:t>2000年，斯坦福大学研制出了上肢康复机器人</w:t>
+      </w:r>
+      <w:r>
+        <w:rPr>
+          <w:rFonts w:ascii="宋体" w:hAnsi="宋体"/>
+        </w:rPr>
+        <w:t>MIME</w:t>
+      </w:r>
+      <w:r>
+        <w:rPr>
+          <w:rFonts w:ascii="宋体" w:hAnsi="宋体" w:hint="eastAsia"/>
+        </w:rPr>
+        <w:t>（</w:t>
+      </w:r>
+      <w:r>
+        <w:rPr>
+          <w:rFonts w:ascii="宋体" w:hAnsi="宋体"/>
+        </w:rPr>
+        <w:t>mirror</w:t>
+      </w:r>
+      <w:r>
+        <w:t>-</w:t>
+      </w:r>
+      <w:r>
+        <w:rPr>
+          <w:rFonts w:ascii="宋体" w:hAnsi="宋体"/>
+        </w:rPr>
+        <w:t>image motion enable)</w:t>
+      </w:r>
+      <w:r>
+        <w:rPr>
+          <w:rFonts w:ascii="宋体" w:hAnsi="宋体" w:hint="eastAsia"/>
+          <w:vertAlign w:val="superscript"/>
+        </w:rPr>
+        <w:t xml:space="preserve"> </w:t>
+      </w:r>
+      <w:r>
+        <w:rPr>
+          <w:rFonts w:ascii="宋体" w:hAnsi="宋体" w:hint="eastAsia"/>
+          <w:vertAlign w:val="superscript"/>
+        </w:rPr>
+        <w:t>[</w:t>
+      </w:r>
+      <w:r>
+        <w:rPr>
+          <w:rFonts w:ascii="宋体" w:hAnsi="宋体"/>
+          <w:vertAlign w:val="superscript"/>
+        </w:rPr>
+        <w:t>12</w:t>
+      </w:r>
+      <w:r>
+        <w:rPr>
+          <w:rFonts w:ascii="宋体" w:hAnsi="宋体" w:hint="eastAsia"/>
+          <w:vertAlign w:val="superscript"/>
+        </w:rPr>
+        <w:t>]</w:t>
+      </w:r>
+      <w:r>
+        <w:rPr>
+          <w:rFonts w:ascii="宋体" w:hAnsi="宋体" w:hint="eastAsia"/>
+        </w:rPr>
+        <w:t>，</w:t>
+      </w:r>
+      <w:r>
+        <w:rPr>
+          <w:rFonts w:ascii="宋体" w:hAnsi="宋体" w:hint="eastAsia"/>
+        </w:rPr>
+        <w:t>如图1</w:t>
+      </w:r>
+      <w:r>
+        <w:rPr>
+          <w:rFonts w:ascii="宋体" w:hAnsi="宋体"/>
+        </w:rPr>
+        <w:t>-</w:t>
+      </w:r>
+      <w:r>
+        <w:rPr>
+          <w:rFonts w:ascii="宋体" w:hAnsi="宋体" w:hint="eastAsia"/>
+        </w:rPr>
+        <w:t>5所示。该机器人</w:t>
+      </w:r>
+      <w:r>
+        <w:rPr>
+          <w:rFonts w:ascii="宋体" w:hAnsi="宋体" w:hint="eastAsia"/>
+        </w:rPr>
+        <w:t>是在</w:t>
+      </w:r>
+      <w:r>
+        <w:rPr>
+          <w:rFonts w:ascii="宋体" w:hAnsi="宋体" w:hint="eastAsia"/>
+        </w:rPr>
+        <w:t>PUMA560工业机器人</w:t>
+      </w:r>
+      <w:r>
+        <w:rPr>
+          <w:rFonts w:ascii="宋体" w:hAnsi="宋体" w:hint="eastAsia"/>
+        </w:rPr>
+        <w:t>的</w:t>
+      </w:r>
+      <w:r>
+        <w:rPr>
+          <w:rFonts w:ascii="宋体" w:hAnsi="宋体"/>
+        </w:rPr>
+        <w:t>基础上</w:t>
+      </w:r>
+      <w:r>
+        <w:rPr>
+          <w:rFonts w:ascii="宋体" w:hAnsi="宋体" w:hint="eastAsia"/>
+        </w:rPr>
+        <w:t>改造</w:t>
+      </w:r>
+      <w:r>
+        <w:rPr>
+          <w:rFonts w:ascii="宋体" w:hAnsi="宋体" w:hint="eastAsia"/>
+        </w:rPr>
+        <w:t>得到</w:t>
+      </w:r>
+      <w:r>
+        <w:rPr>
+          <w:rFonts w:ascii="宋体" w:hAnsi="宋体"/>
+        </w:rPr>
+        <w:t>的</w:t>
+      </w:r>
+      <w:r>
+        <w:rPr>
+          <w:rFonts w:ascii="宋体" w:hAnsi="宋体" w:hint="eastAsia"/>
+        </w:rPr>
+        <w:t>，</w:t>
+      </w:r>
+      <w:r>
+        <w:rPr>
+          <w:rFonts w:ascii="宋体" w:hAnsi="宋体" w:hint="eastAsia"/>
+        </w:rPr>
+        <w:t>具有6个自由度，</w:t>
+      </w:r>
+      <w:r>
+        <w:rPr>
+          <w:rFonts w:ascii="宋体" w:hAnsi="宋体" w:hint="eastAsia"/>
+        </w:rPr>
+        <w:t>可以为</w:t>
+      </w:r>
+      <w:r>
+        <w:rPr>
+          <w:rFonts w:ascii="宋体" w:hAnsi="宋体"/>
+        </w:rPr>
+        <w:t>偏瘫患者提供康复训练，首先</w:t>
+      </w:r>
+      <w:r>
+        <w:rPr>
+          <w:rFonts w:ascii="宋体" w:hAnsi="宋体" w:hint="eastAsia"/>
+        </w:rPr>
+        <w:t>对患者</w:t>
+      </w:r>
+      <w:r>
+        <w:rPr>
+          <w:rFonts w:ascii="宋体" w:hAnsi="宋体" w:hint="eastAsia"/>
+        </w:rPr>
+        <w:t>健侧上肢进行运动</w:t>
+      </w:r>
+      <w:r>
+        <w:rPr>
+          <w:rFonts w:ascii="宋体" w:hAnsi="宋体" w:hint="eastAsia"/>
+        </w:rPr>
+        <w:t>分析，</w:t>
+      </w:r>
+      <w:r>
+        <w:rPr>
+          <w:rFonts w:ascii="宋体" w:hAnsi="宋体" w:hint="eastAsia"/>
+        </w:rPr>
+        <w:t>镜像</w:t>
+      </w:r>
+      <w:r>
+        <w:rPr>
+          <w:rFonts w:ascii="宋体" w:hAnsi="宋体"/>
+        </w:rPr>
+        <w:t>后</w:t>
+      </w:r>
+      <w:r>
+        <w:rPr>
+          <w:rFonts w:ascii="宋体" w:hAnsi="宋体" w:hint="eastAsia"/>
+        </w:rPr>
+        <w:t>得</w:t>
+      </w:r>
+      <w:r>
+        <w:rPr>
+          <w:rFonts w:ascii="宋体" w:hAnsi="宋体"/>
+        </w:rPr>
+        <w:t>到</w:t>
+      </w:r>
+      <w:r>
+        <w:rPr>
+          <w:rFonts w:ascii="宋体" w:hAnsi="宋体" w:hint="eastAsia"/>
+        </w:rPr>
+        <w:t>患侧上肢</w:t>
+      </w:r>
+      <w:r>
+        <w:rPr>
+          <w:rFonts w:ascii="宋体" w:hAnsi="宋体"/>
+        </w:rPr>
+        <w:t>运动轨迹，然后</w:t>
+      </w:r>
+      <w:r>
+        <w:rPr>
+          <w:rFonts w:ascii="宋体" w:hAnsi="宋体" w:hint="eastAsia"/>
+        </w:rPr>
+        <w:t>通过PUMA560机器人</w:t>
+      </w:r>
+      <w:r>
+        <w:rPr>
+          <w:rFonts w:ascii="宋体" w:hAnsi="宋体" w:hint="eastAsia"/>
+        </w:rPr>
+        <w:t>牵引患侧上肢</w:t>
+      </w:r>
+      <w:r>
+        <w:rPr>
+          <w:rFonts w:ascii="宋体" w:hAnsi="宋体" w:hint="eastAsia"/>
+        </w:rPr>
+        <w:t>运动</w:t>
+      </w:r>
+      <w:r>
+        <w:rPr>
+          <w:rFonts w:ascii="宋体" w:hAnsi="宋体" w:hint="eastAsia"/>
+        </w:rPr>
+        <w:t>。该机器人可为患者提供不同的康复训练模式，康复结果表明，在接受</w:t>
+      </w:r>
+      <w:r>
+        <w:rPr>
+          <w:rFonts w:ascii="宋体" w:hAnsi="宋体" w:hint="eastAsia"/>
+        </w:rPr>
+        <w:t>镜像康复运动训练后，患者患侧上肢的</w:t>
+      </w:r>
+      <w:r>
+        <w:rPr>
+          <w:rFonts w:ascii="宋体" w:hAnsi="宋体" w:hint="eastAsia"/>
+        </w:rPr>
+        <w:t>肌肉力量增强</w:t>
+      </w:r>
+      <w:r>
+        <w:rPr>
+          <w:rFonts w:ascii="宋体" w:hAnsi="宋体" w:hint="eastAsia"/>
+        </w:rPr>
+        <w:t>，</w:t>
+      </w:r>
+      <w:r>
+        <w:rPr>
+          <w:rFonts w:ascii="宋体" w:hAnsi="宋体" w:hint="eastAsia"/>
+        </w:rPr>
+        <w:t>运动半径</w:t>
+      </w:r>
+      <w:r>
+        <w:rPr>
+          <w:rFonts w:ascii="宋体" w:hAnsi="宋体" w:hint="eastAsia"/>
+        </w:rPr>
+        <w:t>增大</w:t>
+      </w:r>
+      <w:r>
+        <w:rPr>
+          <w:rFonts w:ascii="宋体" w:hAnsi="宋体" w:hint="eastAsia"/>
+        </w:rPr>
+        <w:t>，</w:t>
+      </w:r>
+      <w:r>
+        <w:rPr>
+          <w:rFonts w:ascii="宋体" w:hAnsi="宋体" w:hint="eastAsia"/>
+        </w:rPr>
+        <w:t>运动能力</w:t>
+      </w:r>
+      <w:r>
+        <w:rPr>
+          <w:rFonts w:ascii="宋体" w:hAnsi="宋体" w:hint="eastAsia"/>
+        </w:rPr>
+        <w:t>明显提高</w:t>
+      </w:r>
+      <w:r>
+        <w:rPr>
+          <w:rFonts w:ascii="宋体" w:hAnsi="宋体" w:hint="eastAsia"/>
+        </w:rPr>
+        <w:t>。</w:t>
+      </w:r>
+    </w:p>
+    <w:p>
+      <w:pPr>
+        <w:spacing w:line="360" w:lineRule="auto"/>
+        <w:ind w:firstLineChars="200" w:firstLine="480"/>
+        <w:jc w:val="center"/>
+        <w:rPr>
+          <w:rFonts w:ascii="宋体" w:hAnsi="宋体"/>
+        </w:rPr>
+      </w:pPr>
+      <w:r>
+        <w:rPr>
+          <w:rFonts w:ascii="宋体" w:hAnsi="宋体"/>
+          <w:noProof/>
+        </w:rPr>
+        <w:drawing>
+          <wp:inline distT="0" distB="0" distL="0" distR="0">
+            <wp:extent cx="3095625" cy="2085975"/>
+            <wp:effectExtent l="0" t="0" r="0" b="0"/>
+            <wp:docPr id="4" name="图片 4" descr="1"/>
+            <wp:cNvGraphicFramePr>
+              <a:graphicFrameLocks xmlns:a="http://schemas.openxmlformats.org/drawingml/2006/main" noChangeAspect="1"/>
+            </wp:cNvGraphicFramePr>
+            <a:graphic xmlns:a="http://schemas.openxmlformats.org/drawingml/2006/main">
+              <a:graphicData uri="http://schemas.openxmlformats.org/drawingml/2006/picture">
+                <pic:pic xmlns:pic="http://schemas.openxmlformats.org/drawingml/2006/picture">
+                  <pic:nvPicPr>
+                    <pic:cNvPr id="0" name="Picture 5" descr="1"/>
+                    <pic:cNvPicPr>
+                      <a:picLocks noChangeAspect="1" noChangeArrowheads="1"/>
+                    </pic:cNvPicPr>
+                  </pic:nvPicPr>
+                  <pic:blipFill>
+                    <a:blip r:embed="rId20">
+                      <a:extLst>
+                        <a:ext uri="{28A0092B-C50C-407E-A947-70E740481C1C}">
+                          <a14:useLocalDpi xmlns:a14="http://schemas.microsoft.com/office/drawing/2010/main" val="0"/>
+                        </a:ext>
+                      </a:extLst>
+                    </a:blip>
+                    <a:srcRect/>
+                    <a:stretch>
+                      <a:fillRect/>
+                    </a:stretch>
+                  </pic:blipFill>
+                  <pic:spPr bwMode="auto">
+                    <a:xfrm>
+                      <a:off x="0" y="0"/>
+                      <a:ext cx="3095625" cy="2085975"/>
+                    </a:xfrm>
+                    <a:prstGeom prst="rect">
+                      <a:avLst/>
+                    </a:prstGeom>
+                    <a:noFill/>
+                    <a:ln>
+                      <a:noFill/>
+                    </a:ln>
+                  </pic:spPr>
+                </pic:pic>
+              </a:graphicData>
+            </a:graphic>
+          </wp:inline>
+        </w:drawing>
+      </w:r>
+    </w:p>
+    <w:p>
+      <w:pPr>
+        <w:spacing w:line="360" w:lineRule="auto"/>
+        <w:jc w:val="center"/>
+        <w:rPr>
+          <w:rFonts w:ascii="黑体" w:eastAsia="黑体" w:hAnsi="宋体" w:hint="eastAsia"/>
+        </w:rPr>
+      </w:pPr>
+      <w:r>
+        <w:rPr>
+          <w:rFonts w:ascii="黑体" w:eastAsia="黑体" w:hAnsi="宋体" w:hint="eastAsia"/>
+        </w:rPr>
+        <w:t>图1</w:t>
+      </w:r>
+      <w:r>
+        <w:rPr>
+          <w:rFonts w:ascii="黑体" w:eastAsia="黑体" w:hAnsi="宋体"/>
+        </w:rPr>
+        <w:t>-5</w:t>
+      </w:r>
+      <w:r>
+        <w:rPr>
+          <w:rFonts w:ascii="黑体" w:eastAsia="黑体" w:hAnsi="宋体" w:hint="eastAsia"/>
+        </w:rPr>
+        <w:t xml:space="preserve">  </w:t>
+      </w:r>
+      <w:r>
+        <w:rPr>
+          <w:rFonts w:ascii="黑体" w:eastAsia="黑体" w:hAnsi="宋体" w:hint="eastAsia"/>
+        </w:rPr>
+        <w:t>MIME上肢康复机器人</w:t>
+      </w:r>
+    </w:p>
+    <w:p>
+      <w:pPr>
+        <w:spacing w:line="360" w:lineRule="auto"/>
+        <w:ind w:firstLineChars="200" w:firstLine="480"/>
+        <w:rPr>
+          <w:rFonts w:ascii="宋体" w:hAnsi="宋体" w:hint="eastAsia"/>
+        </w:rPr>
+      </w:pPr>
+      <w:r>
+        <w:rPr>
+          <w:rFonts w:ascii="宋体" w:hAnsi="宋体" w:hint="eastAsia"/>
+        </w:rPr>
+        <w:t>2002</w:t>
+      </w:r>
+      <w:r>
+        <w:rPr>
+          <w:rFonts w:ascii="宋体" w:hAnsi="宋体" w:hint="eastAsia"/>
+        </w:rPr>
+        <w:t>年，</w:t>
+      </w:r>
+      <w:r>
+        <w:rPr>
+          <w:rFonts w:ascii="宋体" w:hAnsi="宋体" w:hint="eastAsia"/>
+        </w:rPr>
+        <w:t>英国雷丁大学</w:t>
+      </w:r>
+      <w:r>
+        <w:rPr>
+          <w:rFonts w:ascii="宋体" w:hAnsi="宋体" w:hint="eastAsia"/>
+        </w:rPr>
+        <w:t>研制出了一种上肢康复</w:t>
+      </w:r>
+      <w:r>
+        <w:rPr>
+          <w:rFonts w:ascii="宋体" w:hAnsi="宋体" w:hint="eastAsia"/>
+        </w:rPr>
+        <w:t>机器人</w:t>
+      </w:r>
+      <w:r>
+        <w:rPr>
+          <w:rFonts w:ascii="宋体" w:hAnsi="宋体"/>
+        </w:rPr>
+        <w:t>GENTLE/S</w:t>
+      </w:r>
+      <w:r>
+        <w:rPr>
+          <w:rFonts w:ascii="宋体" w:hAnsi="宋体" w:hint="eastAsia"/>
+          <w:vertAlign w:val="superscript"/>
+        </w:rPr>
+        <w:t>[</w:t>
+      </w:r>
+      <w:r>
+        <w:rPr>
+          <w:rFonts w:ascii="宋体" w:hAnsi="宋体"/>
+          <w:vertAlign w:val="superscript"/>
+        </w:rPr>
+        <w:t>13</w:t>
+      </w:r>
+      <w:r>
+        <w:rPr>
+          <w:rFonts w:ascii="宋体" w:hAnsi="宋体" w:hint="eastAsia"/>
+          <w:vertAlign w:val="superscript"/>
+        </w:rPr>
+        <w:t>]</w:t>
+      </w:r>
+      <w:r>
+        <w:rPr>
+          <w:rFonts w:ascii="宋体" w:hAnsi="宋体" w:hint="eastAsia"/>
+        </w:rPr>
+        <w:t>，</w:t>
+      </w:r>
+      <w:r>
+        <w:rPr>
+          <w:rFonts w:ascii="宋体" w:hAnsi="宋体" w:hint="eastAsia"/>
+        </w:rPr>
+        <w:t>如图</w:t>
+      </w:r>
+      <w:r>
+        <w:rPr>
+          <w:rFonts w:ascii="宋体" w:hAnsi="宋体"/>
+        </w:rPr>
+        <w:t>1</w:t>
+      </w:r>
+      <w:r>
+        <w:rPr>
+          <w:rFonts w:ascii="宋体" w:hAnsi="宋体"/>
+        </w:rPr>
+        <w:t>-</w:t>
+      </w:r>
+      <w:r>
+        <w:rPr>
+          <w:rFonts w:ascii="宋体" w:hAnsi="宋体"/>
+        </w:rPr>
+        <w:t>6</w:t>
+      </w:r>
+      <w:r>
+        <w:rPr>
+          <w:rFonts w:ascii="宋体" w:hAnsi="宋体" w:hint="eastAsia"/>
+        </w:rPr>
+        <w:t>所示</w:t>
+      </w:r>
+      <w:r>
+        <w:rPr>
+          <w:rFonts w:ascii="宋体" w:hAnsi="宋体"/>
+        </w:rPr>
+        <w:t>,</w:t>
+      </w:r>
+      <w:r>
+        <w:rPr>
+          <w:rFonts w:hint="eastAsia"/>
+        </w:rPr>
+        <w:t xml:space="preserve"> </w:t>
+      </w:r>
+      <w:r>
+        <w:rPr>
+          <w:rFonts w:ascii="宋体" w:hAnsi="宋体" w:hint="eastAsia"/>
+        </w:rPr>
+        <w:t>该机器人使用绳索悬臂，消除了机械臂自身重力所产生的阻力，机器人主要对肩关节与肘关节进行康复运动训练，</w:t>
+      </w:r>
+      <w:r>
+        <w:rPr>
+          <w:rFonts w:ascii="宋体" w:hAnsi="宋体" w:hint="eastAsia"/>
+        </w:rPr>
+        <w:t>与MIT-MANUS</w:t>
+      </w:r>
+      <w:r>
+        <w:rPr>
+          <w:rFonts w:ascii="宋体" w:hAnsi="宋体" w:hint="eastAsia"/>
+        </w:rPr>
+        <w:t>基本功能类似</w:t>
+      </w:r>
+      <w:r>
+        <w:rPr>
+          <w:rFonts w:ascii="宋体" w:hAnsi="宋体" w:hint="eastAsia"/>
+        </w:rPr>
+        <w:t>。与MIT-MANUS</w:t>
+      </w:r>
+      <w:r>
+        <w:rPr>
+          <w:rFonts w:ascii="宋体" w:hAnsi="宋体" w:hint="eastAsia"/>
+        </w:rPr>
+        <w:t>相比</w:t>
+      </w:r>
+      <w:r>
+        <w:rPr>
+          <w:rFonts w:ascii="宋体" w:hAnsi="宋体"/>
+        </w:rPr>
+        <w:t>，</w:t>
+      </w:r>
+      <w:r>
+        <w:rPr>
+          <w:rFonts w:ascii="宋体" w:hAnsi="宋体" w:hint="eastAsia"/>
+        </w:rPr>
+        <w:t>GENTLE/S</w:t>
+      </w:r>
+      <w:r>
+        <w:rPr>
+          <w:rFonts w:ascii="宋体" w:hAnsi="宋体" w:hint="eastAsia"/>
+        </w:rPr>
+        <w:t>在</w:t>
+      </w:r>
+      <w:r>
+        <w:rPr>
+          <w:rFonts w:ascii="宋体" w:hAnsi="宋体" w:hint="eastAsia"/>
+        </w:rPr>
+        <w:t>机械结构设计</w:t>
+      </w:r>
+      <w:r>
+        <w:rPr>
+          <w:rFonts w:ascii="宋体" w:hAnsi="宋体" w:hint="eastAsia"/>
+        </w:rPr>
+        <w:t>上</w:t>
+      </w:r>
+      <w:r>
+        <w:rPr>
+          <w:rFonts w:ascii="宋体" w:hAnsi="宋体"/>
+        </w:rPr>
+        <w:t>做了简化</w:t>
+      </w:r>
+      <w:r>
+        <w:rPr>
+          <w:rFonts w:ascii="宋体" w:hAnsi="宋体" w:hint="eastAsia"/>
+        </w:rPr>
+        <w:t>，在腕部增加了三个被动顺应自由度，可以</w:t>
+      </w:r>
+      <w:r>
+        <w:rPr>
+          <w:rFonts w:ascii="宋体" w:hAnsi="宋体" w:hint="eastAsia"/>
+        </w:rPr>
+        <w:t>实现运动</w:t>
+      </w:r>
+      <w:r>
+        <w:rPr>
+          <w:rFonts w:ascii="宋体" w:hAnsi="宋体"/>
+        </w:rPr>
+        <w:t>过程中的自适应，更加人性化</w:t>
+      </w:r>
+      <w:r>
+        <w:rPr>
+          <w:rFonts w:ascii="宋体" w:hAnsi="宋体" w:hint="eastAsia"/>
+        </w:rPr>
+        <w:t>。此外</w:t>
+      </w:r>
+      <w:r>
+        <w:rPr>
+          <w:rFonts w:ascii="宋体" w:hAnsi="宋体"/>
+        </w:rPr>
+        <w:t>，</w:t>
+      </w:r>
+      <w:r>
+        <w:rPr>
+          <w:rFonts w:ascii="宋体" w:hAnsi="宋体" w:hint="eastAsia"/>
+        </w:rPr>
+        <w:t>系统还可以</w:t>
+      </w:r>
+      <w:r>
+        <w:rPr>
+          <w:rFonts w:ascii="宋体" w:hAnsi="宋体" w:hint="eastAsia"/>
+        </w:rPr>
+        <w:t>将康复训练中的各种信息通过电脑显示器向患者</w:t>
+      </w:r>
+      <w:r>
+        <w:rPr>
+          <w:rFonts w:ascii="宋体" w:hAnsi="宋体" w:hint="eastAsia"/>
+        </w:rPr>
+        <w:lastRenderedPageBreak/>
+        <w:t>实时反馈。</w:t>
+      </w:r>
+    </w:p>
+    <w:p>
+      <w:pPr>
+        <w:spacing w:line="360" w:lineRule="auto"/>
+        <w:ind w:firstLineChars="200" w:firstLine="480"/>
+        <w:jc w:val="center"/>
+        <w:rPr>
+          <w:rFonts w:ascii="宋体" w:hAnsi="宋体"/>
+        </w:rPr>
+      </w:pPr>
+      <w:r>
+        <w:rPr>
+          <w:rFonts w:ascii="宋体" w:hAnsi="宋体"/>
+          <w:noProof/>
+        </w:rPr>
+        <w:drawing>
+          <wp:inline distT="0" distB="0" distL="0" distR="0">
+            <wp:extent cx="3238500" cy="2362200"/>
+            <wp:effectExtent l="0" t="0" r="0" b="0"/>
+            <wp:docPr id="3" name="图片 3" descr="1"/>
+            <wp:cNvGraphicFramePr>
+              <a:graphicFrameLocks xmlns:a="http://schemas.openxmlformats.org/drawingml/2006/main" noChangeAspect="1"/>
+            </wp:cNvGraphicFramePr>
+            <a:graphic xmlns:a="http://schemas.openxmlformats.org/drawingml/2006/main">
+              <a:graphicData uri="http://schemas.openxmlformats.org/drawingml/2006/picture">
+                <pic:pic xmlns:pic="http://schemas.openxmlformats.org/drawingml/2006/picture">
+                  <pic:nvPicPr>
+                    <pic:cNvPr id="0" name="Picture 6" descr="1"/>
+                    <pic:cNvPicPr>
+                      <a:picLocks noChangeAspect="1" noChangeArrowheads="1"/>
+                    </pic:cNvPicPr>
+                  </pic:nvPicPr>
+                  <pic:blipFill>
+                    <a:blip r:embed="rId21">
+                      <a:extLst>
+                        <a:ext uri="{28A0092B-C50C-407E-A947-70E740481C1C}">
+                          <a14:useLocalDpi xmlns:a14="http://schemas.microsoft.com/office/drawing/2010/main" val="0"/>
+                        </a:ext>
+                      </a:extLst>
+                    </a:blip>
+                    <a:srcRect/>
+                    <a:stretch>
+                      <a:fillRect/>
+                    </a:stretch>
+                  </pic:blipFill>
+                  <pic:spPr bwMode="auto">
+                    <a:xfrm>
+                      <a:off x="0" y="0"/>
+                      <a:ext cx="3238500" cy="2362200"/>
+                    </a:xfrm>
+                    <a:prstGeom prst="rect">
+                      <a:avLst/>
+                    </a:prstGeom>
+                    <a:noFill/>
+                    <a:ln>
+                      <a:noFill/>
+                    </a:ln>
+                  </pic:spPr>
+                </pic:pic>
+              </a:graphicData>
+            </a:graphic>
+          </wp:inline>
+        </w:drawing>
+      </w:r>
+    </w:p>
+    <w:p>
+      <w:pPr>
+        <w:spacing w:line="360" w:lineRule="auto"/>
+        <w:jc w:val="center"/>
+        <w:rPr>
+          <w:rFonts w:ascii="黑体" w:eastAsia="黑体" w:hAnsi="宋体"/>
+        </w:rPr>
+      </w:pPr>
+      <w:r>
+        <w:rPr>
+          <w:rFonts w:ascii="黑体" w:eastAsia="黑体" w:hAnsi="宋体" w:hint="eastAsia"/>
+        </w:rPr>
+        <w:t>图1</w:t>
+      </w:r>
+      <w:r>
+        <w:rPr>
+          <w:rFonts w:ascii="黑体" w:eastAsia="黑体" w:hAnsi="宋体"/>
+        </w:rPr>
+        <w:t xml:space="preserve">-6 </w:t>
+      </w:r>
+      <w:r>
+        <w:rPr>
+          <w:rFonts w:ascii="黑体" w:eastAsia="黑体" w:hAnsi="宋体" w:hint="eastAsia"/>
+        </w:rPr>
+        <w:t xml:space="preserve"> GENTLE/S  上肢康复机器人</w:t>
+      </w:r>
+    </w:p>
+    <w:p>
+      <w:pPr>
+        <w:spacing w:line="360" w:lineRule="auto"/>
+        <w:ind w:firstLineChars="200" w:firstLine="480"/>
+        <w:rPr>
+          <w:rFonts w:ascii="宋体" w:hAnsi="宋体" w:hint="eastAsia"/>
+        </w:rPr>
+      </w:pPr>
+      <w:r>
+        <w:rPr>
+          <w:rFonts w:ascii="宋体" w:hAnsi="宋体" w:hint="eastAsia"/>
+        </w:rPr>
+        <w:t>英国利兹大学的</w:t>
+      </w:r>
+      <w:r>
+        <w:rPr>
+          <w:rFonts w:ascii="宋体" w:hAnsi="宋体"/>
+        </w:rPr>
+        <w:t>Kemna</w:t>
+      </w:r>
+      <w:r>
+        <w:rPr>
+          <w:rFonts w:ascii="宋体" w:hAnsi="宋体" w:hint="eastAsia"/>
+        </w:rPr>
+        <w:t>、Holt等人研制出了</w:t>
+      </w:r>
+      <w:r>
+        <w:rPr>
+          <w:rFonts w:ascii="宋体" w:hAnsi="宋体" w:hint="eastAsia"/>
+        </w:rPr>
+        <w:t>一种末端牵引式上肢康复机器人</w:t>
+      </w:r>
+      <w:r>
+        <w:rPr>
+          <w:rFonts w:ascii="宋体" w:hAnsi="宋体" w:hint="eastAsia"/>
+        </w:rPr>
+        <w:t>iPAM（intelligent pneumatic arm movement），</w:t>
+      </w:r>
+      <w:r>
+        <w:rPr>
+          <w:rFonts w:ascii="宋体" w:hAnsi="宋体" w:hint="eastAsia"/>
+        </w:rPr>
+        <w:t>患者</w:t>
+      </w:r>
+      <w:r>
+        <w:rPr>
+          <w:rFonts w:ascii="宋体" w:hAnsi="宋体" w:hint="eastAsia"/>
+        </w:rPr>
+        <w:t>上臂和前臂</w:t>
+      </w:r>
+      <w:r>
+        <w:rPr>
+          <w:rFonts w:ascii="宋体" w:hAnsi="宋体" w:hint="eastAsia"/>
+        </w:rPr>
+        <w:t>的</w:t>
+      </w:r>
+      <w:r>
+        <w:rPr>
+          <w:rFonts w:ascii="宋体" w:hAnsi="宋体" w:hint="eastAsia"/>
+        </w:rPr>
+        <w:t>运动</w:t>
+      </w:r>
+      <w:r>
+        <w:rPr>
+          <w:rFonts w:ascii="宋体" w:hAnsi="宋体" w:hint="eastAsia"/>
+        </w:rPr>
+        <w:t>由</w:t>
+      </w:r>
+      <w:r>
+        <w:rPr>
+          <w:rFonts w:ascii="宋体" w:hAnsi="宋体" w:hint="eastAsia"/>
+        </w:rPr>
+        <w:t>两个3</w:t>
+      </w:r>
+      <w:r>
+        <w:rPr>
+          <w:rFonts w:ascii="宋体" w:hAnsi="宋体" w:hint="eastAsia"/>
+        </w:rPr>
+        <w:t>自由度</w:t>
+      </w:r>
+      <w:r>
+        <w:rPr>
+          <w:rFonts w:ascii="宋体" w:hAnsi="宋体" w:hint="eastAsia"/>
+        </w:rPr>
+        <w:t>机器人分别</w:t>
+      </w:r>
+      <w:r>
+        <w:rPr>
+          <w:rFonts w:ascii="宋体" w:hAnsi="宋体" w:hint="eastAsia"/>
+        </w:rPr>
+        <w:t>牵引实现</w:t>
+      </w:r>
+      <w:r>
+        <w:rPr>
+          <w:rFonts w:ascii="宋体" w:hAnsi="宋体" w:hint="eastAsia"/>
+        </w:rPr>
+        <w:t>，</w:t>
+      </w:r>
+      <w:r>
+        <w:rPr>
+          <w:rFonts w:ascii="宋体" w:hAnsi="宋体" w:hint="eastAsia"/>
+        </w:rPr>
+        <w:t>共同</w:t>
+      </w:r>
+      <w:r>
+        <w:rPr>
+          <w:rFonts w:ascii="宋体" w:hAnsi="宋体" w:hint="eastAsia"/>
+        </w:rPr>
+        <w:t>完成肩部与肘部的复合运动</w:t>
+      </w:r>
+      <w:r>
+        <w:rPr>
+          <w:rFonts w:ascii="宋体" w:hAnsi="宋体" w:hint="eastAsia"/>
+          <w:vertAlign w:val="superscript"/>
+        </w:rPr>
+        <w:t>[</w:t>
+      </w:r>
+      <w:r>
+        <w:rPr>
+          <w:rFonts w:ascii="宋体" w:hAnsi="宋体"/>
+          <w:vertAlign w:val="superscript"/>
+        </w:rPr>
+        <w:t>14</w:t>
+      </w:r>
+      <w:r>
+        <w:rPr>
+          <w:rFonts w:ascii="宋体" w:hAnsi="宋体" w:hint="eastAsia"/>
+          <w:vertAlign w:val="superscript"/>
+        </w:rPr>
+        <w:t>]</w:t>
+      </w:r>
+      <w:r>
+        <w:rPr>
+          <w:rFonts w:ascii="宋体" w:hAnsi="宋体" w:hint="eastAsia"/>
+        </w:rPr>
+        <w:t>。</w:t>
+      </w:r>
+      <w:r>
+        <w:rPr>
+          <w:rFonts w:ascii="宋体" w:hAnsi="宋体" w:hint="eastAsia"/>
+        </w:rPr>
+        <w:t>多伦多大学的Mihailidis等人研制</w:t>
+      </w:r>
+      <w:r>
+        <w:rPr>
+          <w:rFonts w:ascii="宋体" w:hAnsi="宋体" w:hint="eastAsia"/>
+        </w:rPr>
+        <w:t>出</w:t>
+      </w:r>
+      <w:r>
+        <w:rPr>
+          <w:rFonts w:ascii="宋体" w:hAnsi="宋体" w:hint="eastAsia"/>
+        </w:rPr>
+        <w:t>了一种2自由度的</w:t>
+      </w:r>
+      <w:r>
+        <w:rPr>
+          <w:rFonts w:ascii="宋体" w:hAnsi="宋体" w:hint="eastAsia"/>
+        </w:rPr>
+        <w:t>上肢康复机器人</w:t>
+      </w:r>
+      <w:r>
+        <w:rPr>
+          <w:rFonts w:ascii="宋体" w:hAnsi="宋体" w:hint="eastAsia"/>
+          <w:vertAlign w:val="superscript"/>
+        </w:rPr>
+        <w:t>[</w:t>
+      </w:r>
+      <w:r>
+        <w:rPr>
+          <w:rFonts w:ascii="宋体" w:hAnsi="宋体"/>
+          <w:vertAlign w:val="superscript"/>
+        </w:rPr>
+        <w:t>15-16</w:t>
+      </w:r>
+      <w:r>
+        <w:rPr>
+          <w:rFonts w:ascii="宋体" w:hAnsi="宋体" w:hint="eastAsia"/>
+          <w:vertAlign w:val="superscript"/>
+        </w:rPr>
+        <w:t>]</w:t>
+      </w:r>
+      <w:r>
+        <w:rPr>
+          <w:rFonts w:ascii="宋体" w:hAnsi="宋体" w:hint="eastAsia"/>
+        </w:rPr>
+        <w:t>，该</w:t>
+      </w:r>
+      <w:r>
+        <w:rPr>
+          <w:rFonts w:ascii="宋体" w:hAnsi="宋体"/>
+        </w:rPr>
+        <w:t>机器人将</w:t>
+      </w:r>
+      <w:r>
+        <w:rPr>
+          <w:rFonts w:ascii="宋体" w:hAnsi="宋体" w:hint="eastAsia"/>
+        </w:rPr>
+        <w:t>虚拟现实（VR）技术</w:t>
+      </w:r>
+      <w:r>
+        <w:rPr>
+          <w:rFonts w:ascii="宋体" w:hAnsi="宋体" w:hint="eastAsia"/>
+        </w:rPr>
+        <w:t>与</w:t>
+      </w:r>
+      <w:r>
+        <w:rPr>
+          <w:rFonts w:ascii="宋体" w:hAnsi="宋体" w:hint="eastAsia"/>
+        </w:rPr>
+        <w:t>2自由度</w:t>
+      </w:r>
+      <w:r>
+        <w:rPr>
+          <w:rFonts w:ascii="宋体" w:hAnsi="宋体" w:hint="eastAsia"/>
+        </w:rPr>
+        <w:t>的</w:t>
+      </w:r>
+      <w:r>
+        <w:rPr>
+          <w:rFonts w:ascii="宋体" w:hAnsi="宋体" w:hint="eastAsia"/>
+        </w:rPr>
+        <w:t>平面运动相结合，</w:t>
+      </w:r>
+      <w:r>
+        <w:rPr>
+          <w:rFonts w:ascii="宋体" w:hAnsi="宋体" w:hint="eastAsia"/>
+        </w:rPr>
+        <w:t>可以</w:t>
+      </w:r>
+      <w:r>
+        <w:rPr>
+          <w:rFonts w:ascii="宋体" w:hAnsi="宋体"/>
+        </w:rPr>
+        <w:t>为患者提供</w:t>
+      </w:r>
+      <w:r>
+        <w:rPr>
+          <w:rFonts w:ascii="宋体" w:hAnsi="宋体" w:hint="eastAsia"/>
+        </w:rPr>
+        <w:t>肩、肘部</w:t>
+      </w:r>
+      <w:r>
+        <w:rPr>
+          <w:rFonts w:ascii="宋体" w:hAnsi="宋体" w:hint="eastAsia"/>
+        </w:rPr>
+        <w:t>的康复</w:t>
+      </w:r>
+      <w:r>
+        <w:rPr>
+          <w:rFonts w:ascii="宋体" w:hAnsi="宋体" w:hint="eastAsia"/>
+        </w:rPr>
+        <w:t>训练。</w:t>
+      </w:r>
+    </w:p>
+    <w:p>
+      <w:pPr>
+        <w:spacing w:line="360" w:lineRule="auto"/>
+        <w:ind w:firstLineChars="200" w:firstLine="480"/>
+        <w:rPr>
+          <w:rFonts w:ascii="宋体" w:hAnsi="宋体" w:hint="eastAsia"/>
+        </w:rPr>
+      </w:pPr>
+      <w:r>
+        <w:rPr>
+          <w:rFonts w:ascii="宋体" w:hAnsi="宋体" w:hint="eastAsia"/>
+        </w:rPr>
+        <w:t>TOBIAS NEF、ROBERT RIENER等人研制</w:t>
+      </w:r>
+      <w:r>
+        <w:rPr>
+          <w:rFonts w:ascii="宋体" w:hAnsi="宋体" w:hint="eastAsia"/>
+        </w:rPr>
+        <w:t>出了上肢</w:t>
+      </w:r>
+      <w:r>
+        <w:rPr>
+          <w:rFonts w:ascii="宋体" w:hAnsi="宋体" w:hint="eastAsia"/>
+        </w:rPr>
+        <w:t>康复机器人</w:t>
+      </w:r>
+      <w:r>
+        <w:rPr>
+          <w:rFonts w:ascii="宋体" w:hAnsi="宋体"/>
+        </w:rPr>
+        <w:t>Armin</w:t>
+      </w:r>
+      <w:r>
+        <w:rPr>
+          <w:rFonts w:ascii="宋体" w:hAnsi="宋体" w:hint="eastAsia"/>
+        </w:rPr>
+        <w:t xml:space="preserve"> </w:t>
+      </w:r>
+      <w:r>
+        <w:rPr>
+          <w:rFonts w:ascii="宋体" w:hAnsi="宋体" w:hint="eastAsia"/>
+          <w:vertAlign w:val="superscript"/>
+        </w:rPr>
+        <w:t>[</w:t>
+      </w:r>
+      <w:r>
+        <w:rPr>
+          <w:rFonts w:ascii="宋体" w:hAnsi="宋体"/>
+          <w:vertAlign w:val="superscript"/>
+        </w:rPr>
+        <w:t>17</w:t>
+      </w:r>
+      <w:r>
+        <w:rPr>
+          <w:rFonts w:ascii="宋体" w:hAnsi="宋体" w:hint="eastAsia"/>
+          <w:vertAlign w:val="superscript"/>
+        </w:rPr>
+        <w:t>]</w:t>
+      </w:r>
+      <w:r>
+        <w:rPr>
+          <w:rFonts w:ascii="宋体" w:hAnsi="宋体" w:hint="eastAsia"/>
+        </w:rPr>
+        <w:t>，</w:t>
+      </w:r>
+      <w:r>
+        <w:rPr>
+          <w:rFonts w:ascii="宋体" w:hAnsi="宋体" w:hint="eastAsia"/>
+        </w:rPr>
+        <w:t xml:space="preserve">如图 </w:t>
+      </w:r>
+      <w:r>
+        <w:rPr>
+          <w:rFonts w:ascii="宋体" w:hAnsi="宋体"/>
+        </w:rPr>
+        <w:t>1</w:t>
+      </w:r>
+      <w:r>
+        <w:rPr>
+          <w:rFonts w:ascii="宋体" w:hAnsi="宋体"/>
+        </w:rPr>
+        <w:t>-</w:t>
+      </w:r>
+      <w:r>
+        <w:rPr>
+          <w:rFonts w:ascii="宋体" w:hAnsi="宋体"/>
+        </w:rPr>
+        <w:t xml:space="preserve">7 </w:t>
+      </w:r>
+      <w:r>
+        <w:rPr>
+          <w:rFonts w:ascii="宋体" w:hAnsi="宋体" w:hint="eastAsia"/>
+        </w:rPr>
+        <w:t>所示</w:t>
+      </w:r>
+      <w:r>
+        <w:rPr>
+          <w:rFonts w:ascii="宋体" w:hAnsi="宋体" w:hint="eastAsia"/>
+        </w:rPr>
+        <w:t>。</w:t>
+      </w:r>
+      <w:r>
+        <w:rPr>
+          <w:rFonts w:ascii="宋体" w:hAnsi="宋体" w:hint="eastAsia"/>
+        </w:rPr>
+        <w:t>该机器人采用的是不完全的外骨骼式结构，机器人上</w:t>
+      </w:r>
+      <w:r>
+        <w:rPr>
+          <w:rFonts w:ascii="宋体" w:hAnsi="宋体" w:hint="eastAsia"/>
+        </w:rPr>
+        <w:t>安</w:t>
+      </w:r>
+      <w:r>
+        <w:rPr>
+          <w:rFonts w:ascii="宋体" w:hAnsi="宋体" w:hint="eastAsia"/>
+        </w:rPr>
+        <w:t>装有位移和力传感器，用来测量运动过程中的力和位移。机器人有6个自由度，</w:t>
+      </w:r>
+      <w:r>
+        <w:rPr>
+          <w:rFonts w:ascii="宋体" w:hAnsi="宋体" w:hint="eastAsia"/>
+        </w:rPr>
+        <w:t>肩部</w:t>
+      </w:r>
+      <w:r>
+        <w:rPr>
+          <w:rFonts w:ascii="宋体" w:hAnsi="宋体"/>
+        </w:rPr>
+        <w:t>的导轨</w:t>
+      </w:r>
+      <w:r>
+        <w:rPr>
+          <w:rFonts w:ascii="宋体" w:hAnsi="宋体" w:hint="eastAsia"/>
+        </w:rPr>
+        <w:t>使</w:t>
+      </w:r>
+      <w:r>
+        <w:rPr>
+          <w:rFonts w:ascii="宋体" w:hAnsi="宋体" w:hint="eastAsia"/>
+        </w:rPr>
+        <w:t>整个机械臂</w:t>
+      </w:r>
+      <w:r>
+        <w:rPr>
+          <w:rFonts w:ascii="宋体" w:hAnsi="宋体" w:hint="eastAsia"/>
+        </w:rPr>
+        <w:t>可以实现</w:t>
+      </w:r>
+      <w:r>
+        <w:rPr>
+          <w:rFonts w:ascii="宋体" w:hAnsi="宋体" w:hint="eastAsia"/>
+        </w:rPr>
+        <w:t>上下平动，</w:t>
+      </w:r>
+      <w:r>
+        <w:rPr>
+          <w:rFonts w:ascii="宋体" w:hAnsi="宋体" w:hint="eastAsia"/>
+        </w:rPr>
+        <w:t>此外</w:t>
+      </w:r>
+      <w:r>
+        <w:rPr>
+          <w:rFonts w:ascii="宋体" w:hAnsi="宋体"/>
+        </w:rPr>
+        <w:t>还有</w:t>
+      </w:r>
+      <w:r>
+        <w:rPr>
+          <w:rFonts w:ascii="宋体" w:hAnsi="宋体" w:hint="eastAsia"/>
+        </w:rPr>
+        <w:t>肘部屈/</w:t>
+      </w:r>
+      <w:r>
+        <w:rPr>
+          <w:rFonts w:ascii="宋体" w:hAnsi="宋体" w:hint="eastAsia"/>
+        </w:rPr>
+        <w:t>伸，大臂</w:t>
+      </w:r>
+      <w:r>
+        <w:rPr>
+          <w:rFonts w:ascii="宋体" w:hAnsi="宋体" w:hint="eastAsia"/>
+        </w:rPr>
+        <w:t xml:space="preserve">转动，肩部旋内/外 </w:t>
+      </w:r>
+      <w:r>
+        <w:rPr>
+          <w:rFonts w:ascii="宋体" w:hAnsi="宋体"/>
+        </w:rPr>
+        <w:t>3</w:t>
+      </w:r>
+      <w:r>
+        <w:rPr>
+          <w:rFonts w:ascii="宋体" w:hAnsi="宋体" w:hint="eastAsia"/>
+        </w:rPr>
+        <w:t>个主动运动自由度以及前臂转动和肩部屈/伸2个被动顺应自由度，被动自由度的引入使机器人安全性得到高</w:t>
+      </w:r>
+      <w:r>
+        <w:rPr>
+          <w:rFonts w:ascii="宋体" w:hAnsi="宋体" w:hint="eastAsia"/>
+          <w:vertAlign w:val="superscript"/>
+        </w:rPr>
+        <w:t>[</w:t>
+      </w:r>
+      <w:r>
+        <w:rPr>
+          <w:rFonts w:ascii="宋体" w:hAnsi="宋体"/>
+          <w:vertAlign w:val="superscript"/>
+        </w:rPr>
+        <w:t>18</w:t>
+      </w:r>
+      <w:r>
+        <w:rPr>
+          <w:rFonts w:ascii="宋体" w:hAnsi="宋体" w:hint="eastAsia"/>
+          <w:vertAlign w:val="superscript"/>
+        </w:rPr>
+        <w:t>]</w:t>
+      </w:r>
+      <w:r>
+        <w:rPr>
+          <w:rFonts w:ascii="宋体" w:hAnsi="宋体" w:hint="eastAsia"/>
+        </w:rPr>
+        <w:t>。</w:t>
+      </w:r>
+    </w:p>
+    <w:p>
+      <w:pPr>
+        <w:spacing w:line="360" w:lineRule="auto"/>
+        <w:jc w:val="center"/>
+        <w:rPr>
+          <w:rFonts w:ascii="宋体" w:hAnsi="宋体"/>
+        </w:rPr>
+      </w:pPr>
+      <w:r>
+        <w:rPr>
+          <w:rFonts w:ascii="宋体" w:hAnsi="宋体"/>
+          <w:noProof/>
+        </w:rPr>
+        <w:lastRenderedPageBreak/>
+        <w:drawing>
+          <wp:inline distT="0" distB="0" distL="0" distR="0">
+            <wp:extent cx="3314700" cy="2352675"/>
+            <wp:effectExtent l="0" t="0" r="0" b="0"/>
+            <wp:docPr id="2" name="图片 2" descr="QQ截图20160607202852"/>
+            <wp:cNvGraphicFramePr>
+              <a:graphicFrameLocks xmlns:a="http://schemas.openxmlformats.org/drawingml/2006/main" noChangeAspect="1"/>
+            </wp:cNvGraphicFramePr>
+            <a:graphic xmlns:a="http://schemas.openxmlformats.org/drawingml/2006/main">
+              <a:graphicData uri="http://schemas.openxmlformats.org/drawingml/2006/picture">
+                <pic:pic xmlns:pic="http://schemas.openxmlformats.org/drawingml/2006/picture">
+                  <pic:nvPicPr>
+                    <pic:cNvPr id="0" name="Picture 7" descr="QQ截图20160607202852"/>
+                    <pic:cNvPicPr>
+                      <a:picLocks noChangeAspect="1" noChangeArrowheads="1"/>
+                    </pic:cNvPicPr>
+                  </pic:nvPicPr>
+                  <pic:blipFill>
+                    <a:blip r:embed="rId22">
+                      <a:extLst>
+                        <a:ext uri="{28A0092B-C50C-407E-A947-70E740481C1C}">
+                          <a14:useLocalDpi xmlns:a14="http://schemas.microsoft.com/office/drawing/2010/main" val="0"/>
+                        </a:ext>
+                      </a:extLst>
+                    </a:blip>
+                    <a:srcRect/>
+                    <a:stretch>
+                      <a:fillRect/>
+                    </a:stretch>
+                  </pic:blipFill>
+                  <pic:spPr bwMode="auto">
+                    <a:xfrm>
+                      <a:off x="0" y="0"/>
+                      <a:ext cx="3314700" cy="2352675"/>
+                    </a:xfrm>
+                    <a:prstGeom prst="rect">
+                      <a:avLst/>
+                    </a:prstGeom>
+                    <a:noFill/>
+                    <a:ln>
+                      <a:noFill/>
+                    </a:ln>
+                  </pic:spPr>
+                </pic:pic>
+              </a:graphicData>
+            </a:graphic>
+          </wp:inline>
+        </w:drawing>
+      </w:r>
+    </w:p>
+    <w:p>
+      <w:pPr>
+        <w:spacing w:line="360" w:lineRule="auto"/>
+        <w:jc w:val="center"/>
+        <w:rPr>
+          <w:rFonts w:ascii="黑体" w:eastAsia="黑体" w:hAnsi="宋体"/>
+        </w:rPr>
+      </w:pPr>
+      <w:r>
+        <w:rPr>
+          <w:rFonts w:ascii="黑体" w:eastAsia="黑体" w:hAnsi="宋体" w:hint="eastAsia"/>
+        </w:rPr>
+        <w:t>图1</w:t>
+      </w:r>
+      <w:r>
+        <w:rPr>
+          <w:rFonts w:ascii="黑体" w:eastAsia="黑体" w:hAnsi="宋体"/>
+        </w:rPr>
+        <w:t>-7</w:t>
+      </w:r>
+      <w:r>
+        <w:rPr>
+          <w:rFonts w:ascii="黑体" w:eastAsia="黑体" w:hAnsi="宋体" w:hint="eastAsia"/>
+        </w:rPr>
+        <w:t xml:space="preserve">  </w:t>
+      </w:r>
+      <w:r>
+        <w:rPr>
+          <w:rFonts w:ascii="黑体" w:eastAsia="黑体" w:hAnsi="宋体"/>
+        </w:rPr>
+        <w:t>Armin</w:t>
+      </w:r>
+      <w:r>
+        <w:rPr>
+          <w:rFonts w:ascii="黑体" w:eastAsia="黑体" w:hAnsi="宋体" w:hint="eastAsia"/>
+        </w:rPr>
+        <w:t>机器人</w:t>
+      </w:r>
+    </w:p>
+    <w:p>
+      <w:pPr>
+        <w:spacing w:line="360" w:lineRule="auto"/>
+        <w:ind w:firstLineChars="200" w:firstLine="480"/>
+        <w:rPr>
+          <w:rFonts w:ascii="宋体" w:hAnsi="宋体" w:hint="eastAsia"/>
+        </w:rPr>
+      </w:pPr>
+      <w:r>
+        <w:rPr>
+          <w:rFonts w:ascii="宋体" w:hAnsi="宋体" w:hint="eastAsia"/>
+        </w:rPr>
+        <w:t>英国</w:t>
+      </w:r>
+      <w:r>
+        <w:rPr>
+          <w:rFonts w:ascii="宋体" w:hAnsi="宋体" w:hint="eastAsia"/>
+        </w:rPr>
+        <w:t>南安普顿大学研制出了5个自由度的上肢康复机器人</w:t>
+      </w:r>
+      <w:r>
+        <w:rPr>
+          <w:rFonts w:ascii="宋体" w:hAnsi="宋体"/>
+        </w:rPr>
+        <w:t>SAIL</w:t>
+      </w:r>
+      <w:r>
+        <w:rPr>
+          <w:rFonts w:ascii="宋体" w:hAnsi="宋体" w:hint="eastAsia"/>
+        </w:rPr>
+        <w:t>，该机器人</w:t>
+      </w:r>
+      <w:r>
+        <w:rPr>
+          <w:rFonts w:ascii="宋体" w:hAnsi="宋体" w:hint="eastAsia"/>
+        </w:rPr>
+        <w:t>将</w:t>
+      </w:r>
+      <w:r>
+        <w:rPr>
+          <w:rFonts w:ascii="宋体" w:hAnsi="宋体" w:hint="eastAsia"/>
+        </w:rPr>
+        <w:t>扭簧弹性辅助支撑系统</w:t>
+      </w:r>
+      <w:r>
+        <w:rPr>
+          <w:rFonts w:ascii="宋体" w:hAnsi="宋体" w:hint="eastAsia"/>
+        </w:rPr>
+        <w:t>安装</w:t>
+      </w:r>
+      <w:r>
+        <w:rPr>
+          <w:rFonts w:ascii="宋体" w:hAnsi="宋体" w:hint="eastAsia"/>
+        </w:rPr>
+        <w:t>在肩部和肘部</w:t>
+      </w:r>
+      <w:r>
+        <w:rPr>
+          <w:rFonts w:ascii="宋体" w:hAnsi="宋体" w:hint="eastAsia"/>
+        </w:rPr>
+        <w:t>的</w:t>
+      </w:r>
+      <w:r>
+        <w:rPr>
+          <w:rFonts w:ascii="宋体" w:hAnsi="宋体" w:hint="eastAsia"/>
+        </w:rPr>
+        <w:t>转动关节处，</w:t>
+      </w:r>
+      <w:r>
+        <w:rPr>
+          <w:rFonts w:ascii="宋体" w:hAnsi="宋体" w:hint="eastAsia"/>
+        </w:rPr>
+        <w:t>结合了</w:t>
+      </w:r>
+      <w:r>
+        <w:rPr>
+          <w:rFonts w:ascii="宋体" w:hAnsi="宋体"/>
+        </w:rPr>
+        <w:t>肌肉电刺激技术</w:t>
+      </w:r>
+      <w:r>
+        <w:rPr>
+          <w:rFonts w:ascii="宋体" w:hAnsi="宋体" w:hint="eastAsia"/>
+        </w:rPr>
+        <w:t>与</w:t>
+      </w:r>
+      <w:r>
+        <w:rPr>
+          <w:rFonts w:ascii="宋体" w:hAnsi="宋体" w:hint="eastAsia"/>
+        </w:rPr>
+        <w:t>虚拟现实技术，</w:t>
+      </w:r>
+      <w:r>
+        <w:rPr>
+          <w:rFonts w:ascii="宋体" w:hAnsi="宋体" w:hint="eastAsia"/>
+        </w:rPr>
+        <w:t>可以为</w:t>
+      </w:r>
+      <w:r>
+        <w:rPr>
+          <w:rFonts w:ascii="宋体" w:hAnsi="宋体"/>
+        </w:rPr>
+        <w:t>患者提供</w:t>
+      </w:r>
+      <w:r>
+        <w:rPr>
+          <w:rFonts w:ascii="宋体" w:hAnsi="宋体" w:hint="eastAsia"/>
+        </w:rPr>
+        <w:t>肩、肘、腕部的</w:t>
+      </w:r>
+      <w:r>
+        <w:rPr>
+          <w:rFonts w:ascii="宋体" w:hAnsi="宋体" w:hint="eastAsia"/>
+        </w:rPr>
+        <w:t>复合康复运动训练</w:t>
+      </w:r>
+      <w:r>
+        <w:rPr>
+          <w:rFonts w:ascii="宋体" w:hAnsi="宋体" w:hint="eastAsia"/>
+          <w:vertAlign w:val="superscript"/>
+        </w:rPr>
+        <w:t>[</w:t>
+      </w:r>
+      <w:r>
+        <w:rPr>
+          <w:rFonts w:ascii="宋体" w:hAnsi="宋体"/>
+          <w:vertAlign w:val="superscript"/>
+        </w:rPr>
+        <w:t>19</w:t>
+      </w:r>
+      <w:r>
+        <w:rPr>
+          <w:rFonts w:ascii="宋体" w:hAnsi="宋体" w:hint="eastAsia"/>
+          <w:vertAlign w:val="superscript"/>
+        </w:rPr>
+        <w:t>]</w:t>
+      </w:r>
+      <w:r>
+        <w:rPr>
+          <w:rFonts w:ascii="宋体" w:hAnsi="宋体" w:hint="eastAsia"/>
+        </w:rPr>
+        <w:t>。</w:t>
+      </w:r>
+      <w:r>
+        <w:rPr>
+          <w:rFonts w:ascii="宋体" w:hAnsi="宋体" w:hint="eastAsia"/>
+        </w:rPr>
+        <w:t>美国的He等人研制出了由人工气动肌肉（PM）驱动的4自由度、5自由度上肢康复机器人</w:t>
+      </w:r>
+      <w:r>
+        <w:rPr>
+          <w:rFonts w:ascii="宋体" w:hAnsi="宋体" w:hint="eastAsia"/>
+        </w:rPr>
+        <w:t>RUPERT（robotic upper extremity repetitive trainer）</w:t>
+      </w:r>
+      <w:r>
+        <w:rPr>
+          <w:rFonts w:ascii="宋体" w:hAnsi="宋体" w:hint="eastAsia"/>
+          <w:vertAlign w:val="superscript"/>
+        </w:rPr>
+        <w:t>[</w:t>
+      </w:r>
+      <w:r>
+        <w:rPr>
+          <w:rFonts w:ascii="宋体" w:hAnsi="宋体"/>
+          <w:vertAlign w:val="superscript"/>
+        </w:rPr>
+        <w:t>20-22</w:t>
+      </w:r>
+      <w:r>
+        <w:rPr>
+          <w:rFonts w:ascii="宋体" w:hAnsi="宋体" w:hint="eastAsia"/>
+          <w:vertAlign w:val="superscript"/>
+        </w:rPr>
+        <w:t>]</w:t>
+      </w:r>
+      <w:r>
+        <w:rPr>
+          <w:rFonts w:ascii="宋体" w:hAnsi="宋体" w:hint="eastAsia"/>
+        </w:rPr>
+        <w:t>。</w:t>
+      </w:r>
+      <w:r>
+        <w:rPr>
+          <w:rFonts w:ascii="宋体" w:hAnsi="宋体" w:hint="eastAsia"/>
+        </w:rPr>
+        <w:t>4个自由度为腕部旋内/外、前臂转动、肘部屈/伸、肩部屈/伸，</w:t>
+      </w:r>
+      <w:r>
+        <w:rPr>
+          <w:rFonts w:ascii="宋体" w:hAnsi="宋体" w:hint="eastAsia"/>
+        </w:rPr>
+        <w:t>实现</w:t>
+      </w:r>
+      <w:r>
+        <w:rPr>
+          <w:rFonts w:ascii="宋体" w:hAnsi="宋体" w:hint="eastAsia"/>
+        </w:rPr>
+        <w:t>肩部、肘部以及腕部的复合运动，增加的第5个自由度是大臂的旋内/外运动，使机器人工作空间得到增大。</w:t>
+      </w:r>
+    </w:p>
+    <w:p>
+      <w:pPr>
+        <w:spacing w:line="360" w:lineRule="auto"/>
+        <w:ind w:firstLineChars="200" w:firstLine="480"/>
+        <w:rPr>
+          <w:rFonts w:ascii="宋体" w:hAnsi="宋体" w:hint="eastAsia"/>
+        </w:rPr>
+      </w:pPr>
+      <w:r>
+        <w:rPr>
+          <w:rFonts w:ascii="宋体" w:hAnsi="宋体" w:hint="eastAsia"/>
+        </w:rPr>
+        <w:t>华盛顿大学的JOEL C.PERRY等人研制出了</w:t>
+      </w:r>
+      <w:r>
+        <w:rPr>
+          <w:rFonts w:ascii="宋体" w:hAnsi="宋体" w:hint="eastAsia"/>
+        </w:rPr>
+        <w:t>一种上肢</w:t>
+      </w:r>
+      <w:r>
+        <w:rPr>
+          <w:rFonts w:ascii="宋体" w:hAnsi="宋体" w:hint="eastAsia"/>
+        </w:rPr>
+        <w:t>康复机器人</w:t>
+      </w:r>
+      <w:r>
+        <w:rPr>
+          <w:rFonts w:ascii="宋体" w:hAnsi="宋体"/>
+        </w:rPr>
+        <w:t>CADEN-7</w:t>
+      </w:r>
+      <w:r>
+        <w:rPr>
+          <w:rFonts w:ascii="宋体" w:hAnsi="宋体" w:hint="eastAsia"/>
+          <w:vertAlign w:val="superscript"/>
+        </w:rPr>
+        <w:t>[</w:t>
+      </w:r>
+      <w:r>
+        <w:rPr>
+          <w:rFonts w:ascii="宋体" w:hAnsi="宋体"/>
+          <w:vertAlign w:val="superscript"/>
+        </w:rPr>
+        <w:t>23</w:t>
+      </w:r>
+      <w:r>
+        <w:rPr>
+          <w:rFonts w:ascii="宋体" w:hAnsi="宋体" w:hint="eastAsia"/>
+          <w:vertAlign w:val="superscript"/>
+        </w:rPr>
+        <w:t>]</w:t>
+      </w:r>
+      <w:r>
+        <w:rPr>
+          <w:rFonts w:ascii="宋体" w:hAnsi="宋体" w:hint="eastAsia"/>
+        </w:rPr>
+        <w:t>，如图</w:t>
+      </w:r>
+      <w:r>
+        <w:rPr>
+          <w:rFonts w:ascii="宋体" w:hAnsi="宋体"/>
+        </w:rPr>
+        <w:t>1</w:t>
+      </w:r>
+      <w:r>
+        <w:rPr>
+          <w:rFonts w:ascii="宋体" w:hAnsi="宋体"/>
+        </w:rPr>
+        <w:t>-</w:t>
+      </w:r>
+      <w:r>
+        <w:rPr>
+          <w:rFonts w:ascii="宋体" w:hAnsi="宋体"/>
+        </w:rPr>
+        <w:t>8</w:t>
+      </w:r>
+      <w:r>
+        <w:rPr>
+          <w:rFonts w:ascii="宋体" w:hAnsi="宋体" w:hint="eastAsia"/>
+        </w:rPr>
+        <w:t>所示。</w:t>
+      </w:r>
+      <w:r>
+        <w:rPr>
+          <w:rFonts w:ascii="宋体" w:hAnsi="宋体" w:hint="eastAsia"/>
+        </w:rPr>
+        <w:t>该机器人</w:t>
+      </w:r>
+      <w:r>
+        <w:rPr>
+          <w:rFonts w:ascii="宋体" w:hAnsi="宋体" w:hint="eastAsia"/>
+        </w:rPr>
+        <w:t>为</w:t>
+      </w:r>
+      <w:r>
+        <w:rPr>
+          <w:rFonts w:ascii="宋体" w:hAnsi="宋体"/>
+        </w:rPr>
+        <w:t>外骨骼式，</w:t>
+      </w:r>
+      <w:r>
+        <w:rPr>
+          <w:rFonts w:ascii="宋体" w:hAnsi="宋体" w:hint="eastAsia"/>
+        </w:rPr>
+        <w:t>拥有</w:t>
+      </w:r>
+      <w:r>
+        <w:rPr>
+          <w:rFonts w:ascii="宋体" w:hAnsi="宋体" w:hint="eastAsia"/>
+        </w:rPr>
+        <w:t>7个自由度，分别为腕部屈/伸、腕部</w:t>
+      </w:r>
+      <w:r>
+        <w:rPr>
+          <w:rFonts w:ascii="宋体" w:hAnsi="宋体" w:hint="eastAsia"/>
+        </w:rPr>
+        <w:t>旋内/外</w:t>
+      </w:r>
+      <w:r>
+        <w:rPr>
+          <w:rFonts w:ascii="宋体" w:hAnsi="宋体" w:hint="eastAsia"/>
+        </w:rPr>
+        <w:t>、前臂</w:t>
+      </w:r>
+      <w:r>
+        <w:rPr>
+          <w:rFonts w:ascii="宋体" w:hAnsi="宋体" w:hint="eastAsia"/>
+        </w:rPr>
+        <w:t>转动、大臂旋内/外、肘部屈/伸、肩部旋内/外以及肩部屈/伸。</w:t>
+      </w:r>
+      <w:r>
+        <w:rPr>
+          <w:rFonts w:ascii="宋体" w:hAnsi="宋体" w:hint="eastAsia"/>
+        </w:rPr>
+        <w:t>机器人使用</w:t>
+      </w:r>
+      <w:r>
+        <w:rPr>
+          <w:rFonts w:ascii="宋体" w:hAnsi="宋体"/>
+        </w:rPr>
+        <w:t>了</w:t>
+      </w:r>
+      <w:r>
+        <w:rPr>
+          <w:rFonts w:ascii="宋体" w:hAnsi="宋体" w:hint="eastAsia"/>
+        </w:rPr>
+        <w:t>钢丝绳驱动</w:t>
+      </w:r>
+      <w:r>
+        <w:rPr>
+          <w:rFonts w:ascii="宋体" w:hAnsi="宋体" w:hint="eastAsia"/>
+        </w:rPr>
+        <w:t>的</w:t>
+      </w:r>
+      <w:r>
+        <w:rPr>
+          <w:rFonts w:ascii="宋体" w:hAnsi="宋体" w:hint="eastAsia"/>
+        </w:rPr>
+        <w:t>方式，将大部分减速装置以及驱动器等均放在</w:t>
+      </w:r>
+      <w:r>
+        <w:rPr>
+          <w:rFonts w:ascii="宋体" w:hAnsi="宋体" w:hint="eastAsia"/>
+        </w:rPr>
+        <w:t>机械臂</w:t>
+      </w:r>
+      <w:r>
+        <w:rPr>
+          <w:rFonts w:ascii="宋体" w:hAnsi="宋体" w:hint="eastAsia"/>
+        </w:rPr>
+        <w:t>肩</w:t>
+      </w:r>
+      <w:r>
+        <w:rPr>
+          <w:rFonts w:ascii="宋体" w:hAnsi="宋体" w:hint="eastAsia"/>
+        </w:rPr>
+        <w:t>关节</w:t>
+      </w:r>
+      <w:r>
+        <w:rPr>
+          <w:rFonts w:ascii="宋体" w:hAnsi="宋体"/>
+        </w:rPr>
+        <w:t>处</w:t>
+      </w:r>
+      <w:r>
+        <w:rPr>
+          <w:rFonts w:ascii="宋体" w:hAnsi="宋体" w:hint="eastAsia"/>
+        </w:rPr>
+        <w:t>，通过动力</w:t>
+      </w:r>
+      <w:r>
+        <w:rPr>
+          <w:rFonts w:ascii="宋体" w:hAnsi="宋体" w:hint="eastAsia"/>
+        </w:rPr>
+        <w:t>远程</w:t>
+      </w:r>
+      <w:r>
+        <w:rPr>
+          <w:rFonts w:ascii="宋体" w:hAnsi="宋体" w:hint="eastAsia"/>
+        </w:rPr>
+        <w:t>传递使机器人</w:t>
+      </w:r>
+      <w:r>
+        <w:rPr>
+          <w:rFonts w:ascii="宋体" w:hAnsi="宋体" w:hint="eastAsia"/>
+        </w:rPr>
+        <w:t>结构得到简化，</w:t>
+      </w:r>
+      <w:r>
+        <w:rPr>
+          <w:rFonts w:ascii="宋体" w:hAnsi="宋体"/>
+        </w:rPr>
+        <w:t>减小了机构的重量和体积</w:t>
+      </w:r>
+      <w:r>
+        <w:rPr>
+          <w:rFonts w:ascii="宋体" w:hAnsi="宋体" w:hint="eastAsia"/>
+        </w:rPr>
+        <w:t>，同时也降低</w:t>
+      </w:r>
+      <w:r>
+        <w:rPr>
+          <w:rFonts w:ascii="宋体" w:hAnsi="宋体" w:hint="eastAsia"/>
+        </w:rPr>
+        <w:t>了使用齿轮传动引起的摩擦</w:t>
+      </w:r>
+      <w:r>
+        <w:rPr>
+          <w:rFonts w:ascii="宋体" w:hAnsi="宋体" w:hint="eastAsia"/>
+        </w:rPr>
+        <w:t>与冲击。系统</w:t>
+      </w:r>
+      <w:r>
+        <w:rPr>
+          <w:rFonts w:ascii="宋体" w:hAnsi="宋体"/>
+        </w:rPr>
+        <w:t>通过</w:t>
+      </w:r>
+      <w:r>
+        <w:rPr>
+          <w:rFonts w:ascii="宋体" w:hAnsi="宋体" w:hint="eastAsia"/>
+        </w:rPr>
+        <w:t>7个</w:t>
+      </w:r>
+      <w:r>
+        <w:rPr>
+          <w:rFonts w:ascii="宋体" w:hAnsi="宋体" w:hint="eastAsia"/>
+        </w:rPr>
+        <w:t>自由度</w:t>
+      </w:r>
+      <w:r>
+        <w:rPr>
+          <w:rFonts w:ascii="宋体" w:hAnsi="宋体" w:hint="eastAsia"/>
+        </w:rPr>
+        <w:t>使机械臂</w:t>
+      </w:r>
+      <w:r>
+        <w:rPr>
+          <w:rFonts w:ascii="宋体" w:hAnsi="宋体" w:hint="eastAsia"/>
+        </w:rPr>
+        <w:t>的运动与人体自然运动更加一致，</w:t>
+      </w:r>
+      <w:r>
+        <w:rPr>
+          <w:rFonts w:ascii="宋体" w:hAnsi="宋体" w:hint="eastAsia"/>
+        </w:rPr>
+        <w:t>可以为</w:t>
+      </w:r>
+      <w:r>
+        <w:rPr>
+          <w:rFonts w:ascii="宋体" w:hAnsi="宋体"/>
+        </w:rPr>
+        <w:t>患者提供</w:t>
+      </w:r>
+      <w:r>
+        <w:rPr>
+          <w:rFonts w:ascii="宋体" w:hAnsi="宋体" w:hint="eastAsia"/>
+        </w:rPr>
+        <w:t>肩部、</w:t>
+      </w:r>
+      <w:r>
+        <w:rPr>
+          <w:rFonts w:ascii="宋体" w:hAnsi="宋体"/>
+        </w:rPr>
+        <w:t>肘部以及腕部的</w:t>
+      </w:r>
+      <w:r>
+        <w:rPr>
+          <w:rFonts w:ascii="宋体" w:hAnsi="宋体" w:hint="eastAsia"/>
+        </w:rPr>
+        <w:t>复合运动训练</w:t>
+      </w:r>
+      <w:r>
+        <w:rPr>
+          <w:rFonts w:ascii="宋体" w:hAnsi="宋体" w:hint="eastAsia"/>
+        </w:rPr>
+        <w:t>。</w:t>
+      </w:r>
+    </w:p>
+    <w:p>
+      <w:pPr>
+        <w:spacing w:line="360" w:lineRule="auto"/>
+        <w:jc w:val="center"/>
+        <w:rPr>
+          <w:color w:val="FF0000"/>
+        </w:rPr>
+      </w:pPr>
+      <w:r>
+        <w:rPr>
+          <w:rFonts w:hint="eastAsia"/>
+          <w:noProof/>
+          <w:color w:val="FF0000"/>
+        </w:rPr>
+        <w:lastRenderedPageBreak/>
+        <w:drawing>
+          <wp:inline distT="0" distB="0" distL="0" distR="0">
+            <wp:extent cx="2686050" cy="2371725"/>
+            <wp:effectExtent l="0" t="0" r="0" b="0"/>
+            <wp:docPr id="1" name="图片 1" descr="1"/>
+            <wp:cNvGraphicFramePr>
+              <a:graphicFrameLocks xmlns:a="http://schemas.openxmlformats.org/drawingml/2006/main" noChangeAspect="1"/>
+            </wp:cNvGraphicFramePr>
+            <a:graphic xmlns:a="http://schemas.openxmlformats.org/drawingml/2006/main">
+              <a:graphicData uri="http://schemas.openxmlformats.org/drawingml/2006/picture">
+                <pic:pic xmlns:pic="http://schemas.openxmlformats.org/drawingml/2006/picture">
+                  <pic:nvPicPr>
+                    <pic:cNvPr id="0" name="Picture 8" descr="1"/>
+                    <pic:cNvPicPr>
+                      <a:picLocks noChangeAspect="1" noChangeArrowheads="1"/>
+                    </pic:cNvPicPr>
+                  </pic:nvPicPr>
+                  <pic:blipFill>
+                    <a:blip r:embed="rId23">
+                      <a:extLst>
+                        <a:ext uri="{28A0092B-C50C-407E-A947-70E740481C1C}">
+                          <a14:useLocalDpi xmlns:a14="http://schemas.microsoft.com/office/drawing/2010/main" val="0"/>
+                        </a:ext>
+                      </a:extLst>
+                    </a:blip>
+                    <a:srcRect/>
+                    <a:stretch>
+                      <a:fillRect/>
+                    </a:stretch>
+                  </pic:blipFill>
+                  <pic:spPr bwMode="auto">
+                    <a:xfrm>
+                      <a:off x="0" y="0"/>
+                      <a:ext cx="2686050" cy="2371725"/>
+                    </a:xfrm>
+                    <a:prstGeom prst="rect">
+                      <a:avLst/>
+                    </a:prstGeom>
+                    <a:noFill/>
+                    <a:ln>
+                      <a:noFill/>
+                    </a:ln>
+                  </pic:spPr>
+                </pic:pic>
+              </a:graphicData>
+            </a:graphic>
+          </wp:inline>
+        </w:drawing>
+      </w:r>
+    </w:p>
+    <w:p>
+      <w:pPr>
+        <w:spacing w:line="360" w:lineRule="auto"/>
+        <w:jc w:val="center"/>
+        <w:rPr>
+          <w:rFonts w:ascii="黑体" w:eastAsia="黑体" w:hAnsi="宋体" w:hint="eastAsia"/>
+        </w:rPr>
+      </w:pPr>
+      <w:r>
+        <w:rPr>
+          <w:rFonts w:ascii="黑体" w:eastAsia="黑体" w:hAnsi="宋体" w:hint="eastAsia"/>
+        </w:rPr>
+        <w:t>图1</w:t>
+      </w:r>
+      <w:r>
+        <w:rPr>
+          <w:rFonts w:ascii="黑体" w:eastAsia="黑体" w:hAnsi="宋体"/>
+        </w:rPr>
+        <w:t>-8</w:t>
+      </w:r>
+      <w:r>
+        <w:rPr>
+          <w:rFonts w:ascii="黑体" w:eastAsia="黑体" w:hAnsi="宋体" w:hint="eastAsia"/>
+        </w:rPr>
+        <w:t xml:space="preserve"> </w:t>
+      </w:r>
+      <w:r>
+        <w:rPr>
+          <w:rFonts w:ascii="黑体" w:eastAsia="黑体" w:hAnsi="宋体"/>
+        </w:rPr>
+        <w:t xml:space="preserve"> </w:t>
+      </w:r>
+      <w:r>
+        <w:rPr>
+          <w:rFonts w:ascii="黑体" w:eastAsia="黑体" w:hAnsi="宋体" w:hint="eastAsia"/>
+        </w:rPr>
+        <w:t>CADEN-7</w:t>
+      </w:r>
+      <w:r>
+        <w:rPr>
+          <w:rFonts w:ascii="黑体" w:eastAsia="黑体" w:hAnsi="宋体" w:hint="eastAsia"/>
+        </w:rPr>
+        <w:t>上肢</w:t>
+      </w:r>
+      <w:r>
+        <w:rPr>
+          <w:rFonts w:ascii="黑体" w:eastAsia="黑体" w:hAnsi="宋体"/>
+        </w:rPr>
+        <w:t>康复</w:t>
+      </w:r>
+      <w:r>
+        <w:rPr>
+          <w:rFonts w:ascii="黑体" w:eastAsia="黑体" w:hAnsi="宋体" w:hint="eastAsia"/>
+        </w:rPr>
+        <w:t>机器人</w:t>
+      </w:r>
+    </w:p>
+    <w:p>
+      <w:pPr>
+        <w:ind w:firstLineChars="200" w:firstLine="480"/>
+        <w:rPr>
+          <w:rFonts w:hint="eastAsia"/>
+        </w:rPr>
+      </w:pPr>
+    </w:p>
     <w:p>
       <w:pPr>
         <w:pStyle w:val="3"/>
@@ -4032,7 +7275,7 @@
           <w:szCs w:val="28"/>
         </w:rPr>
       </w:pPr>
-      <w:bookmarkStart w:id="39" w:name="_Toc451716794"/>
+      <w:bookmarkStart w:id="38" w:name="_Toc451716794"/>
       <w:r>
         <w:rPr>
           <w:rFonts w:ascii="Times New Roman" w:eastAsia="黑体" w:hAnsi="Times New Roman" w:cs="Times New Roman"/>
@@ -4057,7 +7300,7 @@
         </w:rPr>
         <w:t>内容</w:t>
       </w:r>
-      <w:bookmarkEnd w:id="39"/>
+      <w:bookmarkEnd w:id="38"/>
     </w:p>
     <w:p/>
     <w:p>
@@ -4163,7 +7406,7 @@
           <w:szCs w:val="28"/>
         </w:rPr>
       </w:pPr>
-      <w:bookmarkStart w:id="40" w:name="_Toc451716796"/>
+      <w:bookmarkStart w:id="39" w:name="_Toc451716796"/>
       <w:r>
         <w:rPr>
           <w:rFonts w:ascii="Times New Roman" w:eastAsia="黑体" w:hAnsi="Times New Roman" w:cs="Times New Roman" w:hint="eastAsia"/>
@@ -4172,9 +7415,156 @@
         </w:rPr>
         <w:t>引言</w:t>
       </w:r>
-      <w:bookmarkEnd w:id="40"/>
-    </w:p>
-    <w:p/>
+      <w:bookmarkEnd w:id="39"/>
+    </w:p>
+    <w:p>
+      <w:r>
+        <w:rPr>
+          <w:rFonts w:hint="eastAsia"/>
+        </w:rPr>
+        <w:t xml:space="preserve"> </w:t>
+      </w:r>
+      <w:r>
+        <w:t xml:space="preserve"> </w:t>
+      </w:r>
+      <w:r>
+        <w:t>上肢外骨骼</w:t>
+      </w:r>
+      <w:r>
+        <w:t>康复</w:t>
+      </w:r>
+      <w:r>
+        <w:t>机器人</w:t>
+      </w:r>
+      <w:r>
+        <w:rPr>
+          <w:rFonts w:hint="eastAsia"/>
+        </w:rPr>
+        <w:t>技术涉及</w:t>
+      </w:r>
+      <w:r>
+        <w:rPr>
+          <w:rFonts w:hint="eastAsia"/>
+        </w:rPr>
+        <w:t>到</w:t>
+      </w:r>
+      <w:r>
+        <w:rPr>
+          <w:rFonts w:hint="eastAsia"/>
+        </w:rPr>
+        <w:t>多个领域</w:t>
+      </w:r>
+      <w:r>
+        <w:rPr>
+          <w:rFonts w:hint="eastAsia"/>
+        </w:rPr>
+        <w:t>，</w:t>
+      </w:r>
+      <w:r>
+        <w:rPr>
+          <w:rFonts w:hint="eastAsia"/>
+        </w:rPr>
+        <w:t>其中</w:t>
+      </w:r>
+      <w:r>
+        <w:rPr>
+          <w:rFonts w:hint="eastAsia"/>
+        </w:rPr>
+        <w:t>包括机</w:t>
+      </w:r>
+      <w:r>
+        <w:rPr>
+          <w:rFonts w:hint="eastAsia"/>
+        </w:rPr>
+        <w:t>器人技术、生物医学技术、控制技术、传感器技术和新型材料技术等，</w:t>
+      </w:r>
+      <w:r>
+        <w:rPr>
+          <w:rFonts w:hint="eastAsia"/>
+        </w:rPr>
+        <w:t>设计一款外骨骼康复机器人的是一项多学科融合交叉的过程。</w:t>
+      </w:r>
+      <w:r>
+        <w:rPr>
+          <w:rFonts w:hint="eastAsia"/>
+        </w:rPr>
+        <w:t>在设计总体方案时，根据模块化的设计思想，</w:t>
+      </w:r>
+      <w:r>
+        <w:rPr>
+          <w:rFonts w:hint="eastAsia"/>
+        </w:rPr>
+        <w:t>大体上我们可以把</w:t>
+      </w:r>
+      <w:r>
+        <w:rPr>
+          <w:rFonts w:hint="eastAsia"/>
+        </w:rPr>
+        <w:t>上肢外骨骼康复</w:t>
+      </w:r>
+      <w:r>
+        <w:rPr>
+          <w:rFonts w:hint="eastAsia"/>
+        </w:rPr>
+        <w:t>机器人分为硬件系统、机械系统和人机交互软件系统，</w:t>
+      </w:r>
+      <w:r>
+        <w:rPr>
+          <w:rFonts w:hint="eastAsia"/>
+        </w:rPr>
+        <w:t>硬件系统</w:t>
+      </w:r>
+      <w:r>
+        <w:rPr>
+          <w:rFonts w:hint="eastAsia"/>
+        </w:rPr>
+        <w:t>负责数据采集与运动控制，机械系统是机器人运动的本体，</w:t>
+      </w:r>
+      <w:r>
+        <w:rPr>
+          <w:rFonts w:hint="eastAsia"/>
+        </w:rPr>
+        <w:t>软件系统</w:t>
+      </w:r>
+      <w:r>
+        <w:rPr>
+          <w:rFonts w:hint="eastAsia"/>
+        </w:rPr>
+        <w:t>主要负责信号处理、算法实现以及患者治疗参数的保存、分析及评价</w:t>
+      </w:r>
+      <w:r>
+        <w:rPr>
+          <w:rFonts w:hint="eastAsia"/>
+        </w:rPr>
+        <w:t>。</w:t>
+      </w:r>
+    </w:p>
+    <w:p>
+      <w:r>
+        <w:rPr>
+          <w:rFonts w:hint="eastAsia"/>
+        </w:rPr>
+        <w:t xml:space="preserve">  </w:t>
+      </w:r>
+      <w:r>
+        <w:rPr>
+          <w:rFonts w:hint="eastAsia"/>
+        </w:rPr>
+        <w:t>本课题组早年就已经开始了上肢康复机器人的研究工作，并且已经取得了一些成果，本论文所研究的上肢外骨骼康复机器人是课题组在研的最新的一代康复机器人，各个方面都在前人的基础之上做出来很大的改进以及优化，特别是其控制系统</w:t>
+      </w:r>
+      <w:r>
+        <w:rPr>
+          <w:rFonts w:hint="eastAsia"/>
+        </w:rPr>
+        <w:t>，其实用性、安全性、稳定性以及创新性都较之之前的版本有了很大的提高。</w:t>
+      </w:r>
+      <w:r>
+        <w:rPr>
+          <w:rFonts w:hint="eastAsia"/>
+        </w:rPr>
+        <w:t>本章</w:t>
+      </w:r>
+    </w:p>
     <w:p>
       <w:pPr>
         <w:pStyle w:val="2"/>
@@ -4186,17 +7576,127 @@
           <w:szCs w:val="28"/>
         </w:rPr>
       </w:pPr>
+      <w:bookmarkStart w:id="40" w:name="OLE_LINK12"/>
       <w:r>
         <w:rPr>
           <w:rFonts w:ascii="Times New Roman" w:eastAsia="黑体" w:hAnsi="Times New Roman" w:cs="Times New Roman" w:hint="eastAsia"/>
           <w:sz w:val="28"/>
           <w:szCs w:val="28"/>
         </w:rPr>
-        <w:t>上肢外骨骼康复机器人的康复原理及研究方案</w:t>
-      </w:r>
-    </w:p>
-    <w:p/>
-    <w:p/>
+        <w:t>上肢外骨骼机器人</w:t>
+      </w:r>
+      <w:r>
+        <w:rPr>
+          <w:rFonts w:ascii="Times New Roman" w:eastAsia="黑体" w:hAnsi="Times New Roman" w:cs="Times New Roman" w:hint="eastAsia"/>
+          <w:sz w:val="28"/>
+          <w:szCs w:val="28"/>
+        </w:rPr>
+        <w:t>康复</w:t>
+      </w:r>
+      <w:r>
+        <w:rPr>
+          <w:rFonts w:ascii="Times New Roman" w:eastAsia="黑体" w:hAnsi="Times New Roman" w:cs="Times New Roman" w:hint="eastAsia"/>
+          <w:sz w:val="28"/>
+          <w:szCs w:val="28"/>
+        </w:rPr>
+        <w:t>训练机</w:t>
+      </w:r>
+      <w:r>
+        <w:rPr>
+          <w:rFonts w:ascii="Times New Roman" w:eastAsia="黑体" w:hAnsi="Times New Roman" w:cs="Times New Roman" w:hint="eastAsia"/>
+          <w:sz w:val="28"/>
+          <w:szCs w:val="28"/>
+        </w:rPr>
+        <w:t>理</w:t>
+      </w:r>
+      <w:bookmarkEnd w:id="40"/>
+      <w:r>
+        <w:rPr>
+          <w:rFonts w:ascii="Times New Roman" w:eastAsia="黑体" w:hAnsi="Times New Roman" w:cs="Times New Roman" w:hint="eastAsia"/>
+          <w:sz w:val="28"/>
+          <w:szCs w:val="28"/>
+        </w:rPr>
+        <w:t>以及方案设计</w:t>
+      </w:r>
+    </w:p>
+    <w:p>
+      <w:pPr>
+        <w:pStyle w:val="3"/>
+        <w:spacing w:before="100" w:beforeAutospacing="1" w:after="100" w:afterAutospacing="1" w:line="360" w:lineRule="auto"/>
+        <w:rPr>
+          <w:rFonts w:eastAsia="黑体" w:cs="Times New Roman"/>
+          <w:sz w:val="24"/>
+          <w:szCs w:val="24"/>
+        </w:rPr>
+      </w:pPr>
+      <w:bookmarkStart w:id="41" w:name="OLE_LINK13"/>
+      <w:bookmarkStart w:id="42" w:name="OLE_LINK14"/>
+      <w:r>
+        <w:rPr>
+          <w:rFonts w:eastAsia="黑体" w:cs="Times New Roman" w:hint="eastAsia"/>
+          <w:sz w:val="24"/>
+          <w:szCs w:val="24"/>
+        </w:rPr>
+        <w:t>上肢外骨骼康复机器人的康复机理</w:t>
+      </w:r>
+    </w:p>
+    <w:p>
+      <w:pPr>
+        <w:rPr>
+          <w:rFonts w:hint="eastAsia"/>
+        </w:rPr>
+      </w:pPr>
+    </w:p>
+    <w:p>
+      <w:pPr>
+        <w:pStyle w:val="3"/>
+        <w:spacing w:before="100" w:beforeAutospacing="1" w:after="100" w:afterAutospacing="1" w:line="360" w:lineRule="auto"/>
+        <w:rPr>
+          <w:rFonts w:eastAsia="黑体" w:cs="Times New Roman"/>
+          <w:sz w:val="24"/>
+          <w:szCs w:val="24"/>
+        </w:rPr>
+      </w:pPr>
+      <w:r>
+        <w:rPr>
+          <w:rFonts w:eastAsia="黑体" w:cs="Times New Roman" w:hint="eastAsia"/>
+          <w:sz w:val="24"/>
+          <w:szCs w:val="24"/>
+        </w:rPr>
+        <w:t>上肢外骨骼康复机器人的</w:t>
+      </w:r>
+      <w:r>
+        <w:rPr>
+          <w:rFonts w:eastAsia="黑体" w:cs="Times New Roman" w:hint="eastAsia"/>
+          <w:sz w:val="24"/>
+          <w:szCs w:val="24"/>
+        </w:rPr>
+        <w:t>方案设计</w:t>
+      </w:r>
+    </w:p>
+    <w:p>
+      <w:pPr>
+        <w:rPr>
+          <w:rFonts w:hint="eastAsia"/>
+        </w:rPr>
+      </w:pPr>
+    </w:p>
+    <w:bookmarkEnd w:id="41"/>
+    <w:bookmarkEnd w:id="42"/>
+    <w:p>
+      <w:pPr>
+        <w:rPr>
+          <w:rFonts w:hint="eastAsia"/>
+        </w:rPr>
+      </w:pPr>
+    </w:p>
+    <w:p>
+      <w:pPr>
+        <w:rPr>
+          <w:rFonts w:hint="eastAsia"/>
+        </w:rPr>
+      </w:pPr>
+    </w:p>
     <w:p>
       <w:pPr>
         <w:pStyle w:val="2"/>
@@ -4208,7 +7708,9 @@
           <w:szCs w:val="28"/>
         </w:rPr>
       </w:pPr>
-      <w:bookmarkStart w:id="41" w:name="_Toc451716797"/>
+      <w:bookmarkStart w:id="43" w:name="_Toc451716797"/>
+      <w:bookmarkStart w:id="44" w:name="OLE_LINK1"/>
+      <w:bookmarkStart w:id="45" w:name="OLE_LINK2"/>
       <w:r>
         <w:rPr>
           <w:rFonts w:ascii="Times New Roman" w:eastAsia="黑体" w:hAnsi="Times New Roman" w:cs="Times New Roman" w:hint="eastAsia"/>
@@ -4217,7 +7719,7 @@
         </w:rPr>
         <w:t>上肢外骨骼机器人</w:t>
       </w:r>
-      <w:bookmarkEnd w:id="41"/>
+      <w:bookmarkEnd w:id="43"/>
       <w:r>
         <w:rPr>
           <w:rFonts w:ascii="Times New Roman" w:eastAsia="黑体" w:hAnsi="Times New Roman" w:cs="Times New Roman" w:hint="eastAsia"/>
@@ -4237,6 +7739,10 @@
           <w:szCs w:val="24"/>
         </w:rPr>
       </w:pPr>
+      <w:bookmarkStart w:id="46" w:name="OLE_LINK10"/>
+      <w:bookmarkStart w:id="47" w:name="OLE_LINK11"/>
+      <w:bookmarkEnd w:id="44"/>
+      <w:bookmarkEnd w:id="45"/>
       <w:r>
         <w:rPr>
           <w:rFonts w:eastAsia="黑体" w:cs="Times New Roman" w:hint="eastAsia"/>
@@ -4246,6 +7752,8 @@
         <w:t>总体机械结构</w:t>
       </w:r>
     </w:p>
+    <w:bookmarkEnd w:id="46"/>
+    <w:bookmarkEnd w:id="47"/>
     <w:p/>
     <w:p/>
     <w:p>
@@ -4265,6 +7773,7 @@
           <w:sz w:val="28"/>
           <w:szCs w:val="28"/>
         </w:rPr>
+        <w:lastRenderedPageBreak/>
         <w:t>上肢外骨骼机器人</w:t>
       </w:r>
       <w:r>
@@ -4333,14 +7842,13 @@
           <w:szCs w:val="32"/>
         </w:rPr>
       </w:pPr>
-      <w:bookmarkStart w:id="42" w:name="_Toc451716802"/>
+      <w:bookmarkStart w:id="48" w:name="_Toc451716802"/>
       <w:r>
         <w:rPr>
           <w:rFonts w:eastAsia="黑体" w:cs="Times New Roman" w:hint="eastAsia"/>
           <w:sz w:val="32"/>
           <w:szCs w:val="32"/>
         </w:rPr>
-        <w:lastRenderedPageBreak/>
         <w:t>上肢外骨骼康复机器人的控制策略研究</w:t>
       </w:r>
     </w:p>
@@ -4363,7 +7871,7 @@
         </w:rPr>
         <w:t>引言</w:t>
       </w:r>
-      <w:bookmarkEnd w:id="42"/>
+      <w:bookmarkEnd w:id="48"/>
     </w:p>
     <w:p/>
     <w:p/>
@@ -4471,6 +7979,7 @@
           <w:sz w:val="24"/>
           <w:szCs w:val="24"/>
         </w:rPr>
+        <w:lastRenderedPageBreak/>
         <w:t>眼动控制策略</w:t>
       </w:r>
     </w:p>
@@ -4487,14 +7996,13 @@
           <w:szCs w:val="28"/>
         </w:rPr>
       </w:pPr>
-      <w:bookmarkStart w:id="43" w:name="_Toc451716806"/>
+      <w:bookmarkStart w:id="49" w:name="_Toc451716806"/>
       <w:r>
         <w:rPr>
           <w:rFonts w:ascii="Times New Roman" w:eastAsia="黑体" w:hAnsi="Times New Roman" w:cs="Times New Roman" w:hint="eastAsia"/>
           <w:sz w:val="28"/>
           <w:szCs w:val="28"/>
         </w:rPr>
-        <w:lastRenderedPageBreak/>
         <w:t>本章</w:t>
       </w:r>
       <w:r>
@@ -4505,7 +8013,7 @@
         </w:rPr>
         <w:t>小结</w:t>
       </w:r>
-      <w:bookmarkEnd w:id="43"/>
+      <w:bookmarkEnd w:id="49"/>
     </w:p>
     <w:p>
       <w:pPr>
@@ -4690,7 +8198,7 @@
           <w:szCs w:val="32"/>
         </w:rPr>
       </w:pPr>
-      <w:bookmarkStart w:id="44" w:name="_Toc451716808"/>
+      <w:bookmarkStart w:id="50" w:name="_Toc451716808"/>
       <w:r>
         <w:rPr>
           <w:rFonts w:eastAsia="黑体" w:cs="Times New Roman" w:hint="eastAsia"/>
@@ -4720,7 +8228,7 @@
         </w:rPr>
         <w:t>引言</w:t>
       </w:r>
-      <w:bookmarkEnd w:id="44"/>
+      <w:bookmarkEnd w:id="50"/>
     </w:p>
     <w:p/>
     <w:p/>
@@ -4745,8 +8253,8 @@
           <w:szCs w:val="32"/>
         </w:rPr>
       </w:pPr>
-      <w:bookmarkStart w:id="45" w:name="_Toc420947310"/>
-      <w:bookmarkStart w:id="46" w:name="_Toc451716828"/>
+      <w:bookmarkStart w:id="51" w:name="_Toc420947310"/>
+      <w:bookmarkStart w:id="52" w:name="_Toc451716828"/>
       <w:r>
         <w:rPr>
           <w:rFonts w:eastAsia="黑体" w:cs="Times New Roman"/>
@@ -4756,8 +8264,8 @@
         <w:lastRenderedPageBreak/>
         <w:t>总结与展望</w:t>
       </w:r>
-      <w:bookmarkEnd w:id="45"/>
-      <w:bookmarkEnd w:id="46"/>
+      <w:bookmarkEnd w:id="51"/>
+      <w:bookmarkEnd w:id="52"/>
     </w:p>
     <w:p>
       <w:pPr>
@@ -4770,7 +8278,7 @@
           <w:szCs w:val="28"/>
         </w:rPr>
       </w:pPr>
-      <w:bookmarkStart w:id="47" w:name="_Toc451716829"/>
+      <w:bookmarkStart w:id="53" w:name="_Toc451716829"/>
       <w:r>
         <w:rPr>
           <w:rFonts w:ascii="Times New Roman" w:eastAsia="黑体" w:hAnsi="Times New Roman" w:cs="Times New Roman" w:hint="eastAsia"/>
@@ -4795,7 +8303,7 @@
         </w:rPr>
         <w:t>结论</w:t>
       </w:r>
-      <w:bookmarkEnd w:id="47"/>
+      <w:bookmarkEnd w:id="53"/>
     </w:p>
     <w:p>
       <w:pPr>
@@ -4808,8 +8316,8 @@
           <w:szCs w:val="28"/>
         </w:rPr>
       </w:pPr>
-      <w:bookmarkStart w:id="48" w:name="_Toc420947312"/>
-      <w:bookmarkStart w:id="49" w:name="_Toc451716830"/>
+      <w:bookmarkStart w:id="54" w:name="_Toc420947312"/>
+      <w:bookmarkStart w:id="55" w:name="_Toc451716830"/>
       <w:r>
         <w:rPr>
           <w:rFonts w:ascii="Times New Roman" w:eastAsia="黑体" w:hAnsi="Times New Roman" w:cs="Times New Roman" w:hint="eastAsia"/>
@@ -4834,8 +8342,8 @@
         </w:rPr>
         <w:t>展望</w:t>
       </w:r>
-      <w:bookmarkEnd w:id="48"/>
-      <w:bookmarkEnd w:id="49"/>
+      <w:bookmarkEnd w:id="54"/>
+      <w:bookmarkEnd w:id="55"/>
     </w:p>
     <w:p>
       <w:pPr>
@@ -4879,7 +8387,7 @@
           <w:szCs w:val="32"/>
         </w:rPr>
       </w:pPr>
-      <w:bookmarkStart w:id="50" w:name="_Toc451716831"/>
+      <w:bookmarkStart w:id="56" w:name="_Toc451716831"/>
       <w:r>
         <w:rPr>
           <w:rFonts w:eastAsia="黑体" w:cs="Times New Roman"/>
@@ -4913,7 +8421,7 @@
         </w:rPr>
         <w:t>谢</w:t>
       </w:r>
-      <w:bookmarkEnd w:id="50"/>
+      <w:bookmarkEnd w:id="56"/>
     </w:p>
     <w:p>
       <w:pPr>
@@ -4990,8 +8498,8 @@
           <w:szCs w:val="32"/>
         </w:rPr>
       </w:pPr>
-      <w:bookmarkStart w:id="51" w:name="_Toc451716832"/>
-      <w:bookmarkStart w:id="52" w:name="_Ref388978494"/>
+      <w:bookmarkStart w:id="57" w:name="_Toc451716832"/>
+      <w:bookmarkStart w:id="58" w:name="_Ref388978494"/>
       <w:r>
         <w:rPr>
           <w:rFonts w:eastAsia="黑体" w:cs="Times New Roman"/>
@@ -5001,7 +8509,7 @@
         <w:lastRenderedPageBreak/>
         <w:t>参考文献</w:t>
       </w:r>
-      <w:bookmarkEnd w:id="51"/>
+      <w:bookmarkEnd w:id="57"/>
     </w:p>
     <w:p>
       <w:pPr>
@@ -5018,9 +8526,9 @@
           <w:szCs w:val="18"/>
         </w:rPr>
       </w:pPr>
-      <w:bookmarkStart w:id="53" w:name="_Ref450748808"/>
-      <w:bookmarkStart w:id="54" w:name="_Ref450766635"/>
-      <w:bookmarkEnd w:id="52"/>
+      <w:bookmarkStart w:id="59" w:name="_Ref450748808"/>
+      <w:bookmarkStart w:id="60" w:name="_Ref450766635"/>
+      <w:bookmarkEnd w:id="58"/>
       <w:r>
         <w:rPr>
           <w:rFonts w:cs="Times New Roman"/>
@@ -5061,8 +8569,8 @@
         </w:rPr>
         <w:t>年第二次全国</w:t>
       </w:r>
-      <w:bookmarkEnd w:id="53"/>
-      <w:bookmarkEnd w:id="54"/>
+      <w:bookmarkEnd w:id="59"/>
+      <w:bookmarkEnd w:id="60"/>
       <w:r>
         <w:rPr>
           <w:rFonts w:cs="Times New Roman"/>
@@ -5129,17 +8637,11 @@
       </w:r>
       <w:r>
         <w:rPr>
-          <w:rFonts w:hint="eastAsia"/>
-        </w:rPr>
-        <w:t xml:space="preserve"> </w:t>
-      </w:r>
-      <w:r>
-        <w:rPr>
           <w:rFonts w:cs="Times New Roman" w:hint="eastAsia"/>
           <w:color w:val="000000"/>
           <w:szCs w:val="18"/>
         </w:rPr>
-        <w:t>驱动关节在康复机器人中的应用</w:t>
+        <w:t xml:space="preserve"> </w:t>
       </w:r>
       <w:r>
         <w:rPr>
@@ -5147,6 +8649,14 @@
           <w:color w:val="000000"/>
           <w:szCs w:val="18"/>
         </w:rPr>
+        <w:t>驱动关节在康复机器人中的应用</w:t>
+      </w:r>
+      <w:r>
+        <w:rPr>
+          <w:rFonts w:cs="Times New Roman" w:hint="eastAsia"/>
+          <w:color w:val="000000"/>
+          <w:szCs w:val="18"/>
+        </w:rPr>
         <w:t>[</w:t>
       </w:r>
       <w:r>
@@ -5179,7 +8689,7 @@
           <w:color w:val="000000"/>
           <w:szCs w:val="18"/>
         </w:rPr>
-        <w:t>武汉</w:t>
+        <w:t>华中科技大学</w:t>
       </w:r>
       <w:r>
         <w:rPr>
@@ -5187,23 +8697,7 @@
           <w:color w:val="000000"/>
           <w:szCs w:val="18"/>
         </w:rPr>
-        <w:t>：</w:t>
-      </w:r>
-      <w:r>
-        <w:rPr>
-          <w:rFonts w:cs="Times New Roman"/>
-          <w:color w:val="000000"/>
-          <w:szCs w:val="18"/>
-        </w:rPr>
-        <w:t>华中科技大学</w:t>
-      </w:r>
-      <w:r>
-        <w:rPr>
-          <w:rFonts w:cs="Times New Roman" w:hint="eastAsia"/>
-          <w:color w:val="000000"/>
-          <w:szCs w:val="18"/>
-        </w:rPr>
-        <w:t>，</w:t>
+        <w:t>,</w:t>
       </w:r>
       <w:r>
         <w:rPr>
@@ -5247,17 +8741,11 @@
       </w:r>
       <w:r>
         <w:rPr>
-          <w:rFonts w:hint="eastAsia"/>
-        </w:rPr>
-        <w:t xml:space="preserve"> </w:t>
-      </w:r>
-      <w:r>
-        <w:rPr>
           <w:rFonts w:cs="Times New Roman" w:hint="eastAsia"/>
           <w:color w:val="000000"/>
           <w:szCs w:val="18"/>
         </w:rPr>
-        <w:t>周良辅：脑卒中筛查与防治指南推广</w:t>
+        <w:t xml:space="preserve"> </w:t>
       </w:r>
       <w:r>
         <w:rPr>
@@ -5265,9 +8753,22 @@
           <w:color w:val="000000"/>
           <w:szCs w:val="18"/>
         </w:rPr>
+        <w:t>周良辅：脑卒中筛查与防治指南推广</w:t>
+      </w:r>
+      <w:r>
+        <w:rPr>
+          <w:rFonts w:cs="Times New Roman" w:hint="eastAsia"/>
+          <w:color w:val="000000"/>
+          <w:szCs w:val="18"/>
+        </w:rPr>
         <w:t>[EB/OL].</w:t>
       </w:r>
       <w:r>
+        <w:rPr>
+          <w:rFonts w:cs="Times New Roman"/>
+          <w:color w:val="000000"/>
+          <w:szCs w:val="18"/>
+        </w:rPr>
         <w:t xml:space="preserve"> </w:t>
       </w:r>
       <w:r>
@@ -5407,6 +8908,11 @@
         <w:t>,</w:t>
       </w:r>
       <w:r>
+        <w:rPr>
+          <w:rFonts w:cs="Times New Roman"/>
+          <w:color w:val="000000"/>
+          <w:szCs w:val="18"/>
+        </w:rPr>
         <w:t xml:space="preserve"> </w:t>
       </w:r>
       <w:r>
@@ -5546,6 +9052,11 @@
         <w:t>,</w:t>
       </w:r>
       <w:r>
+        <w:rPr>
+          <w:rFonts w:cs="Times New Roman"/>
+          <w:color w:val="000000"/>
+          <w:szCs w:val="18"/>
+        </w:rPr>
         <w:t xml:space="preserve"> </w:t>
       </w:r>
       <w:r>
@@ -5702,18 +9213,28 @@
         </w:numPr>
         <w:ind w:firstLineChars="0"/>
         <w:rPr>
+          <w:rFonts w:cs="Times New Roman"/>
+          <w:color w:val="000000"/>
+          <w:szCs w:val="18"/>
+        </w:rPr>
+      </w:pPr>
+      <w:bookmarkStart w:id="61" w:name="OLE_LINK17"/>
+      <w:bookmarkStart w:id="62" w:name="OLE_LINK18"/>
+      <w:r>
+        <w:rPr>
           <w:rFonts w:cs="Times New Roman" w:hint="eastAsia"/>
           <w:color w:val="000000"/>
           <w:szCs w:val="18"/>
         </w:rPr>
-      </w:pPr>
+        <w:t>麻天照</w:t>
+      </w:r>
       <w:r>
         <w:rPr>
           <w:rFonts w:cs="Times New Roman" w:hint="eastAsia"/>
           <w:color w:val="000000"/>
           <w:szCs w:val="18"/>
         </w:rPr>
-        <w:t>麻天照</w:t>
+        <w:t xml:space="preserve">. </w:t>
       </w:r>
       <w:r>
         <w:rPr>
@@ -5721,7 +9242,7 @@
           <w:color w:val="000000"/>
           <w:szCs w:val="18"/>
         </w:rPr>
-        <w:t xml:space="preserve">. </w:t>
+        <w:t>下肢外骨骼康复机器人控制系统设计与研究</w:t>
       </w:r>
       <w:r>
         <w:rPr>
@@ -5729,7 +9250,7 @@
           <w:color w:val="000000"/>
           <w:szCs w:val="18"/>
         </w:rPr>
-        <w:t>下肢外骨骼康复机器人控制系统设计与研究</w:t>
+        <w:t>[M</w:t>
       </w:r>
       <w:r>
         <w:rPr>
@@ -5737,7 +9258,7 @@
           <w:color w:val="000000"/>
           <w:szCs w:val="18"/>
         </w:rPr>
-        <w:t>[M</w:t>
+        <w:t>].</w:t>
       </w:r>
       <w:r>
         <w:rPr>
@@ -5745,7 +9266,7 @@
           <w:color w:val="000000"/>
           <w:szCs w:val="18"/>
         </w:rPr>
-        <w:t>].</w:t>
+        <w:t>电子</w:t>
       </w:r>
       <w:r>
         <w:rPr>
@@ -5753,7 +9274,7 @@
           <w:color w:val="000000"/>
           <w:szCs w:val="18"/>
         </w:rPr>
-        <w:t>电子</w:t>
+        <w:t>科技大学</w:t>
       </w:r>
       <w:r>
         <w:rPr>
@@ -5761,7 +9282,7 @@
           <w:color w:val="000000"/>
           <w:szCs w:val="18"/>
         </w:rPr>
-        <w:t>科技大学</w:t>
+        <w:t>,</w:t>
       </w:r>
       <w:r>
         <w:rPr>
@@ -5769,16 +9290,260 @@
           <w:color w:val="000000"/>
           <w:szCs w:val="18"/>
         </w:rPr>
-        <w:t>,</w:t>
-      </w:r>
+        <w:t>2012</w:t>
+      </w:r>
+    </w:p>
+    <w:bookmarkEnd w:id="61"/>
+    <w:bookmarkEnd w:id="62"/>
+    <w:p>
+      <w:pPr>
+        <w:pStyle w:val="a9"/>
+        <w:numPr>
+          <w:ilvl w:val="0"/>
+          <w:numId w:val="13"/>
+        </w:numPr>
+        <w:ind w:firstLineChars="0"/>
+        <w:rPr>
+          <w:rFonts w:cs="Times New Roman"/>
+          <w:color w:val="000000"/>
+          <w:szCs w:val="18"/>
+        </w:rPr>
+      </w:pPr>
       <w:r>
         <w:rPr>
           <w:rFonts w:cs="Times New Roman" w:hint="eastAsia"/>
           <w:color w:val="000000"/>
           <w:szCs w:val="18"/>
         </w:rPr>
-        <w:t>2012</w:t>
-      </w:r>
+        <w:t>胡宇川</w:t>
+      </w:r>
+      <w:r>
+        <w:rPr>
+          <w:rFonts w:cs="Times New Roman"/>
+          <w:color w:val="000000"/>
+          <w:szCs w:val="18"/>
+        </w:rPr>
+        <w:t>,</w:t>
+      </w:r>
+      <w:r>
+        <w:rPr>
+          <w:rFonts w:cs="Times New Roman" w:hint="eastAsia"/>
+          <w:color w:val="000000"/>
+          <w:szCs w:val="18"/>
+        </w:rPr>
+        <w:t>季林红</w:t>
+      </w:r>
+      <w:r>
+        <w:rPr>
+          <w:rFonts w:cs="Times New Roman"/>
+          <w:color w:val="000000"/>
+          <w:szCs w:val="18"/>
+        </w:rPr>
+        <w:t>.</w:t>
+      </w:r>
+      <w:r>
+        <w:rPr>
+          <w:rFonts w:cs="Times New Roman" w:hint="eastAsia"/>
+          <w:color w:val="000000"/>
+          <w:szCs w:val="18"/>
+        </w:rPr>
+        <w:t>从医学角度探讨偏瘫上肢康复训练机器人的设计</w:t>
+      </w:r>
+      <w:r>
+        <w:rPr>
+          <w:rFonts w:cs="Times New Roman"/>
+          <w:color w:val="000000"/>
+          <w:szCs w:val="18"/>
+        </w:rPr>
+        <w:t>[J].</w:t>
+      </w:r>
+      <w:r>
+        <w:rPr>
+          <w:rFonts w:cs="Times New Roman" w:hint="eastAsia"/>
+          <w:color w:val="000000"/>
+          <w:szCs w:val="18"/>
+        </w:rPr>
+        <w:t>中国临床康复</w:t>
+      </w:r>
+      <w:r>
+        <w:rPr>
+          <w:rFonts w:cs="Times New Roman"/>
+          <w:color w:val="000000"/>
+          <w:szCs w:val="18"/>
+        </w:rPr>
+        <w:t>,2005,8(34):7754-7756</w:t>
+      </w:r>
+    </w:p>
+    <w:p>
+      <w:pPr>
+        <w:pStyle w:val="a9"/>
+        <w:numPr>
+          <w:ilvl w:val="0"/>
+          <w:numId w:val="13"/>
+        </w:numPr>
+        <w:ind w:firstLineChars="0"/>
+        <w:rPr>
+          <w:rFonts w:cs="Times New Roman"/>
+          <w:color w:val="000000"/>
+          <w:szCs w:val="18"/>
+        </w:rPr>
+      </w:pPr>
+      <w:r>
+        <w:rPr>
+          <w:rFonts w:cs="Times New Roman" w:hint="eastAsia"/>
+          <w:color w:val="000000"/>
+          <w:szCs w:val="18"/>
+        </w:rPr>
+        <w:t>陈文斌</w:t>
+      </w:r>
+      <w:r>
+        <w:rPr>
+          <w:rFonts w:cs="Times New Roman" w:hint="eastAsia"/>
+          <w:color w:val="000000"/>
+          <w:szCs w:val="18"/>
+        </w:rPr>
+        <w:t xml:space="preserve">. </w:t>
+      </w:r>
+      <w:r>
+        <w:rPr>
+          <w:rFonts w:cs="Times New Roman" w:hint="eastAsia"/>
+          <w:color w:val="000000"/>
+          <w:szCs w:val="18"/>
+        </w:rPr>
+        <w:t>人体上肢运动学分析与类人肢体设计及运动规划</w:t>
+      </w:r>
+      <w:r>
+        <w:rPr>
+          <w:rFonts w:cs="Times New Roman" w:hint="eastAsia"/>
+          <w:color w:val="000000"/>
+          <w:szCs w:val="18"/>
+        </w:rPr>
+        <w:t>[</w:t>
+      </w:r>
+      <w:r>
+        <w:rPr>
+          <w:rFonts w:cs="Times New Roman" w:hint="eastAsia"/>
+          <w:color w:val="000000"/>
+          <w:szCs w:val="18"/>
+        </w:rPr>
+        <w:t>D</w:t>
+      </w:r>
+      <w:r>
+        <w:rPr>
+          <w:rFonts w:cs="Times New Roman" w:hint="eastAsia"/>
+          <w:color w:val="000000"/>
+          <w:szCs w:val="18"/>
+        </w:rPr>
+        <w:t>].</w:t>
+      </w:r>
+      <w:r>
+        <w:rPr>
+          <w:rFonts w:cs="Times New Roman" w:hint="eastAsia"/>
+          <w:color w:val="000000"/>
+          <w:szCs w:val="18"/>
+        </w:rPr>
+        <w:t>华中科技大学</w:t>
+      </w:r>
+      <w:r>
+        <w:rPr>
+          <w:rFonts w:cs="Times New Roman" w:hint="eastAsia"/>
+          <w:color w:val="000000"/>
+          <w:szCs w:val="18"/>
+        </w:rPr>
+        <w:t>, 2012</w:t>
+      </w:r>
+    </w:p>
+    <w:p>
+      <w:pPr>
+        <w:pStyle w:val="a9"/>
+        <w:numPr>
+          <w:ilvl w:val="0"/>
+          <w:numId w:val="13"/>
+        </w:numPr>
+        <w:ind w:firstLineChars="0"/>
+        <w:rPr>
+          <w:rFonts w:cs="Times New Roman"/>
+          <w:color w:val="000000"/>
+          <w:szCs w:val="18"/>
+        </w:rPr>
+      </w:pPr>
+      <w:r>
+        <w:rPr>
+          <w:rFonts w:cs="Times New Roman" w:hint="eastAsia"/>
+          <w:color w:val="000000"/>
+          <w:szCs w:val="18"/>
+        </w:rPr>
+        <w:t>陈宏伟</w:t>
+      </w:r>
+      <w:r>
+        <w:rPr>
+          <w:rFonts w:cs="Times New Roman" w:hint="eastAsia"/>
+          <w:color w:val="000000"/>
+          <w:szCs w:val="18"/>
+        </w:rPr>
+        <w:t xml:space="preserve">. </w:t>
+      </w:r>
+      <w:r>
+        <w:rPr>
+          <w:rFonts w:cs="Times New Roman"/>
+          <w:color w:val="000000"/>
+          <w:szCs w:val="18"/>
+        </w:rPr>
+        <w:t>外骨骼式手</w:t>
+      </w:r>
+      <w:bookmarkStart w:id="63" w:name="_GoBack"/>
+      <w:bookmarkEnd w:id="63"/>
+      <w:r>
+        <w:rPr>
+          <w:rFonts w:cs="Times New Roman"/>
+          <w:color w:val="000000"/>
+          <w:szCs w:val="18"/>
+        </w:rPr>
+        <w:t>部康复机器人控制系统与策略研究</w:t>
+      </w:r>
+      <w:r>
+        <w:rPr>
+          <w:rFonts w:cs="Times New Roman" w:hint="eastAsia"/>
+          <w:color w:val="000000"/>
+          <w:szCs w:val="18"/>
+        </w:rPr>
+        <w:t>[M</w:t>
+      </w:r>
+      <w:r>
+        <w:rPr>
+          <w:rFonts w:cs="Times New Roman" w:hint="eastAsia"/>
+          <w:color w:val="000000"/>
+          <w:szCs w:val="18"/>
+        </w:rPr>
+        <w:t>].</w:t>
+      </w:r>
+      <w:r>
+        <w:rPr>
+          <w:rFonts w:cs="Times New Roman" w:hint="eastAsia"/>
+          <w:color w:val="000000"/>
+          <w:szCs w:val="18"/>
+        </w:rPr>
+        <w:t>哈尔滨工业大学</w:t>
+      </w:r>
+      <w:r>
+        <w:rPr>
+          <w:rFonts w:cs="Times New Roman" w:hint="eastAsia"/>
+          <w:color w:val="000000"/>
+          <w:szCs w:val="18"/>
+        </w:rPr>
+        <w:t>,2012</w:t>
+      </w:r>
+    </w:p>
+    <w:p>
+      <w:pPr>
+        <w:pStyle w:val="a9"/>
+        <w:ind w:left="420" w:firstLineChars="0" w:firstLine="0"/>
+        <w:rPr>
+          <w:rFonts w:cs="Times New Roman"/>
+          <w:color w:val="000000"/>
+          <w:szCs w:val="18"/>
+        </w:rPr>
+      </w:pPr>
     </w:p>
     <w:p>
       <w:pPr>
@@ -5941,7 +9706,7 @@
             <w:noProof/>
             <w:lang w:val="zh-CN"/>
           </w:rPr>
-          <w:t>3</w:t>
+          <w:t>13</w:t>
         </w:r>
         <w:r>
           <w:rPr>
@@ -9074,7 +12839,7 @@
 </file>
 
 <file path=customXml/itemProps1.xml><?xml version="1.0" encoding="utf-8"?>
-<ds:datastoreItem xmlns:ds="http://schemas.openxmlformats.org/officeDocument/2006/customXml" ds:itemID="{5FB8FC35-5D7F-4E34-8F92-D3788F46CD93}">
+<ds:datastoreItem xmlns:ds="http://schemas.openxmlformats.org/officeDocument/2006/customXml" ds:itemID="{C27255DE-4C1D-4B9C-87F1-5C467617EF7F}">
   <ds:schemaRefs>
     <ds:schemaRef ds:uri="http://schemas.openxmlformats.org/officeDocument/2006/bibliography"/>
   </ds:schemaRefs>

</xml_diff>

<commit_message>
Update the thesis in 2017.3.21!
</commit_message>
<xml_diff>
--- a/100_M201570536_CXW.docx
+++ b/100_M201570536_CXW.docx
@@ -4961,7 +4961,7 @@
         <w:spacing w:line="360" w:lineRule="auto"/>
         <w:ind w:firstLineChars="200" w:firstLine="480"/>
         <w:rPr>
-          <w:rFonts w:ascii="宋体" w:hAnsi="宋体" w:hint="eastAsia"/>
+          <w:rFonts w:ascii="宋体" w:hAnsi="宋体"/>
         </w:rPr>
       </w:pPr>
       <w:r>
@@ -5666,7 +5666,7 @@
         <w:spacing w:line="360" w:lineRule="auto"/>
         <w:jc w:val="center"/>
         <w:rPr>
-          <w:rFonts w:ascii="黑体" w:eastAsia="黑体" w:hAnsi="宋体" w:hint="eastAsia"/>
+          <w:rFonts w:ascii="黑体" w:eastAsia="黑体" w:hAnsi="宋体"/>
         </w:rPr>
       </w:pPr>
       <w:r>
@@ -5699,7 +5699,7 @@
         <w:spacing w:line="360" w:lineRule="auto"/>
         <w:ind w:firstLineChars="200" w:firstLine="480"/>
         <w:rPr>
-          <w:rFonts w:ascii="宋体" w:hAnsi="宋体" w:hint="eastAsia"/>
+          <w:rFonts w:ascii="宋体" w:hAnsi="宋体"/>
         </w:rPr>
       </w:pPr>
       <w:r>
@@ -6019,7 +6019,7 @@
         <w:spacing w:line="360" w:lineRule="auto"/>
         <w:ind w:firstLineChars="200" w:firstLine="480"/>
         <w:rPr>
-          <w:rFonts w:ascii="宋体" w:hAnsi="宋体" w:hint="eastAsia"/>
+          <w:rFonts w:ascii="宋体" w:hAnsi="宋体"/>
         </w:rPr>
       </w:pPr>
       <w:r>
@@ -6274,7 +6274,7 @@
         <w:spacing w:line="360" w:lineRule="auto"/>
         <w:ind w:firstLineChars="200" w:firstLine="480"/>
         <w:rPr>
-          <w:rFonts w:ascii="宋体" w:hAnsi="宋体" w:hint="eastAsia"/>
+          <w:rFonts w:ascii="宋体" w:hAnsi="宋体"/>
         </w:rPr>
       </w:pPr>
       <w:r>
@@ -6602,7 +6602,7 @@
         <w:spacing w:line="360" w:lineRule="auto"/>
         <w:ind w:firstLineChars="200" w:firstLine="480"/>
         <w:rPr>
-          <w:rFonts w:ascii="宋体" w:hAnsi="宋体" w:hint="eastAsia"/>
+          <w:rFonts w:ascii="宋体" w:hAnsi="宋体"/>
         </w:rPr>
       </w:pPr>
       <w:r>
@@ -6803,7 +6803,7 @@
         <w:spacing w:line="360" w:lineRule="auto"/>
         <w:ind w:firstLineChars="200" w:firstLine="480"/>
         <w:rPr>
-          <w:rFonts w:ascii="宋体" w:hAnsi="宋体" w:hint="eastAsia"/>
+          <w:rFonts w:ascii="宋体" w:hAnsi="宋体"/>
         </w:rPr>
       </w:pPr>
       <w:r>
@@ -7168,64 +7168,61 @@
         <w:spacing w:line="360" w:lineRule="auto"/>
         <w:jc w:val="center"/>
         <w:rPr>
+          <w:rFonts w:ascii="黑体" w:eastAsia="黑体" w:hAnsi="宋体"/>
+        </w:rPr>
+      </w:pPr>
+      <w:r>
+        <w:rPr>
           <w:rFonts w:ascii="黑体" w:eastAsia="黑体" w:hAnsi="宋体" w:hint="eastAsia"/>
         </w:rPr>
-      </w:pPr>
+        <w:t>图1</w:t>
+      </w:r>
+      <w:r>
+        <w:rPr>
+          <w:rFonts w:ascii="黑体" w:eastAsia="黑体" w:hAnsi="宋体"/>
+        </w:rPr>
+        <w:t>-8</w:t>
+      </w:r>
       <w:r>
         <w:rPr>
           <w:rFonts w:ascii="黑体" w:eastAsia="黑体" w:hAnsi="宋体" w:hint="eastAsia"/>
         </w:rPr>
-        <w:t>图1</w:t>
+        <w:t xml:space="preserve"> </w:t>
       </w:r>
       <w:r>
         <w:rPr>
           <w:rFonts w:ascii="黑体" w:eastAsia="黑体" w:hAnsi="宋体"/>
         </w:rPr>
-        <w:t>-8</w:t>
+        <w:t xml:space="preserve"> </w:t>
       </w:r>
       <w:r>
         <w:rPr>
           <w:rFonts w:ascii="黑体" w:eastAsia="黑体" w:hAnsi="宋体" w:hint="eastAsia"/>
         </w:rPr>
-        <w:t xml:space="preserve"> </w:t>
+        <w:t>CADEN-7</w:t>
+      </w:r>
+      <w:r>
+        <w:rPr>
+          <w:rFonts w:ascii="黑体" w:eastAsia="黑体" w:hAnsi="宋体" w:hint="eastAsia"/>
+        </w:rPr>
+        <w:t>上肢</w:t>
       </w:r>
       <w:r>
         <w:rPr>
           <w:rFonts w:ascii="黑体" w:eastAsia="黑体" w:hAnsi="宋体"/>
         </w:rPr>
-        <w:t xml:space="preserve"> </w:t>
+        <w:t>康复</w:t>
       </w:r>
       <w:r>
         <w:rPr>
           <w:rFonts w:ascii="黑体" w:eastAsia="黑体" w:hAnsi="宋体" w:hint="eastAsia"/>
         </w:rPr>
-        <w:t>CADEN-7</w:t>
-      </w:r>
-      <w:r>
-        <w:rPr>
-          <w:rFonts w:ascii="黑体" w:eastAsia="黑体" w:hAnsi="宋体" w:hint="eastAsia"/>
-        </w:rPr>
-        <w:t>上肢</w:t>
-      </w:r>
-      <w:r>
-        <w:rPr>
-          <w:rFonts w:ascii="黑体" w:eastAsia="黑体" w:hAnsi="宋体"/>
-        </w:rPr>
-        <w:t>康复</w:t>
-      </w:r>
-      <w:r>
-        <w:rPr>
-          <w:rFonts w:ascii="黑体" w:eastAsia="黑体" w:hAnsi="宋体" w:hint="eastAsia"/>
-        </w:rPr>
         <w:t>机器人</w:t>
       </w:r>
     </w:p>
     <w:p>
       <w:pPr>
         <w:ind w:firstLineChars="200" w:firstLine="480"/>
-        <w:rPr>
-          <w:rFonts w:hint="eastAsia"/>
-        </w:rPr>
       </w:pPr>
     </w:p>
     <w:p>
@@ -7384,7 +7381,7 @@
           <w:sz w:val="32"/>
           <w:szCs w:val="32"/>
         </w:rPr>
-        <w:t>系统</w:t>
+        <w:t>整体方案</w:t>
       </w:r>
       <w:r>
         <w:rPr>
@@ -7418,15 +7415,9 @@
       <w:bookmarkEnd w:id="39"/>
     </w:p>
     <w:p>
-      <w:r>
-        <w:rPr>
-          <w:rFonts w:hint="eastAsia"/>
-        </w:rPr>
-        <w:t xml:space="preserve"> </w:t>
-      </w:r>
-      <w:r>
-        <w:t xml:space="preserve"> </w:t>
-      </w:r>
+      <w:pPr>
+        <w:ind w:firstLineChars="200" w:firstLine="480"/>
+      </w:pPr>
       <w:r>
         <w:t>上肢外骨骼</w:t>
       </w:r>
@@ -7518,19 +7509,7 @@
         <w:rPr>
           <w:rFonts w:hint="eastAsia"/>
         </w:rPr>
-        <w:t>负责数据采集与运动控制，机械系统是机器人运动的本体，</w:t>
-      </w:r>
-      <w:r>
-        <w:rPr>
-          <w:rFonts w:hint="eastAsia"/>
-        </w:rPr>
-        <w:t>软件系统</w:t>
-      </w:r>
-      <w:r>
-        <w:rPr>
-          <w:rFonts w:hint="eastAsia"/>
-        </w:rPr>
-        <w:t>主要负责信号处理、算法实现以及患者治疗参数的保存、分析及评价</w:t>
+        <w:t>负责数据采集与运动控制，机械系统是机器人运动的本体，软件系统主要负责信号处理、算法实现以及患者治疗参数的保存、分析及评价</w:t>
       </w:r>
       <w:r>
         <w:rPr>
@@ -7540,12 +7519,9 @@
       </w:r>
     </w:p>
     <w:p>
-      <w:r>
-        <w:rPr>
-          <w:rFonts w:hint="eastAsia"/>
-        </w:rPr>
-        <w:t xml:space="preserve">  </w:t>
-      </w:r>
+      <w:pPr>
+        <w:ind w:firstLineChars="200" w:firstLine="480"/>
+      </w:pPr>
       <w:r>
         <w:rPr>
           <w:rFonts w:hint="eastAsia"/>
@@ -7563,6 +7539,78 @@
           <w:rFonts w:hint="eastAsia"/>
         </w:rPr>
         <w:t>本章</w:t>
+      </w:r>
+      <w:r>
+        <w:rPr>
+          <w:rFonts w:hint="eastAsia"/>
+        </w:rPr>
+        <w:t>将首先介绍了外骨骼式上肢康复机器人的康复训练机理以及方案设计，然后简要的介绍了上肢外骨骼康复机器人的机械结构，最后本着</w:t>
+      </w:r>
+      <w:r>
+        <w:rPr>
+          <w:rFonts w:hint="eastAsia"/>
+        </w:rPr>
+        <w:t>机器人设计中</w:t>
+      </w:r>
+      <w:r>
+        <w:rPr>
+          <w:rFonts w:hint="eastAsia"/>
+        </w:rPr>
+        <w:t>模块化、</w:t>
+      </w:r>
+      <w:r>
+        <w:rPr>
+          <w:rFonts w:hint="eastAsia"/>
+        </w:rPr>
+        <w:t>多功能</w:t>
+      </w:r>
+      <w:r>
+        <w:rPr>
+          <w:rFonts w:hint="eastAsia"/>
+        </w:rPr>
+        <w:t>以及</w:t>
+      </w:r>
+      <w:r>
+        <w:rPr>
+          <w:rFonts w:hint="eastAsia"/>
+        </w:rPr>
+        <w:t>智能化</w:t>
+      </w:r>
+      <w:r>
+        <w:rPr>
+          <w:rFonts w:hint="eastAsia"/>
+        </w:rPr>
+        <w:t>的</w:t>
+      </w:r>
+      <w:r>
+        <w:rPr>
+          <w:rFonts w:hint="eastAsia"/>
+        </w:rPr>
+        <w:t>特点，为其设计</w:t>
+      </w:r>
+      <w:r>
+        <w:rPr>
+          <w:rFonts w:hint="eastAsia"/>
+        </w:rPr>
+        <w:t>了</w:t>
+      </w:r>
+      <w:r>
+        <w:rPr>
+          <w:rFonts w:hint="eastAsia"/>
+        </w:rPr>
+        <w:t>训练模式丰富、智能化程度高、具有多种人机接口</w:t>
+      </w:r>
+      <w:r>
+        <w:rPr>
+          <w:rFonts w:hint="eastAsia"/>
+        </w:rPr>
+        <w:t>的上肢外骨骼康复机器人</w:t>
+      </w:r>
+      <w:r>
+        <w:rPr>
+          <w:rFonts w:hint="eastAsia"/>
+        </w:rPr>
+        <w:t>的硬件系统。</w:t>
       </w:r>
     </w:p>
     <w:p>
@@ -7583,7 +7631,7 @@
           <w:sz w:val="28"/>
           <w:szCs w:val="28"/>
         </w:rPr>
-        <w:t>上肢外骨骼机器人</w:t>
+        <w:t>上肢外骨骼机器人康复</w:t>
       </w:r>
       <w:r>
         <w:rPr>
@@ -7591,7 +7639,7 @@
           <w:sz w:val="28"/>
           <w:szCs w:val="28"/>
         </w:rPr>
-        <w:t>康复</w:t>
+        <w:t>训练机</w:t>
       </w:r>
       <w:r>
         <w:rPr>
@@ -7599,23 +7647,15 @@
           <w:sz w:val="28"/>
           <w:szCs w:val="28"/>
         </w:rPr>
-        <w:t>训练机</w:t>
-      </w:r>
+        <w:t>理</w:t>
+      </w:r>
+      <w:bookmarkEnd w:id="40"/>
       <w:r>
         <w:rPr>
           <w:rFonts w:ascii="Times New Roman" w:eastAsia="黑体" w:hAnsi="Times New Roman" w:cs="Times New Roman" w:hint="eastAsia"/>
           <w:sz w:val="28"/>
           <w:szCs w:val="28"/>
         </w:rPr>
-        <w:t>理</w:t>
-      </w:r>
-      <w:bookmarkEnd w:id="40"/>
-      <w:r>
-        <w:rPr>
-          <w:rFonts w:ascii="Times New Roman" w:eastAsia="黑体" w:hAnsi="Times New Roman" w:cs="Times New Roman" w:hint="eastAsia"/>
-          <w:sz w:val="28"/>
-          <w:szCs w:val="28"/>
-        </w:rPr>
         <w:t>以及方案设计</w:t>
       </w:r>
     </w:p>
@@ -7642,10 +7682,982 @@
     </w:p>
     <w:p>
       <w:pPr>
-        <w:rPr>
-          <w:rFonts w:hint="eastAsia"/>
-        </w:rPr>
-      </w:pPr>
+        <w:ind w:firstLineChars="200" w:firstLine="480"/>
+      </w:pPr>
+      <w:r>
+        <w:rPr>
+          <w:rFonts w:hint="eastAsia"/>
+        </w:rPr>
+        <w:t>长久以来</w:t>
+      </w:r>
+      <w:r>
+        <w:rPr>
+          <w:rFonts w:hint="eastAsia"/>
+        </w:rPr>
+        <w:t>神经病学领域的观点</w:t>
+      </w:r>
+      <w:r>
+        <w:rPr>
+          <w:rFonts w:hint="eastAsia"/>
+        </w:rPr>
+        <w:t>是：神经突触之间的联系主要形成于胎儿和婴幼儿时期，在成年以后没有新的联系形成，即成年人的神经中枢系统缺乏可塑性</w:t>
+      </w:r>
+      <w:r>
+        <w:rPr>
+          <w:rFonts w:hint="eastAsia"/>
+        </w:rPr>
+        <w:t>(</w:t>
+      </w:r>
+      <w:r>
+        <w:t>Plasticity</w:t>
+      </w:r>
+      <w:r>
+        <w:rPr>
+          <w:rFonts w:hint="eastAsia"/>
+        </w:rPr>
+        <w:t>)</w:t>
+      </w:r>
+      <w:r>
+        <w:rPr>
+          <w:rFonts w:hint="eastAsia"/>
+        </w:rPr>
+        <w:t>，</w:t>
+      </w:r>
+      <w:r>
+        <w:rPr>
+          <w:rFonts w:hint="eastAsia"/>
+        </w:rPr>
+        <w:t>神经系统损伤导致的运动功能</w:t>
+      </w:r>
+      <w:r>
+        <w:rPr>
+          <w:rFonts w:hint="eastAsia"/>
+        </w:rPr>
+        <w:t>障碍不可治愈。随着时代的发展与科技的进步，大量研究表明因神经系统损伤导致的运动功能缺失可以得到一定程度的恢复，</w:t>
+      </w:r>
+      <w:r>
+        <w:rPr>
+          <w:rFonts w:hint="eastAsia"/>
+        </w:rPr>
+        <w:t>为了解释该现象，人们提出来各种假设及理论，从各方面解释了功能恢复的种种原因，其中</w:t>
+      </w:r>
+      <w:r>
+        <w:rPr>
+          <w:rFonts w:hint="eastAsia"/>
+        </w:rPr>
+        <w:t>Bethe</w:t>
+      </w:r>
+      <w:r>
+        <w:rPr>
+          <w:rFonts w:hint="eastAsia"/>
+        </w:rPr>
+        <w:t>等率先</w:t>
+      </w:r>
+      <w:r>
+        <w:t>提出了</w:t>
+      </w:r>
+      <w:r>
+        <w:rPr>
+          <w:rFonts w:hint="eastAsia"/>
+        </w:rPr>
+        <w:t>中枢神经系统</w:t>
+      </w:r>
+      <w:r>
+        <w:rPr>
+          <w:rFonts w:hint="eastAsia"/>
+        </w:rPr>
+        <w:t>(CNS</w:t>
+      </w:r>
+      <w:r>
+        <w:rPr>
+          <w:rFonts w:hint="eastAsia"/>
+        </w:rPr>
+        <w:t>，</w:t>
+      </w:r>
+      <w:r>
+        <w:rPr>
+          <w:rFonts w:hint="eastAsia"/>
+        </w:rPr>
+        <w:t>Cen</w:t>
+      </w:r>
+      <w:r>
+        <w:rPr>
+          <w:rFonts w:hint="eastAsia"/>
+        </w:rPr>
+        <w:t>tr</w:t>
+      </w:r>
+      <w:r>
+        <w:t>a</w:t>
+      </w:r>
+      <w:r>
+        <w:rPr>
+          <w:rFonts w:hint="eastAsia"/>
+        </w:rPr>
+        <w:t>l Neural System</w:t>
+      </w:r>
+      <w:r>
+        <w:rPr>
+          <w:rFonts w:hint="eastAsia"/>
+        </w:rPr>
+        <w:t>)</w:t>
+      </w:r>
+      <w:r>
+        <w:rPr>
+          <w:rFonts w:hint="eastAsia"/>
+        </w:rPr>
+        <w:t>具有高度的可塑性</w:t>
+      </w:r>
+      <w:r>
+        <w:rPr>
+          <w:rFonts w:hint="eastAsia"/>
+        </w:rPr>
+        <w:t>的概念，随后经过了</w:t>
+      </w:r>
+      <w:r>
+        <w:rPr>
+          <w:rFonts w:hint="eastAsia"/>
+        </w:rPr>
+        <w:t>Luria</w:t>
+      </w:r>
+      <w:r>
+        <w:t>等人的完善</w:t>
+      </w:r>
+      <w:r>
+        <w:rPr>
+          <w:rFonts w:hint="eastAsia"/>
+        </w:rPr>
+        <w:t>逐渐使得这一理论更加完备，这</w:t>
+      </w:r>
+      <w:r>
+        <w:rPr>
+          <w:rFonts w:hint="eastAsia"/>
+        </w:rPr>
+        <w:t>是近几十年来在神经系统</w:t>
+      </w:r>
+      <w:r>
+        <w:rPr>
+          <w:rFonts w:hint="eastAsia"/>
+        </w:rPr>
+        <w:t>疾病康复领域中最重要的研究成果之一，</w:t>
+      </w:r>
+      <w:r>
+        <w:rPr>
+          <w:rFonts w:hint="eastAsia"/>
+        </w:rPr>
+        <w:t>是中枢神经损伤后功能恢复的重要理论依据</w:t>
+      </w:r>
+      <w:r>
+        <w:rPr>
+          <w:rFonts w:hint="eastAsia"/>
+          <w:vertAlign w:val="superscript"/>
+        </w:rPr>
+        <w:t>[</w:t>
+      </w:r>
+      <w:r>
+        <w:rPr>
+          <w:vertAlign w:val="superscript"/>
+        </w:rPr>
+        <w:t>13</w:t>
+      </w:r>
+      <w:r>
+        <w:rPr>
+          <w:rFonts w:hint="eastAsia"/>
+          <w:vertAlign w:val="superscript"/>
+        </w:rPr>
+        <w:t>]</w:t>
+      </w:r>
+      <w:r>
+        <w:rPr>
+          <w:rFonts w:hint="eastAsia"/>
+        </w:rPr>
+        <w:t>。</w:t>
+      </w:r>
+      <w:r>
+        <w:rPr>
+          <w:rFonts w:hint="eastAsia"/>
+        </w:rPr>
+        <w:t>神经可塑</w:t>
+      </w:r>
+      <w:r>
+        <w:rPr>
+          <w:rFonts w:hint="eastAsia"/>
+        </w:rPr>
+        <w:lastRenderedPageBreak/>
+        <w:t>性主要内容是：</w:t>
+      </w:r>
+      <w:r>
+        <w:rPr>
+          <w:rFonts w:hint="eastAsia"/>
+        </w:rPr>
+        <w:t>神经系统受损后</w:t>
+      </w:r>
+      <w:r>
+        <w:rPr>
+          <w:rFonts w:hint="eastAsia"/>
+        </w:rPr>
+        <w:t>，相应的</w:t>
+      </w:r>
+      <w:r>
+        <w:rPr>
+          <w:rFonts w:hint="eastAsia"/>
+        </w:rPr>
+        <w:t>功能恢复可以通过功能重组</w:t>
+      </w:r>
+      <w:r>
+        <w:rPr>
+          <w:rFonts w:hint="eastAsia"/>
+        </w:rPr>
+        <w:t>(</w:t>
+      </w:r>
+      <w:r>
+        <w:rPr>
+          <w:rFonts w:hint="eastAsia"/>
+        </w:rPr>
+        <w:t>R</w:t>
+      </w:r>
+      <w:r>
+        <w:rPr>
+          <w:rFonts w:hint="eastAsia"/>
+        </w:rPr>
+        <w:t>eorganization)</w:t>
+      </w:r>
+      <w:r>
+        <w:rPr>
+          <w:rFonts w:hint="eastAsia"/>
+        </w:rPr>
+        <w:t>和功能重建</w:t>
+      </w:r>
+      <w:r>
+        <w:rPr>
+          <w:rFonts w:hint="eastAsia"/>
+        </w:rPr>
+        <w:t>(</w:t>
+      </w:r>
+      <w:r>
+        <w:rPr>
+          <w:rFonts w:hint="eastAsia"/>
+        </w:rPr>
+        <w:t>R</w:t>
+      </w:r>
+      <w:r>
+        <w:rPr>
+          <w:rFonts w:hint="eastAsia"/>
+        </w:rPr>
+        <w:t>eestablishment)</w:t>
+      </w:r>
+      <w:r>
+        <w:rPr>
+          <w:rFonts w:hint="eastAsia"/>
+        </w:rPr>
+        <w:t>获得，而且一种感觉的代入可以完全替代另一种感觉</w:t>
+      </w:r>
+      <w:r>
+        <w:rPr>
+          <w:rFonts w:hint="eastAsia"/>
+        </w:rPr>
+        <w:t>，</w:t>
+      </w:r>
+      <w:r>
+        <w:rPr>
+          <w:rFonts w:hint="eastAsia"/>
+        </w:rPr>
+        <w:t>我们知道</w:t>
+      </w:r>
+      <w:r>
+        <w:rPr>
+          <w:rFonts w:hint="eastAsia"/>
+        </w:rPr>
+        <w:t>神经系统一旦损伤，神经</w:t>
+      </w:r>
+      <w:r>
+        <w:rPr>
+          <w:rFonts w:hint="eastAsia"/>
+        </w:rPr>
+        <w:t>细胞</w:t>
+      </w:r>
+      <w:r>
+        <w:rPr>
+          <w:rFonts w:hint="eastAsia"/>
+        </w:rPr>
+        <w:t>再生</w:t>
+      </w:r>
+      <w:r>
+        <w:rPr>
+          <w:rFonts w:hint="eastAsia"/>
+        </w:rPr>
+        <w:t>是</w:t>
+      </w:r>
+      <w:r>
+        <w:rPr>
+          <w:rFonts w:hint="eastAsia"/>
+        </w:rPr>
+        <w:t>非常困难</w:t>
+      </w:r>
+      <w:r>
+        <w:rPr>
+          <w:rFonts w:hint="eastAsia"/>
+        </w:rPr>
+        <w:t>的</w:t>
+      </w:r>
+      <w:r>
+        <w:rPr>
+          <w:rFonts w:hint="eastAsia"/>
+        </w:rPr>
+        <w:t>，</w:t>
+      </w:r>
+      <w:r>
+        <w:rPr>
+          <w:rFonts w:hint="eastAsia"/>
+        </w:rPr>
+        <w:t>但是</w:t>
+      </w:r>
+      <w:r>
+        <w:rPr>
+          <w:rFonts w:hint="eastAsia"/>
+        </w:rPr>
+        <w:t>它的功能</w:t>
+      </w:r>
+      <w:r>
+        <w:rPr>
+          <w:rFonts w:hint="eastAsia"/>
+        </w:rPr>
+        <w:t>(</w:t>
+      </w:r>
+      <w:r>
+        <w:rPr>
+          <w:rFonts w:hint="eastAsia"/>
+        </w:rPr>
+        <w:t>突触之间的联系</w:t>
+      </w:r>
+      <w:r>
+        <w:rPr>
+          <w:rFonts w:hint="eastAsia"/>
+        </w:rPr>
+        <w:t>)</w:t>
+      </w:r>
+      <w:r>
+        <w:rPr>
+          <w:rFonts w:hint="eastAsia"/>
+        </w:rPr>
+        <w:t>都可以通过代偿而恢复</w:t>
+      </w:r>
+      <w:r>
+        <w:rPr>
+          <w:rFonts w:hint="eastAsia"/>
+        </w:rPr>
+        <w:t>,</w:t>
+      </w:r>
+      <w:r>
+        <w:rPr>
+          <w:rFonts w:hint="eastAsia"/>
+        </w:rPr>
+        <w:t>而且</w:t>
+      </w:r>
+      <w:r>
+        <w:rPr>
+          <w:rFonts w:hint="eastAsia"/>
+        </w:rPr>
+        <w:t>因神经受损导致缺失的运动功能能够恢复的前提是必须进行相应的康复训练</w:t>
+      </w:r>
+      <w:r>
+        <w:rPr>
+          <w:rFonts w:hint="eastAsia"/>
+        </w:rPr>
+        <w:t>，这为偏瘫康复治疗技术提供了重要的医学依据</w:t>
+      </w:r>
+      <w:r>
+        <w:rPr>
+          <w:rFonts w:hint="eastAsia"/>
+          <w:vertAlign w:val="superscript"/>
+        </w:rPr>
+        <w:t>[</w:t>
+      </w:r>
+      <w:r>
+        <w:rPr>
+          <w:vertAlign w:val="superscript"/>
+        </w:rPr>
+        <w:t>14</w:t>
+      </w:r>
+      <w:r>
+        <w:rPr>
+          <w:rFonts w:hint="eastAsia"/>
+          <w:vertAlign w:val="superscript"/>
+        </w:rPr>
+        <w:t>]</w:t>
+      </w:r>
+      <w:r>
+        <w:rPr>
+          <w:rFonts w:hint="eastAsia"/>
+        </w:rPr>
+        <w:t>。</w:t>
+      </w:r>
+    </w:p>
+    <w:p>
+      <w:pPr>
+        <w:spacing w:line="300" w:lineRule="auto"/>
+        <w:ind w:firstLineChars="200" w:firstLine="480"/>
+      </w:pPr>
+      <w:r>
+        <w:rPr>
+          <w:rFonts w:hint="eastAsia"/>
+        </w:rPr>
+        <w:t>基于</w:t>
+      </w:r>
+      <w:r>
+        <w:rPr>
+          <w:rFonts w:hint="eastAsia"/>
+        </w:rPr>
+        <w:t>神经可塑性</w:t>
+      </w:r>
+      <w:r>
+        <w:rPr>
+          <w:rFonts w:hint="eastAsia"/>
+        </w:rPr>
+        <w:t>理论，</w:t>
+      </w:r>
+      <w:r>
+        <w:rPr>
+          <w:rFonts w:hint="eastAsia"/>
+        </w:rPr>
+        <w:t>我们因神经损伤导致缺失的运动功能</w:t>
+      </w:r>
+      <w:r>
+        <w:rPr>
+          <w:rFonts w:hint="eastAsia"/>
+        </w:rPr>
+        <w:t>都能够</w:t>
+      </w:r>
+      <w:r>
+        <w:rPr>
+          <w:rFonts w:hint="eastAsia"/>
+        </w:rPr>
+        <w:t>通过一定的训练完成</w:t>
+      </w:r>
+      <w:r>
+        <w:rPr>
+          <w:rFonts w:hint="eastAsia"/>
+        </w:rPr>
+        <w:t>一定的</w:t>
+      </w:r>
+      <w:r>
+        <w:rPr>
+          <w:rFonts w:hint="eastAsia"/>
+        </w:rPr>
+        <w:t>重组和恢复，可以重新</w:t>
+      </w:r>
+      <w:r>
+        <w:rPr>
+          <w:rFonts w:hint="eastAsia"/>
+        </w:rPr>
+        <w:t>建立大脑到脊髓神经冲动的联系</w:t>
+      </w:r>
+      <w:r>
+        <w:rPr>
+          <w:rFonts w:hint="eastAsia"/>
+        </w:rPr>
+        <w:t>。要想通过神经重塑完成整个缺失的运动功能恢复</w:t>
+      </w:r>
+      <w:r>
+        <w:rPr>
+          <w:rFonts w:hint="eastAsia"/>
+        </w:rPr>
+        <w:t>，运动再学习理论</w:t>
+      </w:r>
+      <w:r>
+        <w:rPr>
+          <w:rFonts w:hint="eastAsia"/>
+        </w:rPr>
+        <w:t>是不可或缺的</w:t>
+      </w:r>
+      <w:r>
+        <w:rPr>
+          <w:rFonts w:hint="eastAsia"/>
+        </w:rPr>
+        <w:t>。</w:t>
+      </w:r>
+      <w:r>
+        <w:t>该理论将因神经损伤所致的运动功能障碍后的康复训练看作是一种先运动再学习的过程</w:t>
+      </w:r>
+      <w:r>
+        <w:rPr>
+          <w:rFonts w:hint="eastAsia"/>
+        </w:rPr>
+        <w:t>，以作业或功能为导向，重点在于患者在康复训练时的主动参与和认知，而非一味地被动训练</w:t>
+      </w:r>
+      <w:r>
+        <w:rPr>
+          <w:rFonts w:hint="eastAsia"/>
+        </w:rPr>
+        <w:t>。</w:t>
+      </w:r>
+    </w:p>
+    <w:p>
+      <w:pPr>
+        <w:spacing w:line="360" w:lineRule="auto"/>
+      </w:pPr>
+      <w:r>
+        <w:tab/>
+      </w:r>
+      <w:r>
+        <w:rPr>
+          <w:rFonts w:hint="eastAsia"/>
+        </w:rPr>
+        <w:t>运动再学习的</w:t>
+      </w:r>
+      <w:r>
+        <w:rPr>
+          <w:rFonts w:hint="eastAsia"/>
+        </w:rPr>
+        <w:t>康复</w:t>
+      </w:r>
+      <w:r>
+        <w:rPr>
+          <w:rFonts w:hint="eastAsia"/>
+        </w:rPr>
+        <w:t>训练方法是</w:t>
+      </w:r>
+      <w:r>
+        <w:rPr>
+          <w:rFonts w:hint="eastAsia"/>
+        </w:rPr>
+        <w:t>目前</w:t>
+      </w:r>
+      <w:r>
+        <w:rPr>
+          <w:rFonts w:hint="eastAsia"/>
+        </w:rPr>
+        <w:t>中风</w:t>
+      </w:r>
+      <w:r>
+        <w:rPr>
+          <w:rFonts w:hint="eastAsia"/>
+        </w:rPr>
+        <w:t>偏瘫康复治疗</w:t>
+      </w:r>
+      <w:r>
+        <w:rPr>
+          <w:rFonts w:hint="eastAsia"/>
+        </w:rPr>
+        <w:t>技术</w:t>
+      </w:r>
+      <w:r>
+        <w:rPr>
+          <w:rFonts w:hint="eastAsia"/>
+        </w:rPr>
+        <w:t>中</w:t>
+      </w:r>
+      <w:r>
+        <w:rPr>
+          <w:rFonts w:hint="eastAsia"/>
+        </w:rPr>
+        <w:t>最为流行的方法，</w:t>
+      </w:r>
+      <w:r>
+        <w:rPr>
+          <w:rFonts w:hint="eastAsia"/>
+        </w:rPr>
+        <w:t>由澳大利亚的</w:t>
+      </w:r>
+      <w:r>
+        <w:rPr>
+          <w:rFonts w:hint="eastAsia"/>
+        </w:rPr>
+        <w:t>詹尼特与罗伯塔于</w:t>
+      </w:r>
+      <w:r>
+        <w:rPr>
+          <w:rFonts w:hint="eastAsia"/>
+        </w:rPr>
+        <w:t>1</w:t>
+      </w:r>
+      <w:r>
+        <w:t>989</w:t>
+      </w:r>
+      <w:r>
+        <w:t>年</w:t>
+      </w:r>
+      <w:r>
+        <w:rPr>
+          <w:rFonts w:hint="eastAsia"/>
+        </w:rPr>
+        <w:t>提出</w:t>
+      </w:r>
+      <w:r>
+        <w:rPr>
+          <w:rFonts w:hint="eastAsia"/>
+          <w:vertAlign w:val="superscript"/>
+        </w:rPr>
+        <w:t>[</w:t>
+      </w:r>
+      <w:r>
+        <w:rPr>
+          <w:vertAlign w:val="superscript"/>
+        </w:rPr>
+        <w:t>15,16</w:t>
+      </w:r>
+      <w:r>
+        <w:rPr>
+          <w:rFonts w:hint="eastAsia"/>
+          <w:vertAlign w:val="superscript"/>
+        </w:rPr>
+        <w:t>]</w:t>
+      </w:r>
+      <w:r>
+        <w:rPr>
+          <w:rFonts w:hint="eastAsia"/>
+        </w:rPr>
+        <w:t>。</w:t>
+      </w:r>
+      <w:r>
+        <w:rPr>
+          <w:rFonts w:hint="eastAsia"/>
+        </w:rPr>
+        <w:t>该理论认为</w:t>
+      </w:r>
+      <w:r>
+        <w:rPr>
+          <w:rFonts w:hint="eastAsia"/>
+        </w:rPr>
+        <w:t>康复医师应该根据患者自身的病情指定符合患者自身情况的康复训练方案</w:t>
+      </w:r>
+      <w:r>
+        <w:rPr>
+          <w:rFonts w:hint="eastAsia"/>
+        </w:rPr>
+        <w:t>，</w:t>
+      </w:r>
+      <w:r>
+        <w:rPr>
+          <w:rFonts w:hint="eastAsia"/>
+        </w:rPr>
+        <w:t>创造良好的康复训练环境</w:t>
+      </w:r>
+      <w:r>
+        <w:rPr>
+          <w:rFonts w:hint="eastAsia"/>
+        </w:rPr>
+        <w:t>，</w:t>
+      </w:r>
+      <w:r>
+        <w:rPr>
+          <w:rFonts w:hint="eastAsia"/>
+        </w:rPr>
+        <w:t>通过相关技术激发患者的训练动机以及兴趣，且帮助患者将康复训练转化到日常生活中去，实现完成</w:t>
+      </w:r>
+      <w:r>
+        <w:rPr>
+          <w:rFonts w:hint="eastAsia"/>
+        </w:rPr>
+        <w:t>如</w:t>
+      </w:r>
+      <w:r>
+        <w:rPr>
+          <w:rFonts w:hint="eastAsia"/>
+        </w:rPr>
+        <w:t>摸头、摸左肩、摸嘴、摸左耳</w:t>
+      </w:r>
+      <w:r>
+        <w:rPr>
+          <w:rFonts w:hint="eastAsia"/>
+        </w:rPr>
+        <w:t>、摸右耳等日常生活中经常用到的动作</w:t>
+      </w:r>
+      <w:r>
+        <w:rPr>
+          <w:rFonts w:hint="eastAsia"/>
+        </w:rPr>
+        <w:t>，让患者能够</w:t>
+      </w:r>
+      <w:r>
+        <w:rPr>
+          <w:rFonts w:hint="eastAsia"/>
+        </w:rPr>
+        <w:t>随心所欲的</w:t>
+      </w:r>
+      <w:r>
+        <w:rPr>
+          <w:rFonts w:hint="eastAsia"/>
+        </w:rPr>
+        <w:t>进行功能性作业活动，有力地实现社会活动再学习</w:t>
+      </w:r>
+      <w:r>
+        <w:rPr>
+          <w:rFonts w:hint="eastAsia"/>
+        </w:rPr>
+        <w:t>。</w:t>
+      </w:r>
+    </w:p>
+    <w:p>
+      <w:pPr>
+        <w:spacing w:line="360" w:lineRule="auto"/>
+        <w:ind w:firstLineChars="200" w:firstLine="480"/>
+        <w:rPr>
+          <w:vertAlign w:val="superscript"/>
+        </w:rPr>
+      </w:pPr>
+      <w:r>
+        <w:rPr>
+          <w:rFonts w:hint="eastAsia"/>
+        </w:rPr>
+        <w:t>基于以上的理论</w:t>
+      </w:r>
+      <w:r>
+        <w:rPr>
+          <w:rFonts w:hint="eastAsia"/>
+        </w:rPr>
+        <w:t>，强化、</w:t>
+      </w:r>
+      <w:r>
+        <w:rPr>
+          <w:rFonts w:hint="eastAsia"/>
+        </w:rPr>
+        <w:t>持续和重复的康复训练对上肢运动功能的改善和恢复具有积极的影响</w:t>
+      </w:r>
+      <w:r>
+        <w:rPr>
+          <w:rFonts w:hint="eastAsia"/>
+          <w:vertAlign w:val="superscript"/>
+        </w:rPr>
+        <w:t>[</w:t>
+      </w:r>
+      <w:r>
+        <w:rPr>
+          <w:vertAlign w:val="superscript"/>
+        </w:rPr>
+        <w:t>17</w:t>
+      </w:r>
+      <w:r>
+        <w:rPr>
+          <w:rFonts w:hint="eastAsia"/>
+          <w:vertAlign w:val="superscript"/>
+        </w:rPr>
+        <w:t>][</w:t>
+      </w:r>
+      <w:r>
+        <w:rPr>
+          <w:vertAlign w:val="superscript"/>
+        </w:rPr>
+        <w:t>18</w:t>
+      </w:r>
+      <w:r>
+        <w:rPr>
+          <w:rFonts w:hint="eastAsia"/>
+          <w:vertAlign w:val="superscript"/>
+        </w:rPr>
+        <w:t>]</w:t>
+      </w:r>
+      <w:r>
+        <w:rPr>
+          <w:rFonts w:hint="eastAsia"/>
+        </w:rPr>
+        <w:t>。传统的康复治疗方法主要</w:t>
+      </w:r>
+      <w:r>
+        <w:rPr>
+          <w:rFonts w:hint="eastAsia"/>
+        </w:rPr>
+        <w:t>依赖医师手动辅助患者进行康复</w:t>
+      </w:r>
+      <w:r>
+        <w:rPr>
+          <w:rFonts w:hint="eastAsia"/>
+        </w:rPr>
+        <w:t>训练</w:t>
+      </w:r>
+      <w:r>
+        <w:rPr>
+          <w:rFonts w:hint="eastAsia"/>
+        </w:rPr>
+        <w:t>，</w:t>
+      </w:r>
+      <w:r>
+        <w:rPr>
+          <w:rFonts w:hint="eastAsia"/>
+        </w:rPr>
+        <w:t>这一</w:t>
+      </w:r>
+      <w:r>
+        <w:rPr>
+          <w:rFonts w:hint="eastAsia"/>
+        </w:rPr>
+        <w:t>传统的</w:t>
+      </w:r>
+      <w:r>
+        <w:rPr>
+          <w:rFonts w:hint="eastAsia"/>
+        </w:rPr>
+        <w:t>康复医疗方式低效、耗时且成本高昂</w:t>
+      </w:r>
+      <w:r>
+        <w:rPr>
+          <w:rFonts w:hint="eastAsia"/>
+        </w:rPr>
+        <w:t>，相比之下，需要更少的医师参与的康复机器人克服了这些缺点，并且在全世界开始普及。</w:t>
+      </w:r>
+    </w:p>
+    <w:p>
+      <w:pPr>
+        <w:ind w:firstLine="420"/>
+        <w:rPr>
+          <w:rFonts w:hint="eastAsia"/>
+        </w:rPr>
+      </w:pPr>
+      <w:r>
+        <w:t>本文基于以上的康复训练机理</w:t>
+      </w:r>
+      <w:r>
+        <w:rPr>
+          <w:rFonts w:hint="eastAsia"/>
+        </w:rPr>
+        <w:t>提出了一种新型的</w:t>
+      </w:r>
+      <w:r>
+        <w:t>的</w:t>
+      </w:r>
+      <w:r>
+        <w:rPr>
+          <w:rFonts w:hint="eastAsia"/>
+        </w:rPr>
+        <w:t>上肢</w:t>
+      </w:r>
+      <w:r>
+        <w:rPr>
+          <w:rFonts w:hint="eastAsia"/>
+        </w:rPr>
+        <w:t>外骨骼</w:t>
+      </w:r>
+      <w:r>
+        <w:rPr>
+          <w:rFonts w:hint="eastAsia"/>
+        </w:rPr>
+        <w:t>康复机器人</w:t>
+      </w:r>
+      <w:r>
+        <w:rPr>
+          <w:rFonts w:hint="eastAsia"/>
+        </w:rPr>
+        <w:t>控制系统，通过</w:t>
+      </w:r>
+      <w:r>
+        <w:rPr>
+          <w:rFonts w:hint="eastAsia"/>
+        </w:rPr>
+        <w:t>被动、力控以及眼动</w:t>
+      </w:r>
+      <w:r>
+        <w:rPr>
+          <w:rFonts w:hint="eastAsia"/>
+        </w:rPr>
+        <w:t>三种训练模式全面涵盖了</w:t>
+      </w:r>
+      <w:r>
+        <w:rPr>
+          <w:rFonts w:hint="eastAsia"/>
+        </w:rPr>
+        <w:t>患者</w:t>
+      </w:r>
+      <w:r>
+        <w:rPr>
+          <w:rFonts w:hint="eastAsia"/>
+        </w:rPr>
+        <w:t>从软瘫期至恢复期的康复训练需求</w:t>
+      </w:r>
+      <w:r>
+        <w:rPr>
+          <w:rFonts w:hint="eastAsia"/>
+        </w:rPr>
+        <w:t>，</w:t>
+      </w:r>
+      <w:r>
+        <w:rPr>
+          <w:rFonts w:hint="eastAsia"/>
+        </w:rPr>
+        <w:t>通过</w:t>
+      </w:r>
+      <w:r>
+        <w:rPr>
+          <w:rFonts w:hint="eastAsia"/>
+        </w:rPr>
+        <w:t>专业的评估</w:t>
+      </w:r>
+      <w:r>
+        <w:rPr>
+          <w:rFonts w:hint="eastAsia"/>
+        </w:rPr>
+        <w:t>方法</w:t>
+      </w:r>
+      <w:r>
+        <w:rPr>
+          <w:rFonts w:hint="eastAsia"/>
+        </w:rPr>
+        <w:t>以及</w:t>
+      </w:r>
+      <w:r>
+        <w:rPr>
+          <w:rFonts w:hint="eastAsia"/>
+        </w:rPr>
+        <w:t>实时保存到云端数据库的训练数据实现</w:t>
+      </w:r>
+      <w:r>
+        <w:rPr>
+          <w:rFonts w:hint="eastAsia"/>
+        </w:rPr>
+        <w:t>肌力、活动范围及其他综合运动学能力评估</w:t>
+      </w:r>
+      <w:r>
+        <w:rPr>
+          <w:rFonts w:hint="eastAsia"/>
+        </w:rPr>
+        <w:t>，通过</w:t>
+      </w:r>
+      <w:r>
+        <w:rPr>
+          <w:rFonts w:hint="eastAsia"/>
+        </w:rPr>
+        <w:t>出色的软件界面与多种游戏使康复过程更有趣</w:t>
+      </w:r>
+      <w:r>
+        <w:rPr>
+          <w:rFonts w:hint="eastAsia"/>
+        </w:rPr>
+        <w:t>，使</w:t>
+      </w:r>
+      <w:r>
+        <w:rPr>
+          <w:rFonts w:hint="eastAsia"/>
+        </w:rPr>
+        <w:t>得</w:t>
+      </w:r>
+      <w:r>
+        <w:rPr>
+          <w:rFonts w:hint="eastAsia"/>
+        </w:rPr>
+        <w:t>患者</w:t>
+      </w:r>
+      <w:r>
+        <w:rPr>
+          <w:rFonts w:hint="eastAsia"/>
+        </w:rPr>
+        <w:t>能够通过我们的外骨骼康复机器人完成</w:t>
+      </w:r>
+      <w:r>
+        <w:rPr>
+          <w:rFonts w:hint="eastAsia"/>
+        </w:rPr>
+        <w:t>更加</w:t>
+      </w:r>
+      <w:r>
+        <w:rPr>
+          <w:rFonts w:hint="eastAsia"/>
+        </w:rPr>
+        <w:t>安全、有趣、高效自主的康复训练</w:t>
+      </w:r>
+      <w:r>
+        <w:rPr>
+          <w:rFonts w:hint="eastAsia"/>
+        </w:rPr>
+        <w:t>。</w:t>
+      </w:r>
     </w:p>
     <w:p>
       <w:pPr>
@@ -7663,40 +8675,298 @@
           <w:sz w:val="24"/>
           <w:szCs w:val="24"/>
         </w:rPr>
-        <w:t>上肢外骨骼康复机器人的</w:t>
-      </w:r>
-      <w:r>
-        <w:rPr>
-          <w:rFonts w:eastAsia="黑体" w:cs="Times New Roman" w:hint="eastAsia"/>
-          <w:sz w:val="24"/>
-          <w:szCs w:val="24"/>
-        </w:rPr>
-        <w:t>方案设计</w:t>
-      </w:r>
-    </w:p>
-    <w:p>
-      <w:pPr>
-        <w:rPr>
-          <w:rFonts w:hint="eastAsia"/>
-        </w:rPr>
-      </w:pPr>
+        <w:t>上肢外骨骼康复机器人的方案设计</w:t>
+      </w:r>
+    </w:p>
+    <w:p>
+      <w:pPr>
+        <w:ind w:firstLineChars="200" w:firstLine="480"/>
+        <w:rPr>
+          <w:rFonts w:hint="eastAsia"/>
+        </w:rPr>
+      </w:pPr>
+      <w:r>
+        <w:rPr>
+          <w:rFonts w:hint="eastAsia"/>
+        </w:rPr>
+        <w:t>以脑卒中患者为例，医学研究表明对该类患者进行适当的功能再训练有助于患者丧</w:t>
+      </w:r>
+    </w:p>
+    <w:p>
+      <w:pPr>
+        <w:rPr>
+          <w:rFonts w:hint="eastAsia"/>
+        </w:rPr>
+      </w:pPr>
+      <w:r>
+        <w:rPr>
+          <w:rFonts w:hint="eastAsia"/>
+        </w:rPr>
+        <w:lastRenderedPageBreak/>
+        <w:t>失的肢体功能重新得到恢复</w:t>
+      </w:r>
+      <w:r>
+        <w:rPr>
+          <w:rFonts w:hint="eastAsia"/>
+        </w:rPr>
+        <w:t>[43]</w:t>
+      </w:r>
+      <w:r>
+        <w:rPr>
+          <w:rFonts w:hint="eastAsia"/>
+        </w:rPr>
+        <w:t>。对于脑卒中患者来说，恢复过程有</w:t>
+      </w:r>
+      <w:r>
+        <w:rPr>
+          <w:rFonts w:hint="eastAsia"/>
+        </w:rPr>
+        <w:t xml:space="preserve"> 6 </w:t>
+      </w:r>
+      <w:r>
+        <w:rPr>
+          <w:rFonts w:hint="eastAsia"/>
+        </w:rPr>
+        <w:t>个特定阶段：</w:t>
+      </w:r>
+      <w:r>
+        <w:rPr>
+          <w:rFonts w:hint="eastAsia"/>
+        </w:rPr>
+        <w:t xml:space="preserve"> a</w:t>
+      </w:r>
+      <w:r>
+        <w:rPr>
+          <w:rFonts w:hint="eastAsia"/>
+        </w:rPr>
+        <w:t>、</w:t>
+      </w:r>
+    </w:p>
+    <w:p>
+      <w:r>
+        <w:rPr>
+          <w:rFonts w:hint="eastAsia"/>
+        </w:rPr>
+        <w:t>迟缓阶段；</w:t>
+      </w:r>
+      <w:r>
+        <w:rPr>
+          <w:rFonts w:hint="eastAsia"/>
+        </w:rPr>
+        <w:t xml:space="preserve"> b</w:t>
+      </w:r>
+      <w:r>
+        <w:rPr>
+          <w:rFonts w:hint="eastAsia"/>
+        </w:rPr>
+        <w:t>、痉挛阶段；</w:t>
+      </w:r>
+      <w:r>
+        <w:rPr>
+          <w:rFonts w:hint="eastAsia"/>
+        </w:rPr>
+        <w:t xml:space="preserve"> c</w:t>
+      </w:r>
+      <w:r>
+        <w:rPr>
+          <w:rFonts w:hint="eastAsia"/>
+        </w:rPr>
+        <w:t>、联带运动阶段；</w:t>
+      </w:r>
+      <w:r>
+        <w:rPr>
+          <w:rFonts w:hint="eastAsia"/>
+        </w:rPr>
+        <w:t xml:space="preserve"> d</w:t>
+      </w:r>
+      <w:r>
+        <w:rPr>
+          <w:rFonts w:hint="eastAsia"/>
+        </w:rPr>
+        <w:t>、部分分离运动阶段；</w:t>
+      </w:r>
+      <w:r>
+        <w:rPr>
+          <w:rFonts w:hint="eastAsia"/>
+        </w:rPr>
+        <w:t xml:space="preserve"> e</w:t>
+      </w:r>
+      <w:r>
+        <w:rPr>
+          <w:rFonts w:hint="eastAsia"/>
+        </w:rPr>
+        <w:t>、分离运动阶段；</w:t>
+      </w:r>
+      <w:r>
+        <w:rPr>
+          <w:rFonts w:hint="eastAsia"/>
+        </w:rPr>
+        <w:t>f</w:t>
+      </w:r>
+      <w:r>
+        <w:rPr>
+          <w:rFonts w:hint="eastAsia"/>
+        </w:rPr>
+        <w:t>、正常阶段</w:t>
+      </w:r>
+      <w:r>
+        <w:rPr>
+          <w:rFonts w:hint="eastAsia"/>
+        </w:rPr>
+        <w:t>[44]</w:t>
+      </w:r>
+      <w:r>
+        <w:rPr>
+          <w:rFonts w:hint="eastAsia"/>
+        </w:rPr>
+        <w:t>。对于处于不同阶段的患肢，需要有针对性地采取不同的康复治疗措施，才能得到较好的康复效果。</w:t>
+      </w:r>
+    </w:p>
+    <w:p>
+      <w:pPr>
+        <w:ind w:firstLineChars="200" w:firstLine="480"/>
+      </w:pPr>
+      <w:r>
+        <w:rPr>
+          <w:rFonts w:hint="eastAsia"/>
+        </w:rPr>
+        <w:t>根据近代医学的研究，被动康复训练对病人患肢的运动功能和</w:t>
+      </w:r>
+      <w:r>
+        <w:rPr>
+          <w:rFonts w:hint="eastAsia"/>
+        </w:rPr>
+        <w:t xml:space="preserve"> ADL </w:t>
+      </w:r>
+      <w:r>
+        <w:rPr>
+          <w:rFonts w:hint="eastAsia"/>
+        </w:rPr>
+        <w:t>能力的恢复具有很好的效果。可见对早期的脑卒中等偏瘫患者实施被动康复治疗很有意义，不仅对其运动功能的恢复有着良好的帮助，而且可有效减小患者在日后训练过程中的依赖程度。</w:t>
+      </w:r>
+    </w:p>
+    <w:p>
+      <w:pPr>
+        <w:ind w:firstLineChars="200" w:firstLine="480"/>
+        <w:rPr>
+          <w:rFonts w:hint="eastAsia"/>
+        </w:rPr>
+      </w:pPr>
+      <w:r>
+        <w:rPr>
+          <w:rFonts w:hint="eastAsia"/>
+        </w:rPr>
+        <w:t>综合以上分析，本论文所研究的康复机器人设计了</w:t>
+      </w:r>
+      <w:r>
+        <w:rPr>
+          <w:rFonts w:hint="eastAsia"/>
+        </w:rPr>
+        <w:t xml:space="preserve"> 4 </w:t>
+      </w:r>
+      <w:r>
+        <w:rPr>
+          <w:rFonts w:hint="eastAsia"/>
+        </w:rPr>
+        <w:t>种不同的康复训练模式，分别对应病人不同康复阶段的治疗，如下表所示。</w:t>
+      </w:r>
     </w:p>
     <w:bookmarkEnd w:id="41"/>
     <w:bookmarkEnd w:id="42"/>
-    <w:p>
-      <w:pPr>
-        <w:rPr>
-          <w:rFonts w:hint="eastAsia"/>
-        </w:rPr>
-      </w:pPr>
-    </w:p>
-    <w:p>
-      <w:pPr>
-        <w:rPr>
-          <w:rFonts w:hint="eastAsia"/>
-        </w:rPr>
-      </w:pPr>
-    </w:p>
+    <w:tbl>
+      <w:tblPr>
+        <w:tblStyle w:val="ab"/>
+        <w:tblW w:w="0" w:type="auto"/>
+        <w:tblLook w:val="04A0" w:firstRow="1" w:lastRow="0" w:firstColumn="1" w:lastColumn="0" w:noHBand="0" w:noVBand="1"/>
+      </w:tblPr>
+      <w:tblGrid>
+        <w:gridCol w:w="3095"/>
+        <w:gridCol w:w="3095"/>
+        <w:gridCol w:w="3096"/>
+      </w:tblGrid>
+      <w:tr>
+        <w:tc>
+          <w:tcPr>
+            <w:tcW w:w="3095" w:type="dxa"/>
+          </w:tcPr>
+          <w:p/>
+        </w:tc>
+        <w:tc>
+          <w:tcPr>
+            <w:tcW w:w="3095" w:type="dxa"/>
+          </w:tcPr>
+          <w:p/>
+        </w:tc>
+        <w:tc>
+          <w:tcPr>
+            <w:tcW w:w="3096" w:type="dxa"/>
+          </w:tcPr>
+          <w:p/>
+        </w:tc>
+      </w:tr>
+      <w:tr>
+        <w:tc>
+          <w:tcPr>
+            <w:tcW w:w="3095" w:type="dxa"/>
+          </w:tcPr>
+          <w:p/>
+        </w:tc>
+        <w:tc>
+          <w:tcPr>
+            <w:tcW w:w="3095" w:type="dxa"/>
+          </w:tcPr>
+          <w:p/>
+        </w:tc>
+        <w:tc>
+          <w:tcPr>
+            <w:tcW w:w="3096" w:type="dxa"/>
+          </w:tcPr>
+          <w:p/>
+        </w:tc>
+      </w:tr>
+      <w:tr>
+        <w:tc>
+          <w:tcPr>
+            <w:tcW w:w="3095" w:type="dxa"/>
+          </w:tcPr>
+          <w:p/>
+        </w:tc>
+        <w:tc>
+          <w:tcPr>
+            <w:tcW w:w="3095" w:type="dxa"/>
+          </w:tcPr>
+          <w:p/>
+        </w:tc>
+        <w:tc>
+          <w:tcPr>
+            <w:tcW w:w="3096" w:type="dxa"/>
+          </w:tcPr>
+          <w:p/>
+        </w:tc>
+      </w:tr>
+      <w:tr>
+        <w:tc>
+          <w:tcPr>
+            <w:tcW w:w="3095" w:type="dxa"/>
+          </w:tcPr>
+          <w:p/>
+        </w:tc>
+        <w:tc>
+          <w:tcPr>
+            <w:tcW w:w="3095" w:type="dxa"/>
+          </w:tcPr>
+          <w:p/>
+        </w:tc>
+        <w:tc>
+          <w:tcPr>
+            <w:tcW w:w="3096" w:type="dxa"/>
+          </w:tcPr>
+          <w:p/>
+        </w:tc>
+      </w:tr>
+    </w:tbl>
+    <w:p/>
+    <w:p/>
     <w:p>
       <w:pPr>
         <w:pStyle w:val="2"/>
@@ -7785,8 +9055,47 @@
         <w:t>硬件系统设计</w:t>
       </w:r>
     </w:p>
-    <w:p/>
-    <w:p/>
+    <w:p>
+      <w:r>
+        <w:object w:dxaOrig="15855" w:dyaOrig="9976">
+          <v:shapetype id="_x0000_t75" coordsize="21600,21600" o:spt="75" o:preferrelative="t" path="m@4@5l@4@11@9@11@9@5xe" filled="f" stroked="f">
+            <v:stroke joinstyle="miter"/>
+            <v:formulas>
+              <v:f eqn="if lineDrawn pixelLineWidth 0"/>
+              <v:f eqn="sum @0 1 0"/>
+              <v:f eqn="sum 0 0 @1"/>
+              <v:f eqn="prod @2 1 2"/>
+              <v:f eqn="prod @3 21600 pixelWidth"/>
+              <v:f eqn="prod @3 21600 pixelHeight"/>
+              <v:f eqn="sum @0 0 1"/>
+              <v:f eqn="prod @6 1 2"/>
+              <v:f eqn="prod @7 21600 pixelWidth"/>
+              <v:f eqn="sum @8 21600 0"/>
+              <v:f eqn="prod @7 21600 pixelHeight"/>
+              <v:f eqn="sum @10 21600 0"/>
+            </v:formulas>
+            <v:path o:extrusionok="f" gradientshapeok="t" o:connecttype="rect"/>
+            <o:lock v:ext="edit" aspectratio="t"/>
+          </v:shapetype>
+          <v:shape id="_x0000_i1025" type="#_x0000_t75" style="width:453.75pt;height:285pt" o:ole="">
+            <v:imagedata r:id="rId24" o:title=""/>
+          </v:shape>
+          <o:OLEObject Type="Embed" ProgID="Visio.Drawing.15" ShapeID="_x0000_i1025" DrawAspect="Content" ObjectID="_1551634174" r:id="rId25"/>
+        </w:object>
+      </w:r>
+      <w:bookmarkStart w:id="48" w:name="_GoBack"/>
+      <w:bookmarkEnd w:id="48"/>
+    </w:p>
+    <w:p>
+      <w:r>
+        <w:object w:dxaOrig="13425" w:dyaOrig="12585">
+          <v:shape id="_x0000_i1026" type="#_x0000_t75" style="width:405pt;height:380.25pt" o:ole="">
+            <v:imagedata r:id="rId26" o:title=""/>
+          </v:shape>
+          <o:OLEObject Type="Embed" ProgID="Visio.Drawing.15" ShapeID="_x0000_i1026" DrawAspect="Content" ObjectID="_1551634175" r:id="rId27"/>
+        </w:object>
+      </w:r>
+    </w:p>
     <w:p>
       <w:pPr>
         <w:pStyle w:val="2"/>
@@ -7842,13 +9151,14 @@
           <w:szCs w:val="32"/>
         </w:rPr>
       </w:pPr>
-      <w:bookmarkStart w:id="48" w:name="_Toc451716802"/>
+      <w:bookmarkStart w:id="49" w:name="_Toc451716802"/>
       <w:r>
         <w:rPr>
           <w:rFonts w:eastAsia="黑体" w:cs="Times New Roman" w:hint="eastAsia"/>
           <w:sz w:val="32"/>
           <w:szCs w:val="32"/>
         </w:rPr>
+        <w:lastRenderedPageBreak/>
         <w:t>上肢外骨骼康复机器人的控制策略研究</w:t>
       </w:r>
     </w:p>
@@ -7871,10 +9181,15 @@
         </w:rPr>
         <w:t>引言</w:t>
       </w:r>
-      <w:bookmarkEnd w:id="48"/>
-    </w:p>
-    <w:p/>
-    <w:p/>
+      <w:bookmarkEnd w:id="49"/>
+    </w:p>
+    <w:p>
+      <w:pPr>
+        <w:rPr>
+          <w:rFonts w:hint="eastAsia"/>
+        </w:rPr>
+      </w:pPr>
+    </w:p>
     <w:p/>
     <w:p>
       <w:pPr>
@@ -7979,7 +9294,6 @@
           <w:sz w:val="24"/>
           <w:szCs w:val="24"/>
         </w:rPr>
-        <w:lastRenderedPageBreak/>
         <w:t>眼动控制策略</w:t>
       </w:r>
     </w:p>
@@ -7996,13 +9310,14 @@
           <w:szCs w:val="28"/>
         </w:rPr>
       </w:pPr>
-      <w:bookmarkStart w:id="49" w:name="_Toc451716806"/>
+      <w:bookmarkStart w:id="50" w:name="_Toc451716806"/>
       <w:r>
         <w:rPr>
           <w:rFonts w:ascii="Times New Roman" w:eastAsia="黑体" w:hAnsi="Times New Roman" w:cs="Times New Roman" w:hint="eastAsia"/>
           <w:sz w:val="28"/>
           <w:szCs w:val="28"/>
         </w:rPr>
+        <w:lastRenderedPageBreak/>
         <w:t>本章</w:t>
       </w:r>
       <w:r>
@@ -8013,7 +9328,7 @@
         </w:rPr>
         <w:t>小结</w:t>
       </w:r>
-      <w:bookmarkEnd w:id="49"/>
+      <w:bookmarkEnd w:id="50"/>
     </w:p>
     <w:p>
       <w:pPr>
@@ -8198,7 +9513,7 @@
           <w:szCs w:val="32"/>
         </w:rPr>
       </w:pPr>
-      <w:bookmarkStart w:id="50" w:name="_Toc451716808"/>
+      <w:bookmarkStart w:id="51" w:name="_Toc451716808"/>
       <w:r>
         <w:rPr>
           <w:rFonts w:eastAsia="黑体" w:cs="Times New Roman" w:hint="eastAsia"/>
@@ -8228,7 +9543,7 @@
         </w:rPr>
         <w:t>引言</w:t>
       </w:r>
-      <w:bookmarkEnd w:id="50"/>
+      <w:bookmarkEnd w:id="51"/>
     </w:p>
     <w:p/>
     <w:p/>
@@ -8253,8 +9568,8 @@
           <w:szCs w:val="32"/>
         </w:rPr>
       </w:pPr>
-      <w:bookmarkStart w:id="51" w:name="_Toc420947310"/>
-      <w:bookmarkStart w:id="52" w:name="_Toc451716828"/>
+      <w:bookmarkStart w:id="52" w:name="_Toc420947310"/>
+      <w:bookmarkStart w:id="53" w:name="_Toc451716828"/>
       <w:r>
         <w:rPr>
           <w:rFonts w:eastAsia="黑体" w:cs="Times New Roman"/>
@@ -8264,8 +9579,8 @@
         <w:lastRenderedPageBreak/>
         <w:t>总结与展望</w:t>
       </w:r>
-      <w:bookmarkEnd w:id="51"/>
       <w:bookmarkEnd w:id="52"/>
+      <w:bookmarkEnd w:id="53"/>
     </w:p>
     <w:p>
       <w:pPr>
@@ -8278,7 +9593,7 @@
           <w:szCs w:val="28"/>
         </w:rPr>
       </w:pPr>
-      <w:bookmarkStart w:id="53" w:name="_Toc451716829"/>
+      <w:bookmarkStart w:id="54" w:name="_Toc451716829"/>
       <w:r>
         <w:rPr>
           <w:rFonts w:ascii="Times New Roman" w:eastAsia="黑体" w:hAnsi="Times New Roman" w:cs="Times New Roman" w:hint="eastAsia"/>
@@ -8303,7 +9618,7 @@
         </w:rPr>
         <w:t>结论</w:t>
       </w:r>
-      <w:bookmarkEnd w:id="53"/>
+      <w:bookmarkEnd w:id="54"/>
     </w:p>
     <w:p>
       <w:pPr>
@@ -8316,8 +9631,8 @@
           <w:szCs w:val="28"/>
         </w:rPr>
       </w:pPr>
-      <w:bookmarkStart w:id="54" w:name="_Toc420947312"/>
-      <w:bookmarkStart w:id="55" w:name="_Toc451716830"/>
+      <w:bookmarkStart w:id="55" w:name="_Toc420947312"/>
+      <w:bookmarkStart w:id="56" w:name="_Toc451716830"/>
       <w:r>
         <w:rPr>
           <w:rFonts w:ascii="Times New Roman" w:eastAsia="黑体" w:hAnsi="Times New Roman" w:cs="Times New Roman" w:hint="eastAsia"/>
@@ -8342,8 +9657,8 @@
         </w:rPr>
         <w:t>展望</w:t>
       </w:r>
-      <w:bookmarkEnd w:id="54"/>
       <w:bookmarkEnd w:id="55"/>
+      <w:bookmarkEnd w:id="56"/>
     </w:p>
     <w:p>
       <w:pPr>
@@ -8387,7 +9702,7 @@
           <w:szCs w:val="32"/>
         </w:rPr>
       </w:pPr>
-      <w:bookmarkStart w:id="56" w:name="_Toc451716831"/>
+      <w:bookmarkStart w:id="57" w:name="_Toc451716831"/>
       <w:r>
         <w:rPr>
           <w:rFonts w:eastAsia="黑体" w:cs="Times New Roman"/>
@@ -8421,7 +9736,7 @@
         </w:rPr>
         <w:t>谢</w:t>
       </w:r>
-      <w:bookmarkEnd w:id="56"/>
+      <w:bookmarkEnd w:id="57"/>
     </w:p>
     <w:p>
       <w:pPr>
@@ -8498,8 +9813,8 @@
           <w:szCs w:val="32"/>
         </w:rPr>
       </w:pPr>
-      <w:bookmarkStart w:id="57" w:name="_Toc451716832"/>
-      <w:bookmarkStart w:id="58" w:name="_Ref388978494"/>
+      <w:bookmarkStart w:id="58" w:name="_Toc451716832"/>
+      <w:bookmarkStart w:id="59" w:name="_Ref388978494"/>
       <w:r>
         <w:rPr>
           <w:rFonts w:eastAsia="黑体" w:cs="Times New Roman"/>
@@ -8509,7 +9824,7 @@
         <w:lastRenderedPageBreak/>
         <w:t>参考文献</w:t>
       </w:r>
-      <w:bookmarkEnd w:id="57"/>
+      <w:bookmarkEnd w:id="58"/>
     </w:p>
     <w:p>
       <w:pPr>
@@ -8526,9 +9841,9 @@
           <w:szCs w:val="18"/>
         </w:rPr>
       </w:pPr>
-      <w:bookmarkStart w:id="59" w:name="_Ref450748808"/>
-      <w:bookmarkStart w:id="60" w:name="_Ref450766635"/>
-      <w:bookmarkEnd w:id="58"/>
+      <w:bookmarkStart w:id="60" w:name="_Ref450748808"/>
+      <w:bookmarkStart w:id="61" w:name="_Ref450766635"/>
+      <w:bookmarkEnd w:id="59"/>
       <w:r>
         <w:rPr>
           <w:rFonts w:cs="Times New Roman"/>
@@ -8569,8 +9884,8 @@
         </w:rPr>
         <w:t>年第二次全国</w:t>
       </w:r>
-      <w:bookmarkEnd w:id="59"/>
       <w:bookmarkEnd w:id="60"/>
+      <w:bookmarkEnd w:id="61"/>
       <w:r>
         <w:rPr>
           <w:rFonts w:cs="Times New Roman"/>
@@ -9218,8 +10533,8 @@
           <w:szCs w:val="18"/>
         </w:rPr>
       </w:pPr>
-      <w:bookmarkStart w:id="61" w:name="OLE_LINK17"/>
-      <w:bookmarkStart w:id="62" w:name="OLE_LINK18"/>
+      <w:bookmarkStart w:id="62" w:name="OLE_LINK17"/>
+      <w:bookmarkStart w:id="63" w:name="OLE_LINK18"/>
       <w:r>
         <w:rPr>
           <w:rFonts w:cs="Times New Roman" w:hint="eastAsia"/>
@@ -9293,8 +10608,8 @@
         <w:t>2012</w:t>
       </w:r>
     </w:p>
-    <w:bookmarkEnd w:id="61"/>
     <w:bookmarkEnd w:id="62"/>
+    <w:bookmarkEnd w:id="63"/>
     <w:p>
       <w:pPr>
         <w:pStyle w:val="a9"/>
@@ -9489,25 +10804,85 @@
           <w:color w:val="000000"/>
           <w:szCs w:val="18"/>
         </w:rPr>
-        <w:t>外骨骼式手</w:t>
-      </w:r>
-      <w:bookmarkStart w:id="63" w:name="_GoBack"/>
-      <w:bookmarkEnd w:id="63"/>
-      <w:r>
+        <w:t>外骨骼式手部康复机器人控制系统与策略研究</w:t>
+      </w:r>
+      <w:r>
+        <w:rPr>
+          <w:rFonts w:cs="Times New Roman" w:hint="eastAsia"/>
+          <w:color w:val="000000"/>
+          <w:szCs w:val="18"/>
+        </w:rPr>
+        <w:t>[M</w:t>
+      </w:r>
+      <w:r>
+        <w:rPr>
+          <w:rFonts w:cs="Times New Roman" w:hint="eastAsia"/>
+          <w:color w:val="000000"/>
+          <w:szCs w:val="18"/>
+        </w:rPr>
+        <w:t>].</w:t>
+      </w:r>
+      <w:r>
+        <w:rPr>
+          <w:rFonts w:cs="Times New Roman" w:hint="eastAsia"/>
+          <w:color w:val="000000"/>
+          <w:szCs w:val="18"/>
+        </w:rPr>
+        <w:t>哈尔滨工业大学</w:t>
+      </w:r>
+      <w:r>
+        <w:rPr>
+          <w:rFonts w:cs="Times New Roman" w:hint="eastAsia"/>
+          <w:color w:val="000000"/>
+          <w:szCs w:val="18"/>
+        </w:rPr>
+        <w:t>,2012</w:t>
+      </w:r>
+    </w:p>
+    <w:p>
+      <w:pPr>
+        <w:pStyle w:val="a9"/>
+        <w:numPr>
+          <w:ilvl w:val="0"/>
+          <w:numId w:val="13"/>
+        </w:numPr>
+        <w:ind w:firstLineChars="0"/>
         <w:rPr>
           <w:rFonts w:cs="Times New Roman"/>
           <w:color w:val="000000"/>
           <w:szCs w:val="18"/>
         </w:rPr>
-        <w:t>部康复机器人控制系统与策略研究</w:t>
-      </w:r>
+      </w:pPr>
+      <w:r>
+        <w:rPr>
+          <w:rFonts w:cs="Times New Roman"/>
+          <w:color w:val="000000"/>
+          <w:szCs w:val="18"/>
+        </w:rPr>
+        <w:t>Bsalter R, Field P. The Effects of Continuous Compression on Living Articular Cartilage[J]. Journal of Bone and Joint Surgery, American Volume, 1960, 42(1): 31-90.</w:t>
+      </w:r>
+    </w:p>
+    <w:p>
+      <w:pPr>
+        <w:pStyle w:val="a9"/>
+        <w:numPr>
+          <w:ilvl w:val="0"/>
+          <w:numId w:val="13"/>
+        </w:numPr>
+        <w:ind w:firstLineChars="0"/>
+        <w:rPr>
+          <w:rFonts w:cs="Times New Roman"/>
+          <w:color w:val="000000"/>
+          <w:szCs w:val="18"/>
+        </w:rPr>
+      </w:pPr>
       <w:r>
         <w:rPr>
           <w:rFonts w:cs="Times New Roman" w:hint="eastAsia"/>
           <w:color w:val="000000"/>
           <w:szCs w:val="18"/>
         </w:rPr>
-        <w:t>[M</w:t>
+        <w:t>缪鸿石</w:t>
       </w:r>
       <w:r>
         <w:rPr>
@@ -9515,7 +10890,7 @@
           <w:color w:val="000000"/>
           <w:szCs w:val="18"/>
         </w:rPr>
-        <w:t>].</w:t>
+        <w:t>.</w:t>
       </w:r>
       <w:r>
         <w:rPr>
@@ -9523,7 +10898,7 @@
           <w:color w:val="000000"/>
           <w:szCs w:val="18"/>
         </w:rPr>
-        <w:t>哈尔滨工业大学</w:t>
+        <w:t>中枢神经系统</w:t>
       </w:r>
       <w:r>
         <w:rPr>
@@ -9531,19 +10906,612 @@
           <w:color w:val="000000"/>
           <w:szCs w:val="18"/>
         </w:rPr>
-        <w:t>,2012</w:t>
+        <w:t>(</w:t>
+      </w:r>
+      <w:r>
+        <w:rPr>
+          <w:rFonts w:cs="Times New Roman"/>
+          <w:color w:val="000000"/>
+          <w:szCs w:val="18"/>
+        </w:rPr>
+        <w:t>C</w:t>
+      </w:r>
+      <w:r>
+        <w:rPr>
+          <w:rFonts w:cs="Times New Roman" w:hint="eastAsia"/>
+          <w:color w:val="000000"/>
+          <w:szCs w:val="18"/>
+        </w:rPr>
+        <w:t>N</w:t>
+      </w:r>
+      <w:r>
+        <w:rPr>
+          <w:rFonts w:cs="Times New Roman"/>
+          <w:color w:val="000000"/>
+          <w:szCs w:val="18"/>
+        </w:rPr>
+        <w:t>S</w:t>
+      </w:r>
+      <w:r>
+        <w:rPr>
+          <w:rFonts w:cs="Times New Roman" w:hint="eastAsia"/>
+          <w:color w:val="000000"/>
+          <w:szCs w:val="18"/>
+        </w:rPr>
+        <w:t>)</w:t>
+      </w:r>
+      <w:r>
+        <w:rPr>
+          <w:rFonts w:cs="Times New Roman" w:hint="eastAsia"/>
+          <w:color w:val="000000"/>
+          <w:szCs w:val="18"/>
+        </w:rPr>
+        <w:t>损伤后功能恢复的理论</w:t>
+      </w:r>
+      <w:r>
+        <w:rPr>
+          <w:rFonts w:cs="Times New Roman" w:hint="eastAsia"/>
+          <w:color w:val="000000"/>
+          <w:szCs w:val="18"/>
+        </w:rPr>
+        <w:t>(</w:t>
+      </w:r>
+      <w:r>
+        <w:rPr>
+          <w:rFonts w:cs="Times New Roman" w:hint="eastAsia"/>
+          <w:color w:val="000000"/>
+          <w:szCs w:val="18"/>
+        </w:rPr>
+        <w:t>二</w:t>
+      </w:r>
+      <w:r>
+        <w:rPr>
+          <w:rFonts w:cs="Times New Roman" w:hint="eastAsia"/>
+          <w:color w:val="000000"/>
+          <w:szCs w:val="18"/>
+        </w:rPr>
+        <w:t>)</w:t>
+      </w:r>
+      <w:r>
+        <w:rPr>
+          <w:rFonts w:cs="Times New Roman" w:hint="eastAsia"/>
+          <w:color w:val="000000"/>
+          <w:szCs w:val="18"/>
+        </w:rPr>
+        <w:t>.</w:t>
+      </w:r>
+      <w:r>
+        <w:rPr>
+          <w:rFonts w:cs="Times New Roman" w:hint="eastAsia"/>
+          <w:color w:val="000000"/>
+          <w:szCs w:val="18"/>
+        </w:rPr>
+        <w:t>中国</w:t>
+      </w:r>
+      <w:r>
+        <w:rPr>
+          <w:rFonts w:cs="Times New Roman" w:hint="eastAsia"/>
+          <w:color w:val="000000"/>
+          <w:szCs w:val="18"/>
+        </w:rPr>
+        <w:t>康复理论与实践</w:t>
+      </w:r>
+      <w:r>
+        <w:rPr>
+          <w:rFonts w:cs="Times New Roman" w:hint="eastAsia"/>
+          <w:color w:val="000000"/>
+          <w:szCs w:val="18"/>
+        </w:rPr>
+        <w:t>,</w:t>
+      </w:r>
+      <w:r>
+        <w:rPr>
+          <w:rFonts w:cs="Times New Roman" w:hint="eastAsia"/>
+          <w:color w:val="000000"/>
+          <w:szCs w:val="18"/>
+        </w:rPr>
+        <w:t>1996</w:t>
+      </w:r>
+      <w:r>
+        <w:rPr>
+          <w:rFonts w:cs="Times New Roman" w:hint="eastAsia"/>
+          <w:color w:val="000000"/>
+          <w:szCs w:val="18"/>
+        </w:rPr>
+        <w:t>,</w:t>
+      </w:r>
+      <w:r>
+        <w:rPr>
+          <w:rFonts w:cs="Times New Roman"/>
+          <w:color w:val="000000"/>
+          <w:szCs w:val="18"/>
+        </w:rPr>
+        <w:t>1</w:t>
+      </w:r>
+      <w:r>
+        <w:rPr>
+          <w:rFonts w:cs="Times New Roman" w:hint="eastAsia"/>
+          <w:color w:val="000000"/>
+          <w:szCs w:val="18"/>
+        </w:rPr>
+        <w:t>：</w:t>
+      </w:r>
+      <w:r>
+        <w:rPr>
+          <w:rFonts w:cs="Times New Roman" w:hint="eastAsia"/>
+          <w:color w:val="000000"/>
+          <w:szCs w:val="18"/>
+        </w:rPr>
+        <w:t>1</w:t>
+      </w:r>
+      <w:r>
+        <w:rPr>
+          <w:rFonts w:cs="Times New Roman" w:hint="eastAsia"/>
+          <w:color w:val="000000"/>
+          <w:szCs w:val="18"/>
+        </w:rPr>
+        <w:t>-5</w:t>
+      </w:r>
+      <w:r>
+        <w:rPr>
+          <w:rFonts w:cs="Times New Roman" w:hint="eastAsia"/>
+          <w:color w:val="000000"/>
+          <w:szCs w:val="18"/>
+        </w:rPr>
+        <w:t>．</w:t>
       </w:r>
     </w:p>
     <w:p>
       <w:pPr>
         <w:pStyle w:val="a9"/>
-        <w:ind w:left="420" w:firstLineChars="0" w:firstLine="0"/>
+        <w:numPr>
+          <w:ilvl w:val="0"/>
+          <w:numId w:val="13"/>
+        </w:numPr>
+        <w:ind w:firstLineChars="0"/>
         <w:rPr>
           <w:rFonts w:cs="Times New Roman"/>
           <w:color w:val="000000"/>
           <w:szCs w:val="18"/>
         </w:rPr>
       </w:pPr>
+      <w:r>
+        <w:rPr>
+          <w:rFonts w:cs="Times New Roman"/>
+          <w:color w:val="000000"/>
+          <w:szCs w:val="18"/>
+        </w:rPr>
+        <w:t>G</w:t>
+      </w:r>
+      <w:r>
+        <w:rPr>
+          <w:rFonts w:cs="Times New Roman" w:hint="eastAsia"/>
+          <w:color w:val="000000"/>
+          <w:szCs w:val="18"/>
+        </w:rPr>
+        <w:t>lees P</w:t>
+      </w:r>
+      <w:r>
+        <w:rPr>
+          <w:rFonts w:cs="Times New Roman" w:hint="eastAsia"/>
+          <w:color w:val="000000"/>
+          <w:szCs w:val="18"/>
+        </w:rPr>
+        <w:t>,</w:t>
+      </w:r>
+      <w:r>
+        <w:rPr>
+          <w:rFonts w:cs="Times New Roman"/>
+          <w:color w:val="000000"/>
+          <w:szCs w:val="18"/>
+        </w:rPr>
+        <w:t>C</w:t>
+      </w:r>
+      <w:r>
+        <w:rPr>
+          <w:rFonts w:cs="Times New Roman" w:hint="eastAsia"/>
+          <w:color w:val="000000"/>
+          <w:szCs w:val="18"/>
+        </w:rPr>
+        <w:t>ole J</w:t>
+      </w:r>
+      <w:r>
+        <w:rPr>
+          <w:rFonts w:cs="Times New Roman" w:hint="eastAsia"/>
+          <w:color w:val="000000"/>
+          <w:szCs w:val="18"/>
+        </w:rPr>
+        <w:t>,</w:t>
+      </w:r>
+      <w:r>
+        <w:rPr>
+          <w:rFonts w:cs="Times New Roman"/>
+          <w:color w:val="000000"/>
+          <w:szCs w:val="18"/>
+        </w:rPr>
+        <w:t>W</w:t>
+      </w:r>
+      <w:r>
+        <w:rPr>
+          <w:rFonts w:cs="Times New Roman" w:hint="eastAsia"/>
+          <w:color w:val="000000"/>
+          <w:szCs w:val="18"/>
+        </w:rPr>
+        <w:t>hitty cw</w:t>
+      </w:r>
+      <w:r>
+        <w:rPr>
+          <w:rFonts w:cs="Times New Roman" w:hint="eastAsia"/>
+          <w:color w:val="000000"/>
+          <w:szCs w:val="18"/>
+        </w:rPr>
+        <w:t>,</w:t>
+      </w:r>
+      <w:r>
+        <w:rPr>
+          <w:rFonts w:cs="Times New Roman" w:hint="eastAsia"/>
+          <w:color w:val="000000"/>
+          <w:szCs w:val="18"/>
+        </w:rPr>
+        <w:t>et a1</w:t>
+      </w:r>
+      <w:r>
+        <w:rPr>
+          <w:rFonts w:cs="Times New Roman" w:hint="eastAsia"/>
+          <w:color w:val="000000"/>
+          <w:szCs w:val="18"/>
+        </w:rPr>
+        <w:t>.</w:t>
+      </w:r>
+      <w:r>
+        <w:rPr>
+          <w:rFonts w:cs="Times New Roman" w:hint="eastAsia"/>
+          <w:color w:val="000000"/>
+          <w:szCs w:val="18"/>
+        </w:rPr>
+        <w:t>The ef</w:t>
+      </w:r>
+      <w:r>
+        <w:rPr>
+          <w:rFonts w:cs="Times New Roman"/>
+          <w:color w:val="000000"/>
+          <w:szCs w:val="18"/>
+        </w:rPr>
+        <w:t>fe</w:t>
+      </w:r>
+      <w:r>
+        <w:rPr>
+          <w:rFonts w:cs="Times New Roman" w:hint="eastAsia"/>
+          <w:color w:val="000000"/>
+          <w:szCs w:val="18"/>
+        </w:rPr>
+        <w:t>cts</w:t>
+      </w:r>
+      <w:r>
+        <w:rPr>
+          <w:rFonts w:cs="Times New Roman" w:hint="eastAsia"/>
+          <w:color w:val="000000"/>
+          <w:szCs w:val="18"/>
+        </w:rPr>
+        <w:t xml:space="preserve"> of lession</w:t>
+      </w:r>
+      <w:r>
+        <w:rPr>
+          <w:rFonts w:cs="Times New Roman"/>
+          <w:color w:val="000000"/>
+          <w:szCs w:val="18"/>
+        </w:rPr>
+        <w:t>s</w:t>
+      </w:r>
+      <w:r>
+        <w:rPr>
+          <w:rFonts w:cs="Times New Roman" w:hint="eastAsia"/>
+          <w:color w:val="000000"/>
+          <w:szCs w:val="18"/>
+        </w:rPr>
+        <w:t xml:space="preserve"> in</w:t>
+      </w:r>
+      <w:r>
+        <w:rPr>
+          <w:rFonts w:cs="Times New Roman" w:hint="eastAsia"/>
+          <w:color w:val="000000"/>
+          <w:szCs w:val="18"/>
+        </w:rPr>
+        <w:t xml:space="preserve"> th</w:t>
+      </w:r>
+      <w:r>
+        <w:rPr>
+          <w:rFonts w:cs="Times New Roman" w:hint="eastAsia"/>
+          <w:color w:val="000000"/>
+          <w:szCs w:val="18"/>
+        </w:rPr>
+        <w:t>e cingu</w:t>
+      </w:r>
+      <w:r>
+        <w:rPr>
+          <w:rFonts w:cs="Times New Roman"/>
+          <w:color w:val="000000"/>
+          <w:szCs w:val="18"/>
+        </w:rPr>
+        <w:t>lar</w:t>
+      </w:r>
+      <w:r>
+        <w:rPr>
+          <w:rFonts w:cs="Times New Roman" w:hint="eastAsia"/>
+          <w:color w:val="000000"/>
+          <w:szCs w:val="18"/>
+        </w:rPr>
+        <w:t xml:space="preserve"> </w:t>
+      </w:r>
+      <w:r>
+        <w:rPr>
+          <w:rFonts w:cs="Times New Roman" w:hint="eastAsia"/>
+          <w:color w:val="000000"/>
+          <w:szCs w:val="18"/>
+        </w:rPr>
+        <w:t>gy</w:t>
+      </w:r>
+      <w:r>
+        <w:rPr>
+          <w:rFonts w:cs="Times New Roman"/>
+          <w:color w:val="000000"/>
+          <w:szCs w:val="18"/>
+        </w:rPr>
+        <w:t>rus</w:t>
+      </w:r>
+      <w:r>
+        <w:rPr>
+          <w:rFonts w:cs="Times New Roman" w:hint="eastAsia"/>
+          <w:color w:val="000000"/>
+          <w:szCs w:val="18"/>
+        </w:rPr>
+        <w:t xml:space="preserve"> and adjacent areas</w:t>
+      </w:r>
+      <w:r>
+        <w:rPr>
+          <w:rFonts w:cs="Times New Roman" w:hint="eastAsia"/>
+          <w:color w:val="000000"/>
+          <w:szCs w:val="18"/>
+        </w:rPr>
+        <w:t xml:space="preserve"> in monkeys</w:t>
+      </w:r>
+      <w:r>
+        <w:rPr>
+          <w:rFonts w:cs="Times New Roman" w:hint="eastAsia"/>
+          <w:color w:val="000000"/>
+          <w:szCs w:val="18"/>
+        </w:rPr>
+        <w:t>．</w:t>
+      </w:r>
+      <w:r>
+        <w:rPr>
+          <w:rFonts w:cs="Times New Roman" w:hint="eastAsia"/>
+          <w:color w:val="000000"/>
+          <w:szCs w:val="18"/>
+        </w:rPr>
+        <w:t>J</w:t>
+      </w:r>
+      <w:r>
+        <w:rPr>
+          <w:rFonts w:cs="Times New Roman" w:hint="eastAsia"/>
+          <w:color w:val="000000"/>
+          <w:szCs w:val="18"/>
+        </w:rPr>
+        <w:t xml:space="preserve"> </w:t>
+      </w:r>
+      <w:r>
+        <w:rPr>
+          <w:rFonts w:cs="Times New Roman" w:hint="eastAsia"/>
+          <w:color w:val="000000"/>
+          <w:szCs w:val="18"/>
+        </w:rPr>
+        <w:t>Neurol</w:t>
+      </w:r>
+      <w:r>
+        <w:rPr>
+          <w:rFonts w:cs="Times New Roman"/>
+          <w:color w:val="000000"/>
+          <w:szCs w:val="18"/>
+        </w:rPr>
+        <w:t xml:space="preserve"> </w:t>
+      </w:r>
+      <w:r>
+        <w:rPr>
+          <w:rFonts w:cs="Times New Roman" w:hint="eastAsia"/>
+          <w:color w:val="000000"/>
+          <w:szCs w:val="18"/>
+        </w:rPr>
+        <w:t>Neu</w:t>
+      </w:r>
+      <w:r>
+        <w:rPr>
+          <w:rFonts w:cs="Times New Roman"/>
+          <w:color w:val="000000"/>
+          <w:szCs w:val="18"/>
+        </w:rPr>
+        <w:t>rosur</w:t>
+      </w:r>
+      <w:r>
+        <w:rPr>
+          <w:rFonts w:cs="Times New Roman" w:hint="eastAsia"/>
+          <w:color w:val="000000"/>
+          <w:szCs w:val="18"/>
+        </w:rPr>
+        <w:t>g Psy</w:t>
+      </w:r>
+      <w:r>
+        <w:rPr>
+          <w:rFonts w:cs="Times New Roman"/>
+          <w:color w:val="000000"/>
+          <w:szCs w:val="18"/>
+        </w:rPr>
+        <w:t>chiatry</w:t>
+      </w:r>
+      <w:r>
+        <w:rPr>
+          <w:rFonts w:cs="Times New Roman" w:hint="eastAsia"/>
+          <w:color w:val="000000"/>
+          <w:szCs w:val="18"/>
+        </w:rPr>
+        <w:t>,</w:t>
+      </w:r>
+      <w:r>
+        <w:rPr>
+          <w:rFonts w:cs="Times New Roman" w:hint="eastAsia"/>
+          <w:color w:val="000000"/>
+          <w:szCs w:val="18"/>
+        </w:rPr>
+        <w:t>1950</w:t>
+      </w:r>
+      <w:r>
+        <w:rPr>
+          <w:rFonts w:cs="Times New Roman" w:hint="eastAsia"/>
+          <w:color w:val="000000"/>
+          <w:szCs w:val="18"/>
+        </w:rPr>
+        <w:t>,</w:t>
+      </w:r>
+      <w:r>
+        <w:rPr>
+          <w:rFonts w:cs="Times New Roman" w:hint="eastAsia"/>
+          <w:color w:val="000000"/>
+          <w:szCs w:val="18"/>
+        </w:rPr>
+        <w:t>13</w:t>
+      </w:r>
+      <w:r>
+        <w:rPr>
+          <w:rFonts w:cs="Times New Roman" w:hint="eastAsia"/>
+          <w:color w:val="000000"/>
+          <w:szCs w:val="18"/>
+        </w:rPr>
+        <w:t>:</w:t>
+      </w:r>
+      <w:r>
+        <w:rPr>
+          <w:rFonts w:cs="Times New Roman" w:hint="eastAsia"/>
+          <w:color w:val="000000"/>
+          <w:szCs w:val="18"/>
+        </w:rPr>
+        <w:t>178-190</w:t>
+      </w:r>
+      <w:r>
+        <w:rPr>
+          <w:rFonts w:cs="Times New Roman" w:hint="eastAsia"/>
+          <w:color w:val="000000"/>
+          <w:szCs w:val="18"/>
+        </w:rPr>
+        <w:t>．</w:t>
+      </w:r>
+    </w:p>
+    <w:p>
+      <w:pPr>
+        <w:pStyle w:val="a9"/>
+        <w:numPr>
+          <w:ilvl w:val="0"/>
+          <w:numId w:val="13"/>
+        </w:numPr>
+        <w:ind w:firstLineChars="0"/>
+        <w:rPr>
+          <w:rFonts w:cs="Times New Roman"/>
+          <w:color w:val="000000"/>
+          <w:szCs w:val="18"/>
+        </w:rPr>
+      </w:pPr>
+      <w:r>
+        <w:rPr>
+          <w:rFonts w:cs="Times New Roman"/>
+          <w:color w:val="000000"/>
+          <w:szCs w:val="18"/>
+        </w:rPr>
+        <w:t>J.H.Carr,R.B.Shepherd.A motor relearning programme for stroke.London:Batterworth-heinemann Press,1987</w:t>
+      </w:r>
+    </w:p>
+    <w:p>
+      <w:pPr>
+        <w:pStyle w:val="a9"/>
+        <w:numPr>
+          <w:ilvl w:val="0"/>
+          <w:numId w:val="13"/>
+        </w:numPr>
+        <w:ind w:firstLineChars="0"/>
+        <w:rPr>
+          <w:rFonts w:cs="Times New Roman"/>
+          <w:color w:val="000000"/>
+          <w:szCs w:val="18"/>
+        </w:rPr>
+      </w:pPr>
+      <w:r>
+        <w:rPr>
+          <w:rFonts w:cs="Times New Roman"/>
+          <w:color w:val="000000"/>
+          <w:szCs w:val="18"/>
+        </w:rPr>
+        <w:t>J.H.Carr,R.B.Shepherd.</w:t>
+      </w:r>
+      <w:r>
+        <w:rPr>
+          <w:rFonts w:cs="Times New Roman"/>
+          <w:color w:val="000000"/>
+          <w:szCs w:val="18"/>
+        </w:rPr>
+        <w:t xml:space="preserve"> A motor learning model for stroke rehabilitation .Physiotherapy,1989,75:372-380</w:t>
+      </w:r>
+    </w:p>
+    <w:p>
+      <w:pPr>
+        <w:pStyle w:val="a9"/>
+        <w:numPr>
+          <w:ilvl w:val="0"/>
+          <w:numId w:val="13"/>
+        </w:numPr>
+        <w:ind w:firstLineChars="0"/>
+        <w:rPr>
+          <w:rFonts w:cs="Times New Roman"/>
+          <w:color w:val="000000"/>
+          <w:szCs w:val="18"/>
+        </w:rPr>
+      </w:pPr>
+      <w:r>
+        <w:rPr>
+          <w:rFonts w:cs="Times New Roman"/>
+          <w:color w:val="000000"/>
+          <w:szCs w:val="18"/>
+        </w:rPr>
+        <w:t xml:space="preserve">G. Kwakkel, B. J. Kollen, and H. I. Krebs, "Effects of robot-assisted therapy on upper </w:t>
+      </w:r>
+      <w:r>
+        <w:rPr>
+          <w:rFonts w:cs="Times New Roman"/>
+          <w:color w:val="000000"/>
+          <w:szCs w:val="18"/>
+        </w:rPr>
+        <w:lastRenderedPageBreak/>
+        <w:t>limb recovery after stroke: a systematic review," Neurorehabilitation and neural repair, 2007.</w:t>
+      </w:r>
+    </w:p>
+    <w:p>
+      <w:pPr>
+        <w:pStyle w:val="a9"/>
+        <w:numPr>
+          <w:ilvl w:val="0"/>
+          <w:numId w:val="13"/>
+        </w:numPr>
+        <w:ind w:firstLineChars="0"/>
+        <w:rPr>
+          <w:rFonts w:cs="Times New Roman"/>
+          <w:color w:val="000000"/>
+          <w:szCs w:val="18"/>
+        </w:rPr>
+      </w:pPr>
+      <w:r>
+        <w:rPr>
+          <w:rFonts w:cs="Times New Roman"/>
+          <w:color w:val="000000"/>
+          <w:szCs w:val="18"/>
+        </w:rPr>
+        <w:t>R. Riener, T. Nef, and G. Colombo, "Robot-aided neurorehabilitation of the upper extremities," Medical and Biological Engineering and Computing, vol. 43, pp. 2-10, 2005.</w:t>
+      </w:r>
     </w:p>
     <w:p>
       <w:pPr>
@@ -9706,7 +11674,7 @@
             <w:noProof/>
             <w:lang w:val="zh-CN"/>
           </w:rPr>
-          <w:t>13</w:t>
+          <w:t>12</w:t>
         </w:r>
         <w:r>
           <w:rPr>
@@ -11611,6 +13579,7 @@
   <w:style w:type="character" w:default="1" w:styleId="a1">
     <w:name w:val="Default Paragraph Font"/>
     <w:uiPriority w:val="1"/>
+    <w:semiHidden/>
     <w:unhideWhenUsed/>
   </w:style>
   <w:style w:type="table" w:default="1" w:styleId="a2">
@@ -12839,7 +14808,7 @@
 </file>
 
 <file path=customXml/itemProps1.xml><?xml version="1.0" encoding="utf-8"?>
-<ds:datastoreItem xmlns:ds="http://schemas.openxmlformats.org/officeDocument/2006/customXml" ds:itemID="{C27255DE-4C1D-4B9C-87F1-5C467617EF7F}">
+<ds:datastoreItem xmlns:ds="http://schemas.openxmlformats.org/officeDocument/2006/customXml" ds:itemID="{9FAAFD67-07F1-4B1B-8E99-490AF2E36A94}">
   <ds:schemaRefs>
     <ds:schemaRef ds:uri="http://schemas.openxmlformats.org/officeDocument/2006/bibliography"/>
   </ds:schemaRefs>

</xml_diff>